<commit_message>
Really rough, basic GDD focussing more on the components rather than the gameplay currently. I'm going to continue it adding to it later on today.
</commit_message>
<xml_diff>
--- a/documents/Design document.docx
+++ b/documents/Design document.docx
@@ -34,46 +34,31 @@
       <w:r>
         <w:rPr>
           <w:rFonts w:cstheme="minorHAnsi"/>
-          <w:highlight w:val="yellow"/>
-        </w:rPr>
-        <w:t xml:space="preserve">I </w:t>
-      </w:r>
-      <w:r>
-        <w:rPr>
-          <w:rFonts w:cstheme="minorHAnsi"/>
-          <w:highlight w:val="yellow"/>
-        </w:rPr>
-        <w:t xml:space="preserve">still </w:t>
-      </w:r>
-      <w:r>
-        <w:rPr>
-          <w:rFonts w:cstheme="minorHAnsi"/>
-          <w:highlight w:val="yellow"/>
-        </w:rPr>
-        <w:t xml:space="preserve">need to write a detailed </w:t>
-      </w:r>
-      <w:r>
-        <w:rPr>
-          <w:rFonts w:cstheme="minorHAnsi"/>
-          <w:highlight w:val="yellow"/>
-        </w:rPr>
-        <w:t>segment of what the game is here</w:t>
-      </w:r>
-      <w:r>
-        <w:rPr>
-          <w:rFonts w:cstheme="minorHAnsi"/>
-          <w:highlight w:val="yellow"/>
-        </w:rPr>
-        <w:t>.</w:t>
-      </w:r>
-    </w:p>
-    <w:p>
-      <w:pPr>
-        <w:spacing w:after="0" w:line="240" w:lineRule="auto"/>
-        <w:rPr>
-          <w:rFonts w:cstheme="minorHAnsi"/>
-        </w:rPr>
-      </w:pPr>
+        </w:rPr>
+        <w:t xml:space="preserve">The goal of the game is to either deplete the enemy’s army or to destroy their castle. </w:t>
+      </w:r>
+    </w:p>
+    <w:p>
+      <w:pPr>
+        <w:spacing w:after="0" w:line="240" w:lineRule="auto"/>
+        <w:rPr>
+          <w:rFonts w:cstheme="minorHAnsi"/>
+        </w:rPr>
+      </w:pPr>
+    </w:p>
+    <w:p>
+      <w:pPr>
+        <w:spacing w:after="0" w:line="240" w:lineRule="auto"/>
+        <w:rPr>
+          <w:rFonts w:cstheme="minorHAnsi"/>
+        </w:rPr>
+      </w:pPr>
+      <w:r>
+        <w:rPr>
+          <w:rFonts w:cstheme="minorHAnsi"/>
+        </w:rPr>
+        <w:t xml:space="preserve">Each player starts with 7 units already spawned in a formation around their castle. They then take turns to battle to see who can survive the longest. </w:t>
+      </w:r>
       <w:bookmarkStart w:id="0" w:name="_GoBack"/>
       <w:bookmarkEnd w:id="0"/>
     </w:p>
@@ -81,45 +66,786 @@
       <w:pPr>
         <w:spacing w:after="0" w:line="240" w:lineRule="auto"/>
         <w:rPr>
-          <w:rFonts w:asciiTheme="majorHAnsi" w:hAnsiTheme="majorHAnsi" w:cstheme="majorHAnsi"/>
+          <w:rFonts w:cstheme="minorHAnsi"/>
+        </w:rPr>
+      </w:pPr>
+    </w:p>
+    <w:p>
+      <w:pPr>
+        <w:spacing w:after="0" w:line="240" w:lineRule="auto"/>
+        <w:rPr>
+          <w:rFonts w:cstheme="minorHAnsi"/>
+        </w:rPr>
+      </w:pPr>
+      <w:r>
+        <w:rPr>
+          <w:rFonts w:cstheme="minorHAnsi"/>
           <w:b/>
           <w:bCs/>
           <w:sz w:val="24"/>
           <w:szCs w:val="24"/>
           <w:u w:val="single"/>
         </w:rPr>
-      </w:pPr>
-      <w:r>
-        <w:rPr>
-          <w:rFonts w:asciiTheme="majorHAnsi" w:hAnsiTheme="majorHAnsi" w:cstheme="majorHAnsi"/>
+        <w:t>Spawning Units</w:t>
+      </w:r>
+    </w:p>
+    <w:p>
+      <w:pPr>
+        <w:spacing w:after="0" w:line="240" w:lineRule="auto"/>
+        <w:rPr>
+          <w:rFonts w:cstheme="minorHAnsi"/>
+        </w:rPr>
+      </w:pPr>
+      <w:r>
+        <w:rPr>
+          <w:rFonts w:cstheme="minorHAnsi"/>
+        </w:rPr>
+        <w:t xml:space="preserve">You can spawn up to 2 units a turn, including Forts. </w:t>
+      </w:r>
+    </w:p>
+    <w:p>
+      <w:pPr>
+        <w:spacing w:after="0" w:line="240" w:lineRule="auto"/>
+        <w:rPr>
+          <w:rFonts w:cstheme="minorHAnsi"/>
+        </w:rPr>
+      </w:pPr>
+    </w:p>
+    <w:p>
+      <w:pPr>
+        <w:spacing w:after="0" w:line="240" w:lineRule="auto"/>
+        <w:rPr>
+          <w:rFonts w:cstheme="minorHAnsi"/>
+        </w:rPr>
+      </w:pPr>
+      <w:r>
+        <w:rPr>
+          <w:rFonts w:cstheme="minorHAnsi"/>
+        </w:rPr>
+        <w:t>There is a cap on the number of units you can have on the field at once, excluding Forts which are their own thing. You may not spawn over the cap.</w:t>
+      </w:r>
+    </w:p>
+    <w:p>
+      <w:pPr>
+        <w:spacing w:after="0" w:line="240" w:lineRule="auto"/>
+        <w:rPr>
+          <w:rFonts w:cstheme="minorHAnsi"/>
+        </w:rPr>
+      </w:pPr>
+    </w:p>
+    <w:p>
+      <w:pPr>
+        <w:spacing w:after="0" w:line="240" w:lineRule="auto"/>
+        <w:rPr>
+          <w:rFonts w:cstheme="minorHAnsi"/>
+        </w:rPr>
+      </w:pPr>
+      <w:r>
+        <w:rPr>
+          <w:rFonts w:cstheme="minorHAnsi"/>
+        </w:rPr>
+        <w:t>There is also a maximum number of units you can spawn over the entire game, excluding Forts. Though you can choose whatever unit you wish.</w:t>
+      </w:r>
+    </w:p>
+    <w:p>
+      <w:pPr>
+        <w:spacing w:after="0" w:line="240" w:lineRule="auto"/>
+        <w:rPr>
+          <w:rFonts w:cstheme="minorHAnsi"/>
+        </w:rPr>
+      </w:pPr>
+    </w:p>
+    <w:p>
+      <w:pPr>
+        <w:spacing w:after="0" w:line="240" w:lineRule="auto"/>
+        <w:rPr>
+          <w:rFonts w:cstheme="minorHAnsi"/>
+        </w:rPr>
+      </w:pPr>
+      <w:r>
+        <w:rPr>
+          <w:rFonts w:cstheme="minorHAnsi"/>
+        </w:rPr>
+        <w:t>When you spawn in units, they spawn at the castle and you can move them immediately.</w:t>
+      </w:r>
+    </w:p>
+    <w:p>
+      <w:pPr>
+        <w:spacing w:after="0" w:line="240" w:lineRule="auto"/>
+        <w:rPr>
+          <w:rFonts w:cstheme="minorHAnsi"/>
+        </w:rPr>
+      </w:pPr>
+    </w:p>
+    <w:p>
+      <w:pPr>
+        <w:spacing w:after="0" w:line="240" w:lineRule="auto"/>
+        <w:rPr>
+          <w:rFonts w:cstheme="minorHAnsi"/>
           <w:b/>
           <w:bCs/>
           <w:sz w:val="24"/>
           <w:szCs w:val="24"/>
           <w:u w:val="single"/>
         </w:rPr>
-        <w:t>Programmers</w:t>
-      </w:r>
-      <w:r>
-        <w:rPr>
-          <w:rFonts w:asciiTheme="majorHAnsi" w:hAnsiTheme="majorHAnsi" w:cstheme="majorHAnsi"/>
+      </w:pPr>
+      <w:r>
+        <w:rPr>
+          <w:rFonts w:cstheme="minorHAnsi"/>
           <w:b/>
           <w:bCs/>
           <w:sz w:val="24"/>
           <w:szCs w:val="24"/>
           <w:u w:val="single"/>
         </w:rPr>
-        <w:t xml:space="preserve"> – Prototype stuff:</w:t>
-      </w:r>
-      <w:r>
-        <w:rPr>
-          <w:rFonts w:asciiTheme="majorHAnsi" w:hAnsiTheme="majorHAnsi" w:cstheme="majorHAnsi"/>
+        <w:t>Action Points</w:t>
+      </w:r>
+    </w:p>
+    <w:p>
+      <w:pPr>
+        <w:spacing w:after="0" w:line="240" w:lineRule="auto"/>
+        <w:rPr>
+          <w:rFonts w:cstheme="minorHAnsi"/>
+        </w:rPr>
+      </w:pPr>
+      <w:r>
+        <w:rPr>
+          <w:rFonts w:cstheme="minorHAnsi"/>
+        </w:rPr>
+        <w:t>Action Points are used to attack and move units. Each time the player wishes to attack an enemy unit, it uses an Action Point. Action Points are renewed each turn</w:t>
+      </w:r>
+      <w:r>
+        <w:rPr>
+          <w:rFonts w:cstheme="minorHAnsi"/>
+        </w:rPr>
+        <w:t>.</w:t>
+      </w:r>
+    </w:p>
+    <w:p>
+      <w:pPr>
+        <w:spacing w:after="0" w:line="240" w:lineRule="auto"/>
+        <w:rPr>
+          <w:rFonts w:cstheme="minorHAnsi"/>
+        </w:rPr>
+      </w:pPr>
+    </w:p>
+    <w:p>
+      <w:pPr>
+        <w:spacing w:after="0" w:line="240" w:lineRule="auto"/>
+        <w:rPr>
+          <w:rFonts w:cstheme="minorHAnsi"/>
           <w:b/>
           <w:bCs/>
           <w:sz w:val="24"/>
           <w:szCs w:val="24"/>
           <w:u w:val="single"/>
         </w:rPr>
+      </w:pPr>
+      <w:r>
+        <w:rPr>
+          <w:rFonts w:cstheme="minorHAnsi"/>
+          <w:b/>
+          <w:bCs/>
+          <w:sz w:val="24"/>
+          <w:szCs w:val="24"/>
+          <w:u w:val="single"/>
+        </w:rPr>
+        <w:t>Movement</w:t>
+      </w:r>
+    </w:p>
+    <w:p>
+      <w:pPr>
+        <w:spacing w:after="0" w:line="240" w:lineRule="auto"/>
+        <w:rPr>
+          <w:rFonts w:cstheme="minorHAnsi"/>
+        </w:rPr>
+      </w:pPr>
+      <w:r>
+        <w:rPr>
+          <w:rFonts w:cstheme="minorHAnsi"/>
+        </w:rPr>
+        <w:t>Units cannot move diagonally and can only move on a grid basis.</w:t>
+      </w:r>
+      <w:r>
+        <w:rPr>
+          <w:rFonts w:cstheme="minorHAnsi"/>
+        </w:rPr>
+        <w:t xml:space="preserve"> Units cannot move on mountains, other units or into enemy forts.</w:t>
+      </w:r>
+    </w:p>
+    <w:p>
+      <w:pPr>
+        <w:spacing w:after="0" w:line="240" w:lineRule="auto"/>
+        <w:rPr>
+          <w:rFonts w:cstheme="minorHAnsi"/>
+        </w:rPr>
+      </w:pPr>
+    </w:p>
+    <w:p>
+      <w:pPr>
+        <w:spacing w:after="0" w:line="240" w:lineRule="auto"/>
+        <w:rPr>
+          <w:rFonts w:cstheme="minorHAnsi"/>
+        </w:rPr>
+      </w:pPr>
+      <w:r>
+        <w:rPr>
+          <w:rFonts w:cstheme="minorHAnsi"/>
+        </w:rPr>
+        <w:t>How far the player can move is decided by two factors, the amount of Action Points the player has remaining as well as the movement speed the units have.</w:t>
+      </w:r>
+    </w:p>
+    <w:p>
+      <w:pPr>
+        <w:spacing w:after="0" w:line="240" w:lineRule="auto"/>
+        <w:rPr>
+          <w:rFonts w:cstheme="minorHAnsi"/>
+        </w:rPr>
+      </w:pPr>
+    </w:p>
+    <w:p>
+      <w:pPr>
+        <w:spacing w:after="0" w:line="240" w:lineRule="auto"/>
+        <w:rPr>
+          <w:rFonts w:cstheme="minorHAnsi"/>
+        </w:rPr>
+      </w:pPr>
+      <w:r>
+        <w:rPr>
+          <w:rFonts w:cstheme="minorHAnsi"/>
+        </w:rPr>
+        <w:t>1 Action Point x Unit Movement Speed = number of tiles the player can move per action point</w:t>
+      </w:r>
+    </w:p>
+    <w:p>
+      <w:pPr>
+        <w:spacing w:after="0" w:line="240" w:lineRule="auto"/>
+        <w:rPr>
+          <w:rFonts w:cstheme="minorHAnsi"/>
+        </w:rPr>
+      </w:pPr>
+    </w:p>
+    <w:p>
+      <w:pPr>
+        <w:spacing w:after="0" w:line="240" w:lineRule="auto"/>
+        <w:rPr>
+          <w:rFonts w:cstheme="minorHAnsi"/>
+        </w:rPr>
+      </w:pPr>
+      <w:r>
+        <w:rPr>
+          <w:noProof/>
+        </w:rPr>
+        <w:drawing>
+          <wp:anchor distT="0" distB="0" distL="114300" distR="114300" simplePos="0" relativeHeight="251658240" behindDoc="1" locked="0" layoutInCell="1" allowOverlap="1" wp14:anchorId="44C34669" wp14:editId="1F30250D">
+            <wp:simplePos x="0" y="0"/>
+            <wp:positionH relativeFrom="column">
+              <wp:posOffset>2247900</wp:posOffset>
+            </wp:positionH>
+            <wp:positionV relativeFrom="paragraph">
+              <wp:posOffset>78740</wp:posOffset>
+            </wp:positionV>
+            <wp:extent cx="3781425" cy="842645"/>
+            <wp:effectExtent l="0" t="0" r="9525" b="0"/>
+            <wp:wrapTight wrapText="bothSides">
+              <wp:wrapPolygon edited="0">
+                <wp:start x="0" y="0"/>
+                <wp:lineTo x="0" y="20998"/>
+                <wp:lineTo x="21546" y="20998"/>
+                <wp:lineTo x="21546" y="0"/>
+                <wp:lineTo x="0" y="0"/>
+              </wp:wrapPolygon>
+            </wp:wrapTight>
+            <wp:docPr id="1" name="Picture 1"/>
+            <wp:cNvGraphicFramePr>
+              <a:graphicFrameLocks xmlns:a="http://schemas.openxmlformats.org/drawingml/2006/main" noChangeAspect="1"/>
+            </wp:cNvGraphicFramePr>
+            <a:graphic xmlns:a="http://schemas.openxmlformats.org/drawingml/2006/main">
+              <a:graphicData uri="http://schemas.openxmlformats.org/drawingml/2006/picture">
+                <pic:pic xmlns:pic="http://schemas.openxmlformats.org/drawingml/2006/picture">
+                  <pic:nvPicPr>
+                    <pic:cNvPr id="1" name=""/>
+                    <pic:cNvPicPr/>
+                  </pic:nvPicPr>
+                  <pic:blipFill>
+                    <a:blip r:embed="rId4">
+                      <a:extLst>
+                        <a:ext uri="{28A0092B-C50C-407E-A947-70E740481C1C}">
+                          <a14:useLocalDpi xmlns:a14="http://schemas.microsoft.com/office/drawing/2010/main" val="0"/>
+                        </a:ext>
+                      </a:extLst>
+                    </a:blip>
+                    <a:stretch>
+                      <a:fillRect/>
+                    </a:stretch>
+                  </pic:blipFill>
+                  <pic:spPr>
+                    <a:xfrm>
+                      <a:off x="0" y="0"/>
+                      <a:ext cx="3781425" cy="842645"/>
+                    </a:xfrm>
+                    <a:prstGeom prst="rect">
+                      <a:avLst/>
+                    </a:prstGeom>
+                  </pic:spPr>
+                </pic:pic>
+              </a:graphicData>
+            </a:graphic>
+            <wp14:sizeRelH relativeFrom="page">
+              <wp14:pctWidth>0</wp14:pctWidth>
+            </wp14:sizeRelH>
+            <wp14:sizeRelV relativeFrom="page">
+              <wp14:pctHeight>0</wp14:pctHeight>
+            </wp14:sizeRelV>
+          </wp:anchor>
+        </w:drawing>
+      </w:r>
+      <w:r>
+        <w:rPr>
+          <w:rFonts w:cstheme="minorHAnsi"/>
+        </w:rPr>
+        <w:t>For example, the Archer unit has 1 Movement Speed, meaning the player can move it 1 tile per Action Point. Whereas, the Knight unit has 2 Movement Speed, meaning the can move it up to 2 tiles per Action Point.</w:t>
+      </w:r>
+    </w:p>
+    <w:p>
+      <w:pPr>
+        <w:spacing w:after="0" w:line="240" w:lineRule="auto"/>
+        <w:rPr>
+          <w:rFonts w:cstheme="minorHAnsi"/>
+        </w:rPr>
+      </w:pPr>
+    </w:p>
+    <w:p>
+      <w:pPr>
+        <w:spacing w:after="0" w:line="240" w:lineRule="auto"/>
+        <w:rPr>
+          <w:rFonts w:cstheme="minorHAnsi"/>
+          <w:b/>
+          <w:bCs/>
+          <w:sz w:val="24"/>
+          <w:szCs w:val="24"/>
+          <w:u w:val="single"/>
+        </w:rPr>
+      </w:pPr>
+      <w:r>
+        <w:rPr>
+          <w:rFonts w:cstheme="minorHAnsi"/>
+          <w:b/>
+          <w:bCs/>
+          <w:sz w:val="24"/>
+          <w:szCs w:val="24"/>
+          <w:u w:val="single"/>
+        </w:rPr>
+        <w:t>Units</w:t>
+      </w:r>
+    </w:p>
+    <w:p>
+      <w:pPr>
+        <w:spacing w:after="0" w:line="240" w:lineRule="auto"/>
+        <w:rPr>
+          <w:rFonts w:cstheme="minorHAnsi"/>
+          <w:b/>
+          <w:bCs/>
+        </w:rPr>
+      </w:pPr>
+      <w:r>
+        <w:rPr>
+          <w:rFonts w:cstheme="minorHAnsi"/>
+          <w:b/>
+          <w:bCs/>
+        </w:rPr>
+        <w:t>Archer:</w:t>
+      </w:r>
+    </w:p>
+    <w:p>
+      <w:pPr>
+        <w:spacing w:after="0" w:line="240" w:lineRule="auto"/>
+        <w:rPr>
+          <w:rFonts w:cstheme="minorHAnsi"/>
+        </w:rPr>
+      </w:pPr>
+      <w:r>
+        <w:rPr>
+          <w:rFonts w:cstheme="minorHAnsi"/>
+        </w:rPr>
+        <w:t xml:space="preserve">Ranged unit, though has the lowest Attack Power, it makes up in </w:t>
+      </w:r>
+      <w:r>
+        <w:rPr>
+          <w:rFonts w:cstheme="minorHAnsi"/>
+        </w:rPr>
+        <w:t>its</w:t>
+      </w:r>
+      <w:r>
+        <w:rPr>
+          <w:rFonts w:cstheme="minorHAnsi"/>
+        </w:rPr>
+        <w:t xml:space="preserve"> health and movement speed.</w:t>
+      </w:r>
+    </w:p>
+    <w:p>
+      <w:pPr>
+        <w:spacing w:after="0" w:line="240" w:lineRule="auto"/>
+        <w:rPr>
+          <w:rFonts w:cstheme="minorHAnsi"/>
+        </w:rPr>
+      </w:pPr>
+    </w:p>
+    <w:p>
+      <w:pPr>
+        <w:spacing w:after="0" w:line="240" w:lineRule="auto"/>
+        <w:rPr>
+          <w:rFonts w:cstheme="minorHAnsi"/>
+        </w:rPr>
+      </w:pPr>
+      <w:r>
+        <w:rPr>
+          <w:rFonts w:cstheme="minorHAnsi"/>
+        </w:rPr>
+        <w:t>Can fire up to 2 tiles away from itself.</w:t>
+      </w:r>
+    </w:p>
+    <w:p>
+      <w:pPr>
+        <w:spacing w:after="0" w:line="240" w:lineRule="auto"/>
+        <w:rPr>
+          <w:rFonts w:cstheme="minorHAnsi"/>
+        </w:rPr>
+      </w:pPr>
+    </w:p>
+    <w:p>
+      <w:pPr>
+        <w:spacing w:after="0" w:line="240" w:lineRule="auto"/>
+        <w:rPr>
+          <w:rFonts w:cstheme="minorHAnsi"/>
+        </w:rPr>
+      </w:pPr>
+      <w:r>
+        <w:rPr>
+          <w:rFonts w:cstheme="minorHAnsi"/>
+        </w:rPr>
+        <w:t>Vulnerable to the Knight</w:t>
+      </w:r>
+    </w:p>
+    <w:p>
+      <w:pPr>
+        <w:spacing w:after="0" w:line="240" w:lineRule="auto"/>
+        <w:rPr>
+          <w:rFonts w:cstheme="minorHAnsi"/>
+        </w:rPr>
+      </w:pPr>
+    </w:p>
+    <w:p>
+      <w:pPr>
+        <w:spacing w:after="0" w:line="240" w:lineRule="auto"/>
+        <w:rPr>
+          <w:rFonts w:cstheme="minorHAnsi"/>
+          <w:b/>
+          <w:bCs/>
+        </w:rPr>
+      </w:pPr>
+      <w:r>
+        <w:rPr>
+          <w:rFonts w:cstheme="minorHAnsi"/>
+          <w:b/>
+          <w:bCs/>
+        </w:rPr>
+        <w:t>Spearman:</w:t>
+      </w:r>
+    </w:p>
+    <w:p>
+      <w:pPr>
+        <w:spacing w:after="0" w:line="240" w:lineRule="auto"/>
+        <w:rPr>
+          <w:rFonts w:cstheme="minorHAnsi"/>
+        </w:rPr>
+      </w:pPr>
+      <w:r>
+        <w:rPr>
+          <w:rFonts w:cstheme="minorHAnsi"/>
+        </w:rPr>
+        <w:t xml:space="preserve">Though it has lowest health, the Spearman unit has the midrange of Attack Power. </w:t>
+      </w:r>
+      <w:r>
+        <w:rPr>
+          <w:rFonts w:cstheme="minorHAnsi"/>
+          <w:highlight w:val="yellow"/>
+        </w:rPr>
+        <w:t>(thinking of having this at 2 movement rather than the knight to balance things.)</w:t>
+      </w:r>
+    </w:p>
+    <w:p>
+      <w:pPr>
+        <w:spacing w:after="0" w:line="240" w:lineRule="auto"/>
+        <w:rPr>
+          <w:rFonts w:cstheme="minorHAnsi"/>
+        </w:rPr>
+      </w:pPr>
+    </w:p>
+    <w:p>
+      <w:pPr>
+        <w:spacing w:after="0" w:line="240" w:lineRule="auto"/>
+        <w:rPr>
+          <w:rFonts w:cstheme="minorHAnsi"/>
+        </w:rPr>
+      </w:pPr>
+      <w:r>
+        <w:rPr>
+          <w:rFonts w:cstheme="minorHAnsi"/>
+        </w:rPr>
+        <w:t xml:space="preserve">Vulnerable to the </w:t>
+      </w:r>
+      <w:r>
+        <w:rPr>
+          <w:rFonts w:cstheme="minorHAnsi"/>
+        </w:rPr>
+        <w:t>Archer</w:t>
+      </w:r>
+    </w:p>
+    <w:p>
+      <w:pPr>
+        <w:spacing w:after="0" w:line="240" w:lineRule="auto"/>
+        <w:rPr>
+          <w:rFonts w:cstheme="minorHAnsi"/>
+        </w:rPr>
+      </w:pPr>
+    </w:p>
+    <w:p>
+      <w:pPr>
+        <w:spacing w:after="0" w:line="240" w:lineRule="auto"/>
+        <w:rPr>
+          <w:rFonts w:cstheme="minorHAnsi"/>
+          <w:b/>
+          <w:bCs/>
+        </w:rPr>
+      </w:pPr>
+      <w:r>
+        <w:rPr>
+          <w:rFonts w:cstheme="minorHAnsi"/>
+          <w:b/>
+          <w:bCs/>
+        </w:rPr>
+        <w:lastRenderedPageBreak/>
+        <w:t>Knight:</w:t>
+      </w:r>
+    </w:p>
+    <w:p>
+      <w:pPr>
+        <w:spacing w:after="0" w:line="240" w:lineRule="auto"/>
+        <w:rPr>
+          <w:rFonts w:cstheme="minorHAnsi"/>
+        </w:rPr>
+      </w:pPr>
+    </w:p>
+    <w:p>
+      <w:pPr>
+        <w:spacing w:after="0" w:line="240" w:lineRule="auto"/>
+        <w:rPr>
+          <w:rFonts w:cstheme="minorHAnsi"/>
+        </w:rPr>
+      </w:pPr>
+    </w:p>
+    <w:p>
+      <w:pPr>
+        <w:spacing w:after="0" w:line="240" w:lineRule="auto"/>
+        <w:rPr>
+          <w:rFonts w:cstheme="minorHAnsi"/>
+        </w:rPr>
+      </w:pPr>
+      <w:r>
+        <w:rPr>
+          <w:rFonts w:cstheme="minorHAnsi"/>
+        </w:rPr>
+        <w:t xml:space="preserve">Vulnerable to the </w:t>
+      </w:r>
+      <w:r>
+        <w:rPr>
+          <w:rFonts w:cstheme="minorHAnsi"/>
+        </w:rPr>
+        <w:t>Spearman</w:t>
+      </w:r>
+    </w:p>
+    <w:p>
+      <w:pPr>
+        <w:spacing w:after="0" w:line="240" w:lineRule="auto"/>
+        <w:rPr>
+          <w:rFonts w:cstheme="minorHAnsi"/>
+        </w:rPr>
+      </w:pPr>
+    </w:p>
+    <w:p>
+      <w:pPr>
+        <w:spacing w:after="0" w:line="240" w:lineRule="auto"/>
+        <w:rPr>
+          <w:rFonts w:cstheme="minorHAnsi"/>
+          <w:b/>
+          <w:bCs/>
+        </w:rPr>
+      </w:pPr>
+      <w:r>
+        <w:rPr>
+          <w:rFonts w:cstheme="minorHAnsi"/>
+          <w:b/>
+          <w:bCs/>
+        </w:rPr>
+        <w:t>Catapult:</w:t>
+      </w:r>
+    </w:p>
+    <w:p>
+      <w:pPr>
+        <w:spacing w:after="0" w:line="240" w:lineRule="auto"/>
+        <w:rPr>
+          <w:rFonts w:cstheme="minorHAnsi"/>
+        </w:rPr>
+      </w:pPr>
+      <w:r>
+        <w:rPr>
+          <w:rFonts w:cstheme="minorHAnsi"/>
+        </w:rPr>
+        <w:t>This unit can only attack buildings, which means it is the only unit which cannot retaliate when being attacked. Even with these drawbacks, the catapult has the most health and is able to deal the most damage to buildings.</w:t>
+      </w:r>
+    </w:p>
+    <w:p>
+      <w:pPr>
+        <w:spacing w:after="0" w:line="240" w:lineRule="auto"/>
+        <w:rPr>
+          <w:rFonts w:cstheme="minorHAnsi"/>
+        </w:rPr>
+      </w:pPr>
+    </w:p>
+    <w:p>
+      <w:pPr>
+        <w:spacing w:after="0" w:line="240" w:lineRule="auto"/>
+        <w:rPr>
+          <w:rFonts w:cstheme="minorHAnsi"/>
+        </w:rPr>
+      </w:pPr>
+      <w:r>
+        <w:rPr>
+          <w:rFonts w:cstheme="minorHAnsi"/>
+        </w:rPr>
+        <w:t>Can fire up to 2 tiles away from itself.</w:t>
+      </w:r>
+    </w:p>
+    <w:p>
+      <w:pPr>
+        <w:spacing w:after="0" w:line="240" w:lineRule="auto"/>
+        <w:rPr>
+          <w:rFonts w:cstheme="minorHAnsi"/>
+        </w:rPr>
+      </w:pPr>
+    </w:p>
+    <w:p>
+      <w:pPr>
+        <w:spacing w:after="0" w:line="240" w:lineRule="auto"/>
+        <w:rPr>
+          <w:rFonts w:cstheme="minorHAnsi"/>
+          <w:b/>
+          <w:bCs/>
+        </w:rPr>
+      </w:pPr>
+      <w:r>
+        <w:rPr>
+          <w:rFonts w:cstheme="minorHAnsi"/>
+          <w:b/>
+          <w:bCs/>
+        </w:rPr>
+        <w:t>Fort:</w:t>
+      </w:r>
+    </w:p>
+    <w:p>
+      <w:pPr>
+        <w:spacing w:after="0" w:line="240" w:lineRule="auto"/>
+        <w:rPr>
+          <w:rFonts w:cstheme="minorHAnsi"/>
+        </w:rPr>
+      </w:pPr>
+      <w:r>
+        <w:rPr>
+          <w:rFonts w:cstheme="minorHAnsi"/>
+        </w:rPr>
+        <w:t>The fort can be placed anywhere the Player’s half of the board. It can be used to create strategic choke points or even used to boost the health of the Player’s castle.</w:t>
+      </w:r>
+    </w:p>
+    <w:p>
+      <w:pPr>
+        <w:spacing w:after="0" w:line="240" w:lineRule="auto"/>
+        <w:rPr>
+          <w:rFonts w:cstheme="minorHAnsi"/>
+        </w:rPr>
+      </w:pPr>
+    </w:p>
+    <w:p>
+      <w:pPr>
+        <w:spacing w:after="0" w:line="240" w:lineRule="auto"/>
+        <w:rPr>
+          <w:rFonts w:cstheme="minorHAnsi"/>
+        </w:rPr>
+      </w:pPr>
+      <w:r>
+        <w:rPr>
+          <w:rFonts w:cstheme="minorHAnsi"/>
+        </w:rPr>
+        <w:t xml:space="preserve">When under siege by an enemy unit, the Fort cannot attack back unless there is a unit placed within the Fort. In this situation, the unit within the Fort cannot attack units nearby, but can only retaliate to attacks on the Fort. If the retaliation is successful the </w:t>
+      </w:r>
+      <w:r>
+        <w:rPr>
+          <w:rFonts w:cstheme="minorHAnsi"/>
+        </w:rPr>
+        <w:t>damage is equal to the unit placed within the Fort rather than it having any unique value.</w:t>
+      </w:r>
+    </w:p>
+    <w:p>
+      <w:pPr>
+        <w:spacing w:after="0" w:line="240" w:lineRule="auto"/>
+        <w:rPr>
+          <w:rFonts w:cstheme="minorHAnsi"/>
+        </w:rPr>
+      </w:pPr>
+    </w:p>
+    <w:p>
+      <w:pPr>
+        <w:spacing w:after="0" w:line="240" w:lineRule="auto"/>
+        <w:rPr>
+          <w:rFonts w:asciiTheme="majorHAnsi" w:hAnsiTheme="majorHAnsi" w:cstheme="majorHAnsi"/>
+          <w:b/>
+          <w:bCs/>
+          <w:sz w:val="24"/>
+          <w:szCs w:val="24"/>
+          <w:u w:val="single"/>
+        </w:rPr>
+      </w:pPr>
+      <w:r>
+        <w:rPr>
+          <w:rFonts w:asciiTheme="majorHAnsi" w:hAnsiTheme="majorHAnsi" w:cstheme="majorHAnsi"/>
+          <w:b/>
+          <w:bCs/>
+          <w:sz w:val="24"/>
+          <w:szCs w:val="24"/>
+          <w:u w:val="single"/>
+        </w:rPr>
+        <w:t>Programmers</w:t>
+      </w:r>
+      <w:r>
+        <w:rPr>
+          <w:rFonts w:asciiTheme="majorHAnsi" w:hAnsiTheme="majorHAnsi" w:cstheme="majorHAnsi"/>
+          <w:b/>
+          <w:bCs/>
+          <w:sz w:val="24"/>
+          <w:szCs w:val="24"/>
+          <w:u w:val="single"/>
+        </w:rPr>
+        <w:t xml:space="preserve"> – Prototype stuff:</w:t>
+      </w:r>
+      <w:r>
+        <w:rPr>
+          <w:rFonts w:asciiTheme="majorHAnsi" w:hAnsiTheme="majorHAnsi" w:cstheme="majorHAnsi"/>
+          <w:b/>
+          <w:bCs/>
+          <w:sz w:val="24"/>
+          <w:szCs w:val="24"/>
+          <w:u w:val="single"/>
+        </w:rPr>
         <w:t xml:space="preserve"> </w:t>
       </w:r>
     </w:p>
@@ -596,19 +1322,7 @@
         <w:rPr>
           <w:rFonts w:cstheme="minorHAnsi"/>
         </w:rPr>
-        <w:t>-</w:t>
-      </w:r>
-      <w:r>
-        <w:rPr>
-          <w:rFonts w:cstheme="minorHAnsi"/>
-        </w:rPr>
-        <w:t>Cannon associated to minigame</w:t>
-      </w:r>
-      <w:r>
-        <w:rPr>
-          <w:rFonts w:cstheme="minorHAnsi"/>
-        </w:rPr>
-        <w:t xml:space="preserve"> – </w:t>
+        <w:t xml:space="preserve">-Cannon associated to minigame – </w:t>
       </w:r>
       <w:r>
         <w:rPr>
@@ -642,6 +1356,7 @@
           <w:b/>
           <w:bCs/>
         </w:rPr>
+        <w:lastRenderedPageBreak/>
         <w:t>Action Points:</w:t>
       </w:r>
     </w:p>
@@ -924,7 +1639,6 @@
         <w:rPr>
           <w:rFonts w:cstheme="minorHAnsi"/>
         </w:rPr>
-        <w:lastRenderedPageBreak/>
         <w:t>-End turn button</w:t>
       </w:r>
     </w:p>
@@ -1411,6 +2125,7 @@
         <w:rPr>
           <w:rFonts w:cstheme="minorHAnsi"/>
         </w:rPr>
+        <w:lastRenderedPageBreak/>
         <w:t>-Archer hat</w:t>
       </w:r>
     </w:p>
@@ -1741,7 +2456,6 @@
         <w:rPr>
           <w:rFonts w:cstheme="minorHAnsi"/>
         </w:rPr>
-        <w:lastRenderedPageBreak/>
         <w:t>-Castle</w:t>
       </w:r>
     </w:p>
@@ -2074,6 +2788,7 @@
     <w:lsdException w:name="HTML Sample" w:semiHidden="1" w:unhideWhenUsed="1"/>
     <w:lsdException w:name="HTML Typewriter" w:semiHidden="1" w:unhideWhenUsed="1"/>
     <w:lsdException w:name="HTML Variable" w:semiHidden="1" w:unhideWhenUsed="1"/>
+    <w:lsdException w:name="Normal Table" w:semiHidden="1" w:unhideWhenUsed="1"/>
     <w:lsdException w:name="annotation subject" w:semiHidden="1" w:unhideWhenUsed="1"/>
     <w:lsdException w:name="No List" w:semiHidden="1" w:unhideWhenUsed="1"/>
     <w:lsdException w:name="Outline List 1" w:semiHidden="1" w:unhideWhenUsed="1"/>
@@ -2120,8 +2835,10 @@
     <w:lsdException w:name="Table Subtle 2" w:semiHidden="1" w:unhideWhenUsed="1"/>
     <w:lsdException w:name="Table Web 1" w:semiHidden="1" w:unhideWhenUsed="1"/>
     <w:lsdException w:name="Table Web 2" w:semiHidden="1" w:unhideWhenUsed="1"/>
+    <w:lsdException w:name="Table Web 3" w:semiHidden="1" w:unhideWhenUsed="1"/>
     <w:lsdException w:name="Balloon Text" w:semiHidden="1" w:unhideWhenUsed="1"/>
     <w:lsdException w:name="Table Grid" w:uiPriority="39"/>
+    <w:lsdException w:name="Table Theme" w:semiHidden="1" w:unhideWhenUsed="1"/>
     <w:lsdException w:name="Placeholder Text" w:semiHidden="1"/>
     <w:lsdException w:name="No Spacing" w:uiPriority="1" w:qFormat="1"/>
     <w:lsdException w:name="Light Shading" w:uiPriority="60"/>

</xml_diff>

<commit_message>
Updated GDD - Actually explains the game now.
Updated the GDD to explain what the game is and what it is about, I hope people are able to understand what the Designers were roughly planning. Please let us know if you have any questions, ideas or dislikes to what is currently planned. Also tell us if you still don't really understand it, I'm happy to go through it with you.
</commit_message>
<xml_diff>
--- a/documents/Design document.docx
+++ b/documents/Design document.docx
@@ -21,46 +21,222 @@
           <w:sz w:val="32"/>
           <w:szCs w:val="32"/>
         </w:rPr>
-        <w:t>The Game</w:t>
-      </w:r>
-    </w:p>
-    <w:p>
-      <w:pPr>
-        <w:spacing w:after="0" w:line="240" w:lineRule="auto"/>
-        <w:rPr>
-          <w:rFonts w:cstheme="minorHAnsi"/>
-        </w:rPr>
-      </w:pPr>
-      <w:r>
-        <w:rPr>
-          <w:rFonts w:cstheme="minorHAnsi"/>
-        </w:rPr>
-        <w:t xml:space="preserve">The goal of the game is to either deplete the enemy’s army or to destroy their castle. </w:t>
-      </w:r>
-    </w:p>
-    <w:p>
-      <w:pPr>
-        <w:spacing w:after="0" w:line="240" w:lineRule="auto"/>
-        <w:rPr>
-          <w:rFonts w:cstheme="minorHAnsi"/>
-        </w:rPr>
-      </w:pPr>
-    </w:p>
-    <w:p>
-      <w:pPr>
-        <w:spacing w:after="0" w:line="240" w:lineRule="auto"/>
-        <w:rPr>
-          <w:rFonts w:cstheme="minorHAnsi"/>
-        </w:rPr>
-      </w:pPr>
-      <w:r>
-        <w:rPr>
-          <w:rFonts w:cstheme="minorHAnsi"/>
-        </w:rPr>
-        <w:t xml:space="preserve">Each player starts with 7 units already spawned in a formation around their castle. They then take turns to battle to see who can survive the longest. </w:t>
+        <w:t>Th</w:t>
+      </w:r>
+      <w:r>
+        <w:rPr>
+          <w:rFonts w:asciiTheme="majorHAnsi" w:hAnsiTheme="majorHAnsi" w:cstheme="majorHAnsi"/>
+          <w:b/>
+          <w:bCs/>
+          <w:sz w:val="32"/>
+          <w:szCs w:val="32"/>
+        </w:rPr>
+        <w:t xml:space="preserve">at one </w:t>
       </w:r>
       <w:bookmarkStart w:id="0" w:name="_GoBack"/>
       <w:bookmarkEnd w:id="0"/>
+      <w:r>
+        <w:rPr>
+          <w:rFonts w:asciiTheme="majorHAnsi" w:hAnsiTheme="majorHAnsi" w:cstheme="majorHAnsi"/>
+          <w:b/>
+          <w:bCs/>
+          <w:sz w:val="32"/>
+          <w:szCs w:val="32"/>
+        </w:rPr>
+        <w:t>cat</w:t>
+      </w:r>
+      <w:r>
+        <w:rPr>
+          <w:rFonts w:asciiTheme="majorHAnsi" w:hAnsiTheme="majorHAnsi" w:cstheme="majorHAnsi"/>
+          <w:b/>
+          <w:bCs/>
+          <w:sz w:val="32"/>
+          <w:szCs w:val="32"/>
+        </w:rPr>
+        <w:t xml:space="preserve"> Game</w:t>
+      </w:r>
+    </w:p>
+    <w:p>
+      <w:pPr>
+        <w:spacing w:after="0" w:line="240" w:lineRule="auto"/>
+        <w:rPr>
+          <w:rFonts w:cstheme="minorHAnsi"/>
+        </w:rPr>
+      </w:pPr>
+      <w:r>
+        <w:rPr>
+          <w:rFonts w:cstheme="minorHAnsi"/>
+        </w:rPr>
+        <w:t xml:space="preserve">A cat themed turn-based strategy board game aimed at a younger audience or people new to the genre. </w:t>
+      </w:r>
+      <w:r>
+        <w:rPr>
+          <w:rFonts w:cstheme="minorHAnsi"/>
+        </w:rPr>
+        <w:t xml:space="preserve">The goal of the game is to either deplete the enemy’s </w:t>
+      </w:r>
+      <w:r>
+        <w:rPr>
+          <w:rFonts w:cstheme="minorHAnsi"/>
+        </w:rPr>
+        <w:t xml:space="preserve">cat </w:t>
+      </w:r>
+      <w:r>
+        <w:rPr>
+          <w:rFonts w:cstheme="minorHAnsi"/>
+        </w:rPr>
+        <w:t xml:space="preserve">army </w:t>
+      </w:r>
+      <w:r>
+        <w:rPr>
+          <w:rFonts w:cstheme="minorHAnsi"/>
+        </w:rPr>
+        <w:t xml:space="preserve">forces </w:t>
+      </w:r>
+      <w:r>
+        <w:rPr>
+          <w:rFonts w:cstheme="minorHAnsi"/>
+        </w:rPr>
+        <w:t xml:space="preserve">or to destroy their </w:t>
+      </w:r>
+      <w:r>
+        <w:rPr>
+          <w:rFonts w:cstheme="minorHAnsi"/>
+        </w:rPr>
+        <w:t xml:space="preserve">base, aka their cat scratching </w:t>
+      </w:r>
+      <w:r>
+        <w:rPr>
+          <w:rFonts w:cstheme="minorHAnsi"/>
+        </w:rPr>
+        <w:t>post.</w:t>
+      </w:r>
+      <w:r>
+        <w:rPr>
+          <w:rFonts w:cstheme="minorHAnsi"/>
+        </w:rPr>
+        <w:t xml:space="preserve"> </w:t>
+      </w:r>
+    </w:p>
+    <w:p>
+      <w:pPr>
+        <w:spacing w:after="0" w:line="240" w:lineRule="auto"/>
+        <w:rPr>
+          <w:rFonts w:cstheme="minorHAnsi"/>
+        </w:rPr>
+      </w:pPr>
+    </w:p>
+    <w:p>
+      <w:pPr>
+        <w:spacing w:after="0" w:line="240" w:lineRule="auto"/>
+        <w:rPr>
+          <w:rFonts w:cstheme="minorHAnsi"/>
+        </w:rPr>
+      </w:pPr>
+      <w:r>
+        <w:rPr>
+          <w:rFonts w:cstheme="minorHAnsi"/>
+        </w:rPr>
+        <w:t xml:space="preserve">Each player starts </w:t>
+      </w:r>
+      <w:r>
+        <w:rPr>
+          <w:rFonts w:cstheme="minorHAnsi"/>
+        </w:rPr>
+        <w:t xml:space="preserve">out </w:t>
+      </w:r>
+      <w:r>
+        <w:rPr>
+          <w:rFonts w:cstheme="minorHAnsi"/>
+        </w:rPr>
+        <w:t xml:space="preserve">with 7 units </w:t>
+      </w:r>
+      <w:r>
+        <w:rPr>
+          <w:rFonts w:cstheme="minorHAnsi"/>
+        </w:rPr>
+        <w:t>ready to go, already spawned</w:t>
+      </w:r>
+      <w:r>
+        <w:rPr>
+          <w:rFonts w:cstheme="minorHAnsi"/>
+        </w:rPr>
+        <w:t xml:space="preserve"> in a formation around their </w:t>
+      </w:r>
+      <w:r>
+        <w:rPr>
+          <w:rFonts w:cstheme="minorHAnsi"/>
+        </w:rPr>
+        <w:t>base</w:t>
+      </w:r>
+      <w:r>
+        <w:rPr>
+          <w:rFonts w:cstheme="minorHAnsi"/>
+        </w:rPr>
+        <w:t>. The</w:t>
+      </w:r>
+      <w:r>
+        <w:rPr>
+          <w:rFonts w:cstheme="minorHAnsi"/>
+        </w:rPr>
+        <w:t xml:space="preserve">y then take turns to strategically move their army, summon ally cats from a range of classes, attack enemy units and charge the Fat Cat laser pointer. </w:t>
+      </w:r>
+    </w:p>
+    <w:p>
+      <w:pPr>
+        <w:spacing w:after="0" w:line="240" w:lineRule="auto"/>
+        <w:rPr>
+          <w:rFonts w:cstheme="minorHAnsi"/>
+        </w:rPr>
+      </w:pPr>
+    </w:p>
+    <w:p>
+      <w:pPr>
+        <w:spacing w:after="0" w:line="240" w:lineRule="auto"/>
+        <w:rPr>
+          <w:rFonts w:cstheme="minorHAnsi"/>
+        </w:rPr>
+      </w:pPr>
+      <w:r>
+        <w:rPr>
+          <w:rFonts w:cstheme="minorHAnsi"/>
+        </w:rPr>
+        <w:t>This is game about a cat war taking place in a living room, with the two rival cats taking their seat on their scratching po</w:t>
+      </w:r>
+      <w:r>
+        <w:rPr>
+          <w:rFonts w:cstheme="minorHAnsi"/>
+        </w:rPr>
+        <w:t>sts</w:t>
+      </w:r>
+      <w:r>
+        <w:rPr>
+          <w:rFonts w:cstheme="minorHAnsi"/>
+        </w:rPr>
+        <w:t>. Cats will have to move around the randomly generated furniture, with the player having the choice of setting up strategic box forts to create choke points.</w:t>
+      </w:r>
+    </w:p>
+    <w:p>
+      <w:pPr>
+        <w:spacing w:after="0" w:line="240" w:lineRule="auto"/>
+        <w:rPr>
+          <w:rFonts w:cstheme="minorHAnsi"/>
+        </w:rPr>
+      </w:pPr>
+    </w:p>
+    <w:p>
+      <w:pPr>
+        <w:spacing w:after="0" w:line="240" w:lineRule="auto"/>
+        <w:rPr>
+          <w:rFonts w:cstheme="minorHAnsi"/>
+        </w:rPr>
+      </w:pPr>
+      <w:r>
+        <w:rPr>
+          <w:rFonts w:cstheme="minorHAnsi"/>
+        </w:rPr>
+        <w:t>To help reach our target audience of the younger audience and new players to the genre, we’re limiting the time it takes to have a turn as well as reduce as much resource management as possible.</w:t>
+      </w:r>
     </w:p>
     <w:p>
       <w:pPr>
@@ -100,51 +276,107 @@
         <w:rPr>
           <w:rFonts w:cstheme="minorHAnsi"/>
         </w:rPr>
-        <w:t xml:space="preserve">You can spawn up to 2 units a turn, including Forts. </w:t>
-      </w:r>
-    </w:p>
-    <w:p>
-      <w:pPr>
-        <w:spacing w:after="0" w:line="240" w:lineRule="auto"/>
-        <w:rPr>
-          <w:rFonts w:cstheme="minorHAnsi"/>
-        </w:rPr>
-      </w:pPr>
-    </w:p>
-    <w:p>
-      <w:pPr>
-        <w:spacing w:after="0" w:line="240" w:lineRule="auto"/>
-        <w:rPr>
-          <w:rFonts w:cstheme="minorHAnsi"/>
-        </w:rPr>
-      </w:pPr>
-      <w:r>
-        <w:rPr>
-          <w:rFonts w:cstheme="minorHAnsi"/>
-        </w:rPr>
-        <w:t>There is a cap on the number of units you can have on the field at once, excluding Forts which are their own thing. You may not spawn over the cap.</w:t>
-      </w:r>
-    </w:p>
-    <w:p>
-      <w:pPr>
-        <w:spacing w:after="0" w:line="240" w:lineRule="auto"/>
-        <w:rPr>
-          <w:rFonts w:cstheme="minorHAnsi"/>
-        </w:rPr>
-      </w:pPr>
-    </w:p>
-    <w:p>
-      <w:pPr>
-        <w:spacing w:after="0" w:line="240" w:lineRule="auto"/>
-        <w:rPr>
-          <w:rFonts w:cstheme="minorHAnsi"/>
-        </w:rPr>
-      </w:pPr>
-      <w:r>
-        <w:rPr>
-          <w:rFonts w:cstheme="minorHAnsi"/>
-        </w:rPr>
-        <w:t>There is also a maximum number of units you can spawn over the entire game, excluding Forts. Though you can choose whatever unit you wish.</w:t>
+        <w:t xml:space="preserve">You can spawn up to 2 units </w:t>
+      </w:r>
+      <w:r>
+        <w:rPr>
+          <w:rFonts w:cstheme="minorHAnsi"/>
+        </w:rPr>
+        <w:t xml:space="preserve">of your choice </w:t>
+      </w:r>
+      <w:r>
+        <w:rPr>
+          <w:rFonts w:cstheme="minorHAnsi"/>
+        </w:rPr>
+        <w:t xml:space="preserve">a turn, </w:t>
+      </w:r>
+      <w:r>
+        <w:rPr>
+          <w:rFonts w:cstheme="minorHAnsi"/>
+        </w:rPr>
+        <w:t>this count will include spawning in Box Forts.</w:t>
+      </w:r>
+      <w:r>
+        <w:rPr>
+          <w:rFonts w:cstheme="minorHAnsi"/>
+        </w:rPr>
+        <w:t xml:space="preserve"> </w:t>
+      </w:r>
+    </w:p>
+    <w:p>
+      <w:pPr>
+        <w:spacing w:after="0" w:line="240" w:lineRule="auto"/>
+        <w:rPr>
+          <w:rFonts w:cstheme="minorHAnsi"/>
+        </w:rPr>
+      </w:pPr>
+    </w:p>
+    <w:p>
+      <w:pPr>
+        <w:spacing w:after="0" w:line="240" w:lineRule="auto"/>
+        <w:rPr>
+          <w:rFonts w:cstheme="minorHAnsi"/>
+        </w:rPr>
+      </w:pPr>
+      <w:r>
+        <w:rPr>
+          <w:rFonts w:cstheme="minorHAnsi"/>
+        </w:rPr>
+        <w:t>There is a cap on the number of units you can have on the field at once,</w:t>
+      </w:r>
+      <w:r>
+        <w:rPr>
+          <w:rFonts w:cstheme="minorHAnsi"/>
+        </w:rPr>
+        <w:t xml:space="preserve"> this doesn’t include the Box Forts. You will not be able to spawn in any more units if this cap is reached.</w:t>
+      </w:r>
+    </w:p>
+    <w:p>
+      <w:pPr>
+        <w:spacing w:after="0" w:line="240" w:lineRule="auto"/>
+        <w:rPr>
+          <w:rFonts w:cstheme="minorHAnsi"/>
+        </w:rPr>
+      </w:pPr>
+    </w:p>
+    <w:p>
+      <w:pPr>
+        <w:spacing w:after="0" w:line="240" w:lineRule="auto"/>
+        <w:rPr>
+          <w:rFonts w:cstheme="minorHAnsi"/>
+        </w:rPr>
+      </w:pPr>
+      <w:r>
+        <w:rPr>
+          <w:rFonts w:cstheme="minorHAnsi"/>
+        </w:rPr>
+        <w:t xml:space="preserve">There is also a maximum number of units you can spawn over the entire </w:t>
+      </w:r>
+      <w:proofErr w:type="gramStart"/>
+      <w:r>
+        <w:rPr>
+          <w:rFonts w:cstheme="minorHAnsi"/>
+        </w:rPr>
+        <w:t>game</w:t>
+      </w:r>
+      <w:r>
+        <w:rPr>
+          <w:rFonts w:cstheme="minorHAnsi"/>
+        </w:rPr>
+        <w:t>,</w:t>
+      </w:r>
+      <w:proofErr w:type="gramEnd"/>
+      <w:r>
+        <w:rPr>
+          <w:rFonts w:cstheme="minorHAnsi"/>
+        </w:rPr>
+        <w:t xml:space="preserve"> this doesn’t include the Box Forts.</w:t>
+      </w:r>
+      <w:r>
+        <w:rPr>
+          <w:rFonts w:cstheme="minorHAnsi"/>
+        </w:rPr>
+        <w:t xml:space="preserve"> </w:t>
       </w:r>
     </w:p>
     <w:p>
@@ -264,35 +496,95 @@
         <w:rPr>
           <w:rFonts w:cstheme="minorHAnsi"/>
         </w:rPr>
+        <w:t>-</w:t>
+      </w:r>
+      <w:r>
+        <w:rPr>
+          <w:rFonts w:cstheme="minorHAnsi"/>
+        </w:rPr>
         <w:t>Units cannot move diagonally and can only move on a grid basis.</w:t>
       </w:r>
       <w:r>
         <w:rPr>
           <w:rFonts w:cstheme="minorHAnsi"/>
         </w:rPr>
-        <w:t xml:space="preserve"> Units cannot move on mountains, other units or into enemy forts.</w:t>
-      </w:r>
-    </w:p>
-    <w:p>
-      <w:pPr>
-        <w:spacing w:after="0" w:line="240" w:lineRule="auto"/>
-        <w:rPr>
-          <w:rFonts w:cstheme="minorHAnsi"/>
-        </w:rPr>
-      </w:pPr>
-    </w:p>
-    <w:p>
-      <w:pPr>
-        <w:spacing w:after="0" w:line="240" w:lineRule="auto"/>
-        <w:rPr>
-          <w:rFonts w:cstheme="minorHAnsi"/>
-        </w:rPr>
-      </w:pPr>
-      <w:r>
-        <w:rPr>
-          <w:rFonts w:cstheme="minorHAnsi"/>
-        </w:rPr>
-        <w:t>How far the player can move is decided by two factors, the amount of Action Points the player has remaining as well as the movement speed the units have.</w:t>
+        <w:t xml:space="preserve"> Units cannot move on </w:t>
+      </w:r>
+      <w:r>
+        <w:rPr>
+          <w:rFonts w:cstheme="minorHAnsi"/>
+        </w:rPr>
+        <w:t>Furniture</w:t>
+      </w:r>
+      <w:r>
+        <w:rPr>
+          <w:rFonts w:cstheme="minorHAnsi"/>
+        </w:rPr>
+        <w:t xml:space="preserve">, other units or into enemy </w:t>
+      </w:r>
+      <w:r>
+        <w:rPr>
+          <w:rFonts w:cstheme="minorHAnsi"/>
+        </w:rPr>
+        <w:t>Box F</w:t>
+      </w:r>
+      <w:r>
+        <w:rPr>
+          <w:rFonts w:cstheme="minorHAnsi"/>
+        </w:rPr>
+        <w:t>orts.</w:t>
+      </w:r>
+    </w:p>
+    <w:p>
+      <w:pPr>
+        <w:spacing w:after="0" w:line="240" w:lineRule="auto"/>
+        <w:rPr>
+          <w:rFonts w:cstheme="minorHAnsi"/>
+        </w:rPr>
+      </w:pPr>
+    </w:p>
+    <w:p>
+      <w:pPr>
+        <w:spacing w:after="0" w:line="240" w:lineRule="auto"/>
+        <w:rPr>
+          <w:rFonts w:cstheme="minorHAnsi"/>
+        </w:rPr>
+      </w:pPr>
+      <w:r>
+        <w:rPr>
+          <w:rFonts w:cstheme="minorHAnsi"/>
+        </w:rPr>
+        <w:t>-</w:t>
+      </w:r>
+      <w:r>
+        <w:rPr>
+          <w:rFonts w:cstheme="minorHAnsi"/>
+        </w:rPr>
+        <w:t xml:space="preserve">How far the player can move is decided by two factors, the amount of Action Points the player has remaining as well as the </w:t>
+      </w:r>
+      <w:r>
+        <w:rPr>
+          <w:rFonts w:cstheme="minorHAnsi"/>
+        </w:rPr>
+        <w:t>M</w:t>
+      </w:r>
+      <w:r>
+        <w:rPr>
+          <w:rFonts w:cstheme="minorHAnsi"/>
+        </w:rPr>
+        <w:t xml:space="preserve">ovement </w:t>
+      </w:r>
+      <w:r>
+        <w:rPr>
+          <w:rFonts w:cstheme="minorHAnsi"/>
+        </w:rPr>
+        <w:t>S</w:t>
+      </w:r>
+      <w:r>
+        <w:rPr>
+          <w:rFonts w:cstheme="minorHAnsi"/>
+        </w:rPr>
+        <w:t>peed the units have.</w:t>
       </w:r>
     </w:p>
     <w:p>
@@ -337,22 +629,22 @@
           <w:noProof/>
         </w:rPr>
         <w:drawing>
-          <wp:anchor distT="0" distB="0" distL="114300" distR="114300" simplePos="0" relativeHeight="251658240" behindDoc="1" locked="0" layoutInCell="1" allowOverlap="1" wp14:anchorId="44C34669" wp14:editId="1F30250D">
+          <wp:anchor distT="0" distB="0" distL="114300" distR="114300" simplePos="0" relativeHeight="251658240" behindDoc="1" locked="0" layoutInCell="1" allowOverlap="1" wp14:anchorId="64EF1127" wp14:editId="327A3BEE">
             <wp:simplePos x="0" y="0"/>
             <wp:positionH relativeFrom="column">
-              <wp:posOffset>2247900</wp:posOffset>
+              <wp:posOffset>1961515</wp:posOffset>
             </wp:positionH>
             <wp:positionV relativeFrom="paragraph">
-              <wp:posOffset>78740</wp:posOffset>
+              <wp:posOffset>26670</wp:posOffset>
             </wp:positionV>
-            <wp:extent cx="3781425" cy="842645"/>
-            <wp:effectExtent l="0" t="0" r="9525" b="0"/>
+            <wp:extent cx="3836035" cy="770890"/>
+            <wp:effectExtent l="0" t="0" r="0" b="0"/>
             <wp:wrapTight wrapText="bothSides">
               <wp:wrapPolygon edited="0">
                 <wp:start x="0" y="0"/>
-                <wp:lineTo x="0" y="20998"/>
-                <wp:lineTo x="21546" y="20998"/>
-                <wp:lineTo x="21546" y="0"/>
+                <wp:lineTo x="0" y="20817"/>
+                <wp:lineTo x="21453" y="20817"/>
+                <wp:lineTo x="21453" y="0"/>
                 <wp:lineTo x="0" y="0"/>
               </wp:wrapPolygon>
             </wp:wrapTight>
@@ -382,7 +674,7 @@
                   <pic:spPr>
                     <a:xfrm>
                       <a:off x="0" y="0"/>
-                      <a:ext cx="3781425" cy="842645"/>
+                      <a:ext cx="3836035" cy="770890"/>
                     </a:xfrm>
                     <a:prstGeom prst="rect">
                       <a:avLst/>
@@ -468,58 +760,93 @@
         <w:rPr>
           <w:rFonts w:cstheme="minorHAnsi"/>
         </w:rPr>
-        <w:t xml:space="preserve">Ranged unit, though has the lowest Attack Power, it makes up in </w:t>
-      </w:r>
-      <w:r>
-        <w:rPr>
-          <w:rFonts w:cstheme="minorHAnsi"/>
-        </w:rPr>
-        <w:t>its</w:t>
-      </w:r>
-      <w:r>
-        <w:rPr>
-          <w:rFonts w:cstheme="minorHAnsi"/>
-        </w:rPr>
-        <w:t xml:space="preserve"> health and movement speed.</w:t>
-      </w:r>
-    </w:p>
-    <w:p>
-      <w:pPr>
-        <w:spacing w:after="0" w:line="240" w:lineRule="auto"/>
-        <w:rPr>
-          <w:rFonts w:cstheme="minorHAnsi"/>
-        </w:rPr>
-      </w:pPr>
-    </w:p>
-    <w:p>
-      <w:pPr>
-        <w:spacing w:after="0" w:line="240" w:lineRule="auto"/>
-        <w:rPr>
-          <w:rFonts w:cstheme="minorHAnsi"/>
-        </w:rPr>
-      </w:pPr>
+        <w:t xml:space="preserve">Though the Archer base attack and health, it is the only ranged unit which can attack other units. It is able to shoot up to 2 tiles away from itself. It is the only unit which is able to garrison Box Forts. </w:t>
+      </w:r>
+      <w:r>
+        <w:rPr>
+          <w:rFonts w:cstheme="minorHAnsi"/>
+        </w:rPr>
+        <w:lastRenderedPageBreak/>
+        <w:t xml:space="preserve">When an Archer is put into a Box Fort, it gives the Box Fort the capability to retaliate when being attacked as well as being able to attack enemy units within range of the Box Fort. The penalty to this is when the Archer is put into the box Fort, it is not longer considered a unit in play and cannot be moved out of the Box Fort. When the Box Fort is destroyed, so is the Archer. </w:t>
+      </w:r>
+    </w:p>
+    <w:p>
+      <w:pPr>
+        <w:spacing w:after="0" w:line="240" w:lineRule="auto"/>
+        <w:rPr>
+          <w:rFonts w:cstheme="minorHAnsi"/>
+        </w:rPr>
+      </w:pPr>
+    </w:p>
+    <w:p>
+      <w:pPr>
+        <w:spacing w:after="0" w:line="240" w:lineRule="auto"/>
+        <w:rPr>
+          <w:rFonts w:cstheme="minorHAnsi"/>
+        </w:rPr>
+      </w:pPr>
+      <w:r>
+        <w:rPr>
+          <w:rFonts w:cstheme="minorHAnsi"/>
+        </w:rPr>
+        <w:t>-When garrisoning a Box Fort, the fort can retaliate and attack units in range equal to the Attack Power of the Archer unit.</w:t>
+      </w:r>
+    </w:p>
+    <w:p>
+      <w:pPr>
+        <w:spacing w:after="0" w:line="240" w:lineRule="auto"/>
+        <w:rPr>
+          <w:rFonts w:cstheme="minorHAnsi"/>
+        </w:rPr>
+      </w:pPr>
+    </w:p>
+    <w:p>
+      <w:pPr>
+        <w:spacing w:after="0" w:line="240" w:lineRule="auto"/>
+        <w:rPr>
+          <w:rFonts w:cstheme="minorHAnsi"/>
+        </w:rPr>
+      </w:pPr>
+      <w:r>
+        <w:rPr>
+          <w:rFonts w:cstheme="minorHAnsi"/>
+        </w:rPr>
+        <w:t>-</w:t>
+      </w:r>
       <w:r>
         <w:rPr>
           <w:rFonts w:cstheme="minorHAnsi"/>
         </w:rPr>
         <w:t>Can fire up to 2 tiles away from itself.</w:t>
       </w:r>
-    </w:p>
-    <w:p>
-      <w:pPr>
-        <w:spacing w:after="0" w:line="240" w:lineRule="auto"/>
-        <w:rPr>
-          <w:rFonts w:cstheme="minorHAnsi"/>
-        </w:rPr>
-      </w:pPr>
-    </w:p>
-    <w:p>
-      <w:pPr>
-        <w:spacing w:after="0" w:line="240" w:lineRule="auto"/>
-        <w:rPr>
-          <w:rFonts w:cstheme="minorHAnsi"/>
-        </w:rPr>
-      </w:pPr>
+      <w:r>
+        <w:rPr>
+          <w:rFonts w:cstheme="minorHAnsi"/>
+        </w:rPr>
+        <w:t xml:space="preserve"> This gives the ability to attack a unit diagonally.</w:t>
+      </w:r>
+    </w:p>
+    <w:p>
+      <w:pPr>
+        <w:spacing w:after="0" w:line="240" w:lineRule="auto"/>
+        <w:rPr>
+          <w:rFonts w:cstheme="minorHAnsi"/>
+        </w:rPr>
+      </w:pPr>
+    </w:p>
+    <w:p>
+      <w:pPr>
+        <w:spacing w:after="0" w:line="240" w:lineRule="auto"/>
+        <w:rPr>
+          <w:rFonts w:cstheme="minorHAnsi"/>
+        </w:rPr>
+      </w:pPr>
+      <w:r>
+        <w:rPr>
+          <w:rFonts w:cstheme="minorHAnsi"/>
+        </w:rPr>
+        <w:t>-</w:t>
+      </w:r>
       <w:r>
         <w:rPr>
           <w:rFonts w:cstheme="minorHAnsi"/>
@@ -564,235 +891,582 @@
         <w:rPr>
           <w:rFonts w:cstheme="minorHAnsi"/>
         </w:rPr>
-        <w:t xml:space="preserve">Though it has lowest health, the Spearman unit has the midrange of Attack Power. </w:t>
-      </w:r>
-      <w:r>
-        <w:rPr>
-          <w:rFonts w:cstheme="minorHAnsi"/>
-          <w:highlight w:val="yellow"/>
-        </w:rPr>
-        <w:t>(thinking of having this at 2 movement rather than the knight to balance things.)</w:t>
-      </w:r>
-    </w:p>
-    <w:p>
-      <w:pPr>
-        <w:spacing w:after="0" w:line="240" w:lineRule="auto"/>
-        <w:rPr>
-          <w:rFonts w:cstheme="minorHAnsi"/>
-        </w:rPr>
-      </w:pPr>
-    </w:p>
-    <w:p>
-      <w:pPr>
-        <w:spacing w:after="0" w:line="240" w:lineRule="auto"/>
-        <w:rPr>
-          <w:rFonts w:cstheme="minorHAnsi"/>
-        </w:rPr>
-      </w:pPr>
-      <w:r>
-        <w:rPr>
-          <w:rFonts w:cstheme="minorHAnsi"/>
-        </w:rPr>
-        <w:t xml:space="preserve">Vulnerable to the </w:t>
-      </w:r>
-      <w:r>
-        <w:rPr>
-          <w:rFonts w:cstheme="minorHAnsi"/>
-        </w:rPr>
-        <w:t>Archer</w:t>
-      </w:r>
-    </w:p>
-    <w:p>
-      <w:pPr>
-        <w:spacing w:after="0" w:line="240" w:lineRule="auto"/>
-        <w:rPr>
-          <w:rFonts w:cstheme="minorHAnsi"/>
-        </w:rPr>
-      </w:pPr>
-    </w:p>
-    <w:p>
-      <w:pPr>
-        <w:spacing w:after="0" w:line="240" w:lineRule="auto"/>
-        <w:rPr>
-          <w:rFonts w:cstheme="minorHAnsi"/>
-          <w:b/>
-          <w:bCs/>
-        </w:rPr>
-      </w:pPr>
-      <w:r>
-        <w:rPr>
-          <w:rFonts w:cstheme="minorHAnsi"/>
-          <w:b/>
-          <w:bCs/>
+        <w:t xml:space="preserve">With the Attack Power and Movement speeds being equal to the base unit stat, the Spearman makes up by having the most health out the 3 main units, dying in 3 hits rather than 2. This </w:t>
+      </w:r>
+      <w:r>
+        <w:rPr>
+          <w:rFonts w:cstheme="minorHAnsi"/>
+        </w:rPr>
+        <w:t xml:space="preserve">could be game changing as it </w:t>
+      </w:r>
+      <w:r>
+        <w:rPr>
+          <w:rFonts w:cstheme="minorHAnsi"/>
+        </w:rPr>
+        <w:t>gives the Player the extra opportunity to battle with another unit before dying</w:t>
+      </w:r>
+      <w:r>
+        <w:rPr>
+          <w:rFonts w:cstheme="minorHAnsi"/>
+        </w:rPr>
+        <w:t>.</w:t>
+      </w:r>
+    </w:p>
+    <w:p>
+      <w:pPr>
+        <w:spacing w:after="0" w:line="240" w:lineRule="auto"/>
+        <w:rPr>
+          <w:rFonts w:cstheme="minorHAnsi"/>
+        </w:rPr>
+      </w:pPr>
+    </w:p>
+    <w:p>
+      <w:pPr>
+        <w:spacing w:after="0" w:line="240" w:lineRule="auto"/>
+        <w:rPr>
+          <w:rFonts w:cstheme="minorHAnsi"/>
+        </w:rPr>
+      </w:pPr>
+      <w:r>
+        <w:rPr>
+          <w:rFonts w:cstheme="minorHAnsi"/>
+        </w:rPr>
+        <w:t>-Extra health.</w:t>
+      </w:r>
+    </w:p>
+    <w:p>
+      <w:pPr>
+        <w:spacing w:after="0" w:line="240" w:lineRule="auto"/>
+        <w:rPr>
+          <w:rFonts w:cstheme="minorHAnsi"/>
+        </w:rPr>
+      </w:pPr>
+    </w:p>
+    <w:p>
+      <w:pPr>
+        <w:spacing w:after="0" w:line="240" w:lineRule="auto"/>
+        <w:rPr>
+          <w:rFonts w:cstheme="minorHAnsi"/>
+        </w:rPr>
+      </w:pPr>
+      <w:r>
+        <w:rPr>
+          <w:rFonts w:cstheme="minorHAnsi"/>
+        </w:rPr>
+        <w:t>-</w:t>
+      </w:r>
+      <w:r>
+        <w:rPr>
+          <w:rFonts w:cstheme="minorHAnsi"/>
+        </w:rPr>
+        <w:t>Vulnerable to the Archer</w:t>
+      </w:r>
+    </w:p>
+    <w:p>
+      <w:pPr>
+        <w:spacing w:after="0" w:line="240" w:lineRule="auto"/>
+        <w:rPr>
+          <w:rFonts w:cstheme="minorHAnsi"/>
+        </w:rPr>
+      </w:pPr>
+    </w:p>
+    <w:p>
+      <w:pPr>
+        <w:spacing w:after="0" w:line="240" w:lineRule="auto"/>
+        <w:rPr>
+          <w:rFonts w:cstheme="minorHAnsi"/>
+          <w:b/>
+          <w:bCs/>
+        </w:rPr>
+      </w:pPr>
+      <w:r>
+        <w:rPr>
+          <w:rFonts w:cstheme="minorHAnsi"/>
+          <w:b/>
+          <w:bCs/>
+        </w:rPr>
+        <w:t>Knight:</w:t>
+      </w:r>
+    </w:p>
+    <w:p>
+      <w:pPr>
+        <w:spacing w:after="0" w:line="240" w:lineRule="auto"/>
+        <w:rPr>
+          <w:rFonts w:cstheme="minorHAnsi"/>
+        </w:rPr>
+      </w:pPr>
+      <w:r>
+        <w:rPr>
+          <w:rFonts w:cstheme="minorHAnsi"/>
+        </w:rPr>
+        <w:t>Though the knight has base Health and Attack Power, it is capable to moving twice the distance of any other unit in a single Action Point. Making it the unit of choice when emergency units are needed to navigate the board quickly.</w:t>
+      </w:r>
+    </w:p>
+    <w:p>
+      <w:pPr>
+        <w:spacing w:after="0" w:line="240" w:lineRule="auto"/>
+        <w:rPr>
+          <w:rFonts w:cstheme="minorHAnsi"/>
+        </w:rPr>
+      </w:pPr>
+    </w:p>
+    <w:p>
+      <w:pPr>
+        <w:spacing w:after="0" w:line="240" w:lineRule="auto"/>
+        <w:rPr>
+          <w:rFonts w:cstheme="minorHAnsi"/>
+        </w:rPr>
+      </w:pPr>
+      <w:r>
+        <w:rPr>
+          <w:rFonts w:cstheme="minorHAnsi"/>
+        </w:rPr>
+        <w:t>-Can move up to twice the distance of any other unit per Action Point.</w:t>
+      </w:r>
+    </w:p>
+    <w:p>
+      <w:pPr>
+        <w:spacing w:after="0" w:line="240" w:lineRule="auto"/>
+        <w:rPr>
+          <w:rFonts w:cstheme="minorHAnsi"/>
+        </w:rPr>
+      </w:pPr>
+    </w:p>
+    <w:p>
+      <w:pPr>
+        <w:spacing w:after="0" w:line="240" w:lineRule="auto"/>
+        <w:rPr>
+          <w:rFonts w:cstheme="minorHAnsi"/>
+        </w:rPr>
+      </w:pPr>
+      <w:r>
+        <w:rPr>
+          <w:rFonts w:cstheme="minorHAnsi"/>
+        </w:rPr>
+        <w:t>-</w:t>
+      </w:r>
+      <w:r>
+        <w:rPr>
+          <w:rFonts w:cstheme="minorHAnsi"/>
+        </w:rPr>
+        <w:t>Vulnerable to the Spearman</w:t>
+      </w:r>
+    </w:p>
+    <w:p>
+      <w:pPr>
+        <w:spacing w:after="0" w:line="240" w:lineRule="auto"/>
+        <w:rPr>
+          <w:rFonts w:cstheme="minorHAnsi"/>
+        </w:rPr>
+      </w:pPr>
+    </w:p>
+    <w:p>
+      <w:pPr>
+        <w:spacing w:after="0" w:line="240" w:lineRule="auto"/>
+        <w:rPr>
+          <w:rFonts w:cstheme="minorHAnsi"/>
+          <w:b/>
+          <w:bCs/>
+        </w:rPr>
+      </w:pPr>
+      <w:r>
+        <w:rPr>
+          <w:rFonts w:cstheme="minorHAnsi"/>
+          <w:b/>
+          <w:bCs/>
+        </w:rPr>
+        <w:t>Catapult:</w:t>
+      </w:r>
+    </w:p>
+    <w:p>
+      <w:pPr>
+        <w:spacing w:after="0" w:line="240" w:lineRule="auto"/>
+        <w:rPr>
+          <w:rFonts w:cstheme="minorHAnsi"/>
+        </w:rPr>
+      </w:pPr>
+      <w:r>
+        <w:rPr>
+          <w:rFonts w:cstheme="minorHAnsi"/>
+        </w:rPr>
+        <w:t>This unit can only attack buildings, which means it is the only unit which cannot retaliate when being attacked</w:t>
+      </w:r>
+      <w:r>
+        <w:rPr>
+          <w:rFonts w:cstheme="minorHAnsi"/>
+        </w:rPr>
+        <w:t>, but is still able defend</w:t>
+      </w:r>
+      <w:r>
+        <w:rPr>
+          <w:rFonts w:cstheme="minorHAnsi"/>
+        </w:rPr>
+        <w:t>. Even with these drawbacks, the catapult has the most health and is able to deal the most damage to buildings</w:t>
+      </w:r>
+      <w:r>
+        <w:rPr>
+          <w:rFonts w:cstheme="minorHAnsi"/>
+        </w:rPr>
+        <w:t xml:space="preserve">, making these </w:t>
+      </w:r>
+      <w:r>
+        <w:rPr>
+          <w:rFonts w:cstheme="minorHAnsi"/>
+        </w:rPr>
+        <w:t>the best unit for taking out the enemy’s Box Forts and Scratching Po</w:t>
+      </w:r>
+      <w:r>
+        <w:rPr>
+          <w:rFonts w:cstheme="minorHAnsi"/>
+        </w:rPr>
+        <w:t>sts</w:t>
+      </w:r>
+      <w:r>
+        <w:rPr>
+          <w:rFonts w:cstheme="minorHAnsi"/>
+        </w:rPr>
+        <w:t>.</w:t>
+      </w:r>
+    </w:p>
+    <w:p>
+      <w:pPr>
+        <w:spacing w:after="0" w:line="240" w:lineRule="auto"/>
+        <w:rPr>
+          <w:rFonts w:cstheme="minorHAnsi"/>
+        </w:rPr>
+      </w:pPr>
+    </w:p>
+    <w:p>
+      <w:pPr>
+        <w:spacing w:after="0" w:line="240" w:lineRule="auto"/>
+        <w:rPr>
+          <w:rFonts w:cstheme="minorHAnsi"/>
+        </w:rPr>
+      </w:pPr>
+      <w:r>
+        <w:rPr>
+          <w:rFonts w:cstheme="minorHAnsi"/>
+        </w:rPr>
+        <w:t>-Can only attack buildings, not units.</w:t>
+      </w:r>
+    </w:p>
+    <w:p>
+      <w:pPr>
+        <w:spacing w:after="0" w:line="240" w:lineRule="auto"/>
+        <w:rPr>
+          <w:rFonts w:cstheme="minorHAnsi"/>
+        </w:rPr>
+      </w:pPr>
+    </w:p>
+    <w:p>
+      <w:pPr>
+        <w:spacing w:after="0" w:line="240" w:lineRule="auto"/>
+        <w:rPr>
+          <w:rFonts w:cstheme="minorHAnsi"/>
+        </w:rPr>
+      </w:pPr>
+      <w:r>
+        <w:rPr>
+          <w:rFonts w:cstheme="minorHAnsi"/>
+        </w:rPr>
+        <w:t>-Best unit for damaging buildings.</w:t>
+      </w:r>
+    </w:p>
+    <w:p>
+      <w:pPr>
+        <w:spacing w:after="0" w:line="240" w:lineRule="auto"/>
+        <w:rPr>
+          <w:rFonts w:cstheme="minorHAnsi"/>
+        </w:rPr>
+      </w:pPr>
+    </w:p>
+    <w:p>
+      <w:pPr>
+        <w:spacing w:after="0" w:line="240" w:lineRule="auto"/>
+        <w:rPr>
+          <w:rFonts w:cstheme="minorHAnsi"/>
+        </w:rPr>
+      </w:pPr>
+      <w:r>
+        <w:rPr>
+          <w:rFonts w:cstheme="minorHAnsi"/>
+        </w:rPr>
+        <w:t>-</w:t>
+      </w:r>
+      <w:r>
+        <w:rPr>
+          <w:rFonts w:cstheme="minorHAnsi"/>
+        </w:rPr>
+        <w:t>Can fire up to 2 tiles away from itself.</w:t>
+      </w:r>
+    </w:p>
+    <w:p>
+      <w:pPr>
+        <w:spacing w:after="0" w:line="240" w:lineRule="auto"/>
+        <w:rPr>
+          <w:rFonts w:cstheme="minorHAnsi"/>
+        </w:rPr>
+      </w:pPr>
+    </w:p>
+    <w:p>
+      <w:pPr>
+        <w:spacing w:after="0" w:line="240" w:lineRule="auto"/>
+        <w:rPr>
+          <w:rFonts w:cstheme="minorHAnsi"/>
+          <w:b/>
+          <w:bCs/>
+        </w:rPr>
+      </w:pPr>
+      <w:r>
+        <w:rPr>
+          <w:rFonts w:cstheme="minorHAnsi"/>
+          <w:b/>
+          <w:bCs/>
+        </w:rPr>
+        <w:t xml:space="preserve">Box </w:t>
+      </w:r>
+      <w:r>
+        <w:rPr>
+          <w:rFonts w:cstheme="minorHAnsi"/>
+          <w:b/>
+          <w:bCs/>
+        </w:rPr>
+        <w:t>Fort:</w:t>
+      </w:r>
+    </w:p>
+    <w:p>
+      <w:pPr>
+        <w:spacing w:after="0" w:line="240" w:lineRule="auto"/>
+        <w:rPr>
+          <w:rFonts w:cstheme="minorHAnsi"/>
+        </w:rPr>
+      </w:pPr>
+      <w:r>
+        <w:rPr>
+          <w:rFonts w:cstheme="minorHAnsi"/>
+        </w:rPr>
+        <w:t xml:space="preserve">The </w:t>
+      </w:r>
+      <w:r>
+        <w:rPr>
+          <w:rFonts w:cstheme="minorHAnsi"/>
+        </w:rPr>
+        <w:t>Box F</w:t>
+      </w:r>
+      <w:r>
+        <w:rPr>
+          <w:rFonts w:cstheme="minorHAnsi"/>
+        </w:rPr>
+        <w:t xml:space="preserve">ort can be placed anywhere the Player’s half of the board. It can be used to create strategic choke points or even used to boost the health of the Player’s </w:t>
+      </w:r>
+      <w:r>
+        <w:rPr>
+          <w:rFonts w:cstheme="minorHAnsi"/>
+        </w:rPr>
+        <w:t>Base</w:t>
+      </w:r>
+      <w:r>
+        <w:rPr>
+          <w:rFonts w:cstheme="minorHAnsi"/>
+        </w:rPr>
+        <w:t>.</w:t>
+      </w:r>
+    </w:p>
+    <w:p>
+      <w:pPr>
+        <w:spacing w:after="0" w:line="240" w:lineRule="auto"/>
+        <w:rPr>
+          <w:rFonts w:cstheme="minorHAnsi"/>
+        </w:rPr>
+      </w:pPr>
+    </w:p>
+    <w:p>
+      <w:pPr>
+        <w:spacing w:after="0" w:line="240" w:lineRule="auto"/>
+        <w:rPr>
+          <w:rFonts w:cstheme="minorHAnsi"/>
+        </w:rPr>
+      </w:pPr>
+      <w:r>
+        <w:rPr>
+          <w:rFonts w:cstheme="minorHAnsi"/>
+        </w:rPr>
+        <w:t xml:space="preserve">When under siege by an enemy unit, the </w:t>
+      </w:r>
+      <w:r>
+        <w:rPr>
+          <w:rFonts w:cstheme="minorHAnsi"/>
+        </w:rPr>
+        <w:t xml:space="preserve">Box </w:t>
+      </w:r>
+      <w:r>
+        <w:rPr>
+          <w:rFonts w:cstheme="minorHAnsi"/>
+        </w:rPr>
+        <w:t xml:space="preserve">Fort cannot attack back unless there is </w:t>
+      </w:r>
+      <w:r>
+        <w:rPr>
+          <w:rFonts w:cstheme="minorHAnsi"/>
+        </w:rPr>
+        <w:t>an Archer</w:t>
+      </w:r>
+      <w:r>
+        <w:rPr>
+          <w:rFonts w:cstheme="minorHAnsi"/>
+        </w:rPr>
+        <w:t xml:space="preserve"> unit </w:t>
+      </w:r>
+      <w:r>
+        <w:rPr>
+          <w:rFonts w:cstheme="minorHAnsi"/>
+        </w:rPr>
+        <w:t xml:space="preserve">is </w:t>
+      </w:r>
+      <w:r>
+        <w:rPr>
+          <w:rFonts w:cstheme="minorHAnsi"/>
+        </w:rPr>
+        <w:t xml:space="preserve">placed within the </w:t>
+      </w:r>
+      <w:r>
+        <w:rPr>
+          <w:rFonts w:cstheme="minorHAnsi"/>
+        </w:rPr>
+        <w:t xml:space="preserve">Box </w:t>
+      </w:r>
+      <w:r>
+        <w:rPr>
+          <w:rFonts w:cstheme="minorHAnsi"/>
+        </w:rPr>
+        <w:t xml:space="preserve">Fort. </w:t>
+      </w:r>
+      <w:r>
+        <w:rPr>
+          <w:rFonts w:cstheme="minorHAnsi"/>
+        </w:rPr>
+        <w:t>When an Archer is garrisoned within the Box Fort, it is able to attack back when under attack from enemy units. It is also able to attack any enemy units within a 2-tile range of the Box Fort. If an attack of defensive retaliation</w:t>
+      </w:r>
+      <w:r>
+        <w:rPr>
+          <w:rFonts w:cstheme="minorHAnsi"/>
+        </w:rPr>
+        <w:t xml:space="preserve"> is successful the </w:t>
+      </w:r>
+      <w:r>
+        <w:rPr>
+          <w:rFonts w:cstheme="minorHAnsi"/>
+        </w:rPr>
+        <w:t>damage</w:t>
+      </w:r>
+      <w:r>
+        <w:rPr>
+          <w:rFonts w:cstheme="minorHAnsi"/>
+        </w:rPr>
+        <w:t xml:space="preserve"> to the enemy unit is</w:t>
+      </w:r>
+      <w:r>
+        <w:rPr>
+          <w:rFonts w:cstheme="minorHAnsi"/>
+        </w:rPr>
+        <w:t xml:space="preserve"> equal </w:t>
+      </w:r>
+      <w:r>
+        <w:rPr>
+          <w:rFonts w:cstheme="minorHAnsi"/>
+        </w:rPr>
+        <w:t xml:space="preserve">to that of the Archer. If an Archer is placed within a Box Fort, it is no longer considered a unit. This </w:t>
+      </w:r>
+      <w:r>
+        <w:rPr>
+          <w:rFonts w:cstheme="minorHAnsi"/>
         </w:rPr>
         <w:lastRenderedPageBreak/>
-        <w:t>Knight:</w:t>
-      </w:r>
-    </w:p>
-    <w:p>
-      <w:pPr>
-        <w:spacing w:after="0" w:line="240" w:lineRule="auto"/>
-        <w:rPr>
-          <w:rFonts w:cstheme="minorHAnsi"/>
-        </w:rPr>
-      </w:pPr>
-    </w:p>
-    <w:p>
-      <w:pPr>
-        <w:spacing w:after="0" w:line="240" w:lineRule="auto"/>
-        <w:rPr>
-          <w:rFonts w:cstheme="minorHAnsi"/>
-        </w:rPr>
-      </w:pPr>
-    </w:p>
-    <w:p>
-      <w:pPr>
-        <w:spacing w:after="0" w:line="240" w:lineRule="auto"/>
-        <w:rPr>
-          <w:rFonts w:cstheme="minorHAnsi"/>
-        </w:rPr>
-      </w:pPr>
-      <w:r>
-        <w:rPr>
-          <w:rFonts w:cstheme="minorHAnsi"/>
-        </w:rPr>
-        <w:t xml:space="preserve">Vulnerable to the </w:t>
-      </w:r>
-      <w:r>
-        <w:rPr>
-          <w:rFonts w:cstheme="minorHAnsi"/>
-        </w:rPr>
-        <w:t>Spearman</w:t>
-      </w:r>
-    </w:p>
-    <w:p>
-      <w:pPr>
-        <w:spacing w:after="0" w:line="240" w:lineRule="auto"/>
-        <w:rPr>
-          <w:rFonts w:cstheme="minorHAnsi"/>
-        </w:rPr>
-      </w:pPr>
-    </w:p>
-    <w:p>
-      <w:pPr>
-        <w:spacing w:after="0" w:line="240" w:lineRule="auto"/>
-        <w:rPr>
-          <w:rFonts w:cstheme="minorHAnsi"/>
-          <w:b/>
-          <w:bCs/>
-        </w:rPr>
-      </w:pPr>
-      <w:r>
-        <w:rPr>
-          <w:rFonts w:cstheme="minorHAnsi"/>
-          <w:b/>
-          <w:bCs/>
-        </w:rPr>
-        <w:t>Catapult:</w:t>
-      </w:r>
-    </w:p>
-    <w:p>
-      <w:pPr>
-        <w:spacing w:after="0" w:line="240" w:lineRule="auto"/>
-        <w:rPr>
-          <w:rFonts w:cstheme="minorHAnsi"/>
-        </w:rPr>
-      </w:pPr>
-      <w:r>
-        <w:rPr>
-          <w:rFonts w:cstheme="minorHAnsi"/>
-        </w:rPr>
-        <w:t>This unit can only attack buildings, which means it is the only unit which cannot retaliate when being attacked. Even with these drawbacks, the catapult has the most health and is able to deal the most damage to buildings.</w:t>
-      </w:r>
-    </w:p>
-    <w:p>
-      <w:pPr>
-        <w:spacing w:after="0" w:line="240" w:lineRule="auto"/>
-        <w:rPr>
-          <w:rFonts w:cstheme="minorHAnsi"/>
-        </w:rPr>
-      </w:pPr>
-    </w:p>
-    <w:p>
-      <w:pPr>
-        <w:spacing w:after="0" w:line="240" w:lineRule="auto"/>
-        <w:rPr>
-          <w:rFonts w:cstheme="minorHAnsi"/>
-        </w:rPr>
-      </w:pPr>
-      <w:r>
-        <w:rPr>
-          <w:rFonts w:cstheme="minorHAnsi"/>
-        </w:rPr>
-        <w:t>Can fire up to 2 tiles away from itself.</w:t>
-      </w:r>
-    </w:p>
-    <w:p>
-      <w:pPr>
-        <w:spacing w:after="0" w:line="240" w:lineRule="auto"/>
-        <w:rPr>
-          <w:rFonts w:cstheme="minorHAnsi"/>
-        </w:rPr>
-      </w:pPr>
-    </w:p>
-    <w:p>
-      <w:pPr>
-        <w:spacing w:after="0" w:line="240" w:lineRule="auto"/>
-        <w:rPr>
-          <w:rFonts w:cstheme="minorHAnsi"/>
-          <w:b/>
-          <w:bCs/>
-        </w:rPr>
-      </w:pPr>
-      <w:r>
-        <w:rPr>
-          <w:rFonts w:cstheme="minorHAnsi"/>
-          <w:b/>
-          <w:bCs/>
-        </w:rPr>
-        <w:t>Fort:</w:t>
-      </w:r>
-    </w:p>
-    <w:p>
-      <w:pPr>
-        <w:spacing w:after="0" w:line="240" w:lineRule="auto"/>
-        <w:rPr>
-          <w:rFonts w:cstheme="minorHAnsi"/>
-        </w:rPr>
-      </w:pPr>
-      <w:r>
-        <w:rPr>
-          <w:rFonts w:cstheme="minorHAnsi"/>
-        </w:rPr>
-        <w:t>The fort can be placed anywhere the Player’s half of the board. It can be used to create strategic choke points or even used to boost the health of the Player’s castle.</w:t>
-      </w:r>
-    </w:p>
-    <w:p>
-      <w:pPr>
-        <w:spacing w:after="0" w:line="240" w:lineRule="auto"/>
-        <w:rPr>
-          <w:rFonts w:cstheme="minorHAnsi"/>
-        </w:rPr>
-      </w:pPr>
-    </w:p>
-    <w:p>
-      <w:pPr>
-        <w:spacing w:after="0" w:line="240" w:lineRule="auto"/>
-        <w:rPr>
-          <w:rFonts w:cstheme="minorHAnsi"/>
-        </w:rPr>
-      </w:pPr>
-      <w:r>
-        <w:rPr>
-          <w:rFonts w:cstheme="minorHAnsi"/>
-        </w:rPr>
-        <w:t xml:space="preserve">When under siege by an enemy unit, the Fort cannot attack back unless there is a unit placed within the Fort. In this situation, the unit within the Fort cannot attack units nearby, but can only retaliate to attacks on the Fort. If the retaliation is successful the </w:t>
-      </w:r>
-      <w:r>
-        <w:rPr>
-          <w:rFonts w:cstheme="minorHAnsi"/>
-        </w:rPr>
-        <w:t>damage is equal to the unit placed within the Fort rather than it having any unique value.</w:t>
+        <w:t xml:space="preserve">means it is permanently in the Box Fort and a unit gets taken off the </w:t>
+      </w:r>
+      <w:r>
+        <w:rPr>
+          <w:rFonts w:cstheme="minorHAnsi"/>
+        </w:rPr>
+        <w:t>number</w:t>
+      </w:r>
+      <w:r>
+        <w:rPr>
+          <w:rFonts w:cstheme="minorHAnsi"/>
+        </w:rPr>
+        <w:t xml:space="preserve"> of units the Player currently has on the board.</w:t>
+      </w:r>
+      <w:r>
+        <w:rPr>
+          <w:rFonts w:cstheme="minorHAnsi"/>
+        </w:rPr>
+        <w:t xml:space="preserve"> When the Box Fort is destroyed, so is the Archer which was inside it.</w:t>
+      </w:r>
+    </w:p>
+    <w:p>
+      <w:pPr>
+        <w:spacing w:after="0" w:line="240" w:lineRule="auto"/>
+        <w:rPr>
+          <w:rFonts w:cstheme="minorHAnsi"/>
+        </w:rPr>
+      </w:pPr>
+    </w:p>
+    <w:p>
+      <w:pPr>
+        <w:spacing w:after="0" w:line="240" w:lineRule="auto"/>
+        <w:rPr>
+          <w:rFonts w:cstheme="minorHAnsi"/>
+        </w:rPr>
+      </w:pPr>
+      <w:r>
+        <w:rPr>
+          <w:rFonts w:cstheme="minorHAnsi"/>
+        </w:rPr>
+        <w:t>-Can defend but not deal damage back unless garrisoned by an Archer.</w:t>
+      </w:r>
+    </w:p>
+    <w:p>
+      <w:pPr>
+        <w:spacing w:after="0" w:line="240" w:lineRule="auto"/>
+        <w:rPr>
+          <w:rFonts w:cstheme="minorHAnsi"/>
+        </w:rPr>
+      </w:pPr>
+    </w:p>
+    <w:p>
+      <w:pPr>
+        <w:spacing w:after="0" w:line="240" w:lineRule="auto"/>
+        <w:rPr>
+          <w:rFonts w:cstheme="minorHAnsi"/>
+        </w:rPr>
+      </w:pPr>
+      <w:r>
+        <w:rPr>
+          <w:rFonts w:cstheme="minorHAnsi"/>
+        </w:rPr>
+        <w:t>-Can be used to strategically choke areas of the map on the Player’s half of the board.</w:t>
+      </w:r>
+    </w:p>
+    <w:p>
+      <w:pPr>
+        <w:spacing w:after="0" w:line="240" w:lineRule="auto"/>
+        <w:rPr>
+          <w:rFonts w:cstheme="minorHAnsi"/>
+        </w:rPr>
+      </w:pPr>
+    </w:p>
+    <w:p>
+      <w:pPr>
+        <w:spacing w:after="0" w:line="240" w:lineRule="auto"/>
+        <w:rPr>
+          <w:rFonts w:cstheme="minorHAnsi"/>
+        </w:rPr>
+      </w:pPr>
+      <w:r>
+        <w:rPr>
+          <w:rFonts w:cstheme="minorHAnsi"/>
+        </w:rPr>
+        <w:t>-If placed next to the Player’s Base, the Box Fort will boost the health of the Player’s Base by 25% and reduces its health by 25%.</w:t>
       </w:r>
     </w:p>
     <w:p>
@@ -920,7 +1594,43 @@
         <w:rPr>
           <w:rFonts w:cstheme="minorHAnsi"/>
         </w:rPr>
-        <w:t>-Make it so the unit cannot walk on particular tiles: Mountain, other units or enemy forts – Is this doable for prototype? I imagine this will require path finding so that units don’t just phase through these obstacles.</w:t>
+        <w:t xml:space="preserve">-Make it so the unit cannot walk on particular tiles: </w:t>
+      </w:r>
+      <w:r>
+        <w:rPr>
+          <w:rFonts w:cstheme="minorHAnsi"/>
+        </w:rPr>
+        <w:t>Furniture</w:t>
+      </w:r>
+      <w:r>
+        <w:rPr>
+          <w:rFonts w:cstheme="minorHAnsi"/>
+        </w:rPr>
+        <w:t xml:space="preserve">, other units or enemy </w:t>
+      </w:r>
+      <w:r>
+        <w:rPr>
+          <w:rFonts w:cstheme="minorHAnsi"/>
+        </w:rPr>
+        <w:t>Box F</w:t>
+      </w:r>
+      <w:r>
+        <w:rPr>
+          <w:rFonts w:cstheme="minorHAnsi"/>
+        </w:rPr>
+        <w:t>orts – Is this do</w:t>
+      </w:r>
+      <w:r>
+        <w:rPr>
+          <w:rFonts w:cstheme="minorHAnsi"/>
+        </w:rPr>
+        <w:t>-</w:t>
+      </w:r>
+      <w:r>
+        <w:rPr>
+          <w:rFonts w:cstheme="minorHAnsi"/>
+        </w:rPr>
+        <w:t>able for prototype? I imagine this will require path finding so that units don’t just phase through these obstacles.</w:t>
       </w:r>
       <w:r>
         <w:rPr>
@@ -1262,7 +1972,23 @@
           <w:b/>
           <w:bCs/>
         </w:rPr>
-        <w:t>Castle:</w:t>
+        <w:t>Base aka Scratching Po</w:t>
+      </w:r>
+      <w:r>
+        <w:rPr>
+          <w:rFonts w:cstheme="minorHAnsi"/>
+          <w:b/>
+          <w:bCs/>
+        </w:rPr>
+        <w:t>st</w:t>
+      </w:r>
+      <w:r>
+        <w:rPr>
+          <w:rFonts w:cstheme="minorHAnsi"/>
+          <w:b/>
+          <w:bCs/>
+        </w:rPr>
+        <w:t>:</w:t>
       </w:r>
     </w:p>
     <w:p>
@@ -1356,7 +2082,6 @@
           <w:b/>
           <w:bCs/>
         </w:rPr>
-        <w:lastRenderedPageBreak/>
         <w:t>Action Points:</w:t>
       </w:r>
     </w:p>
@@ -1437,6 +2162,14 @@
           <w:b/>
           <w:bCs/>
         </w:rPr>
+        <w:t xml:space="preserve">Box </w:t>
+      </w:r>
+      <w:r>
+        <w:rPr>
+          <w:rFonts w:cstheme="minorHAnsi"/>
+          <w:b/>
+          <w:bCs/>
+        </w:rPr>
         <w:t>Forts:</w:t>
       </w:r>
       <w:r>
@@ -1535,35 +2268,148 @@
         <w:rPr>
           <w:rFonts w:cstheme="minorHAnsi"/>
         </w:rPr>
-        <w:t>-If placed next to the castle, boost castle’s health by 50 points and reduce fort’s health by 25 points.</w:t>
-      </w:r>
-    </w:p>
-    <w:p>
-      <w:pPr>
-        <w:spacing w:after="0" w:line="240" w:lineRule="auto"/>
-        <w:rPr>
-          <w:rFonts w:cstheme="minorHAnsi"/>
-        </w:rPr>
-      </w:pPr>
-      <w:r>
-        <w:rPr>
-          <w:rFonts w:cstheme="minorHAnsi"/>
-        </w:rPr>
-        <w:t>-Restrict the spawn area to the player’s half of the map.</w:t>
-      </w:r>
-    </w:p>
-    <w:p>
-      <w:pPr>
-        <w:spacing w:after="0" w:line="240" w:lineRule="auto"/>
-        <w:rPr>
-          <w:rFonts w:cstheme="minorHAnsi"/>
-        </w:rPr>
-      </w:pPr>
-      <w:r>
-        <w:rPr>
-          <w:rFonts w:cstheme="minorHAnsi"/>
-        </w:rPr>
-        <w:t>-Allow a unit to be placed in the fort: making the fort able to deal damage when winning an attack from an enemy’s unit.</w:t>
+        <w:t xml:space="preserve">-If placed next to the </w:t>
+      </w:r>
+      <w:r>
+        <w:rPr>
+          <w:rFonts w:cstheme="minorHAnsi"/>
+        </w:rPr>
+        <w:t>Player’s Base</w:t>
+      </w:r>
+      <w:r>
+        <w:rPr>
+          <w:rFonts w:cstheme="minorHAnsi"/>
+        </w:rPr>
+        <w:t>, boost</w:t>
+      </w:r>
+      <w:r>
+        <w:rPr>
+          <w:rFonts w:cstheme="minorHAnsi"/>
+        </w:rPr>
+        <w:t xml:space="preserve"> Base</w:t>
+      </w:r>
+      <w:r>
+        <w:rPr>
+          <w:rFonts w:cstheme="minorHAnsi"/>
+        </w:rPr>
+        <w:t xml:space="preserve"> health by </w:t>
+      </w:r>
+      <w:r>
+        <w:rPr>
+          <w:rFonts w:cstheme="minorHAnsi"/>
+        </w:rPr>
+        <w:t xml:space="preserve">25% </w:t>
+      </w:r>
+      <w:r>
+        <w:rPr>
+          <w:rFonts w:cstheme="minorHAnsi"/>
+        </w:rPr>
+        <w:t xml:space="preserve">and reduce </w:t>
+      </w:r>
+      <w:r>
+        <w:rPr>
+          <w:rFonts w:cstheme="minorHAnsi"/>
+        </w:rPr>
+        <w:t>Box Fort’s</w:t>
+      </w:r>
+      <w:r>
+        <w:rPr>
+          <w:rFonts w:cstheme="minorHAnsi"/>
+        </w:rPr>
+        <w:t xml:space="preserve"> health by 25</w:t>
+      </w:r>
+      <w:r>
+        <w:rPr>
+          <w:rFonts w:cstheme="minorHAnsi"/>
+        </w:rPr>
+        <w:t>%.</w:t>
+      </w:r>
+    </w:p>
+    <w:p>
+      <w:pPr>
+        <w:spacing w:after="0" w:line="240" w:lineRule="auto"/>
+        <w:rPr>
+          <w:rFonts w:cstheme="minorHAnsi"/>
+        </w:rPr>
+      </w:pPr>
+      <w:r>
+        <w:rPr>
+          <w:rFonts w:cstheme="minorHAnsi"/>
+        </w:rPr>
+        <w:lastRenderedPageBreak/>
+        <w:t xml:space="preserve">-Restrict the spawn area to the </w:t>
+      </w:r>
+      <w:r>
+        <w:rPr>
+          <w:rFonts w:cstheme="minorHAnsi"/>
+        </w:rPr>
+        <w:t>P</w:t>
+      </w:r>
+      <w:r>
+        <w:rPr>
+          <w:rFonts w:cstheme="minorHAnsi"/>
+        </w:rPr>
+        <w:t>layer’s half of the map.</w:t>
+      </w:r>
+    </w:p>
+    <w:p>
+      <w:pPr>
+        <w:spacing w:after="0" w:line="240" w:lineRule="auto"/>
+        <w:rPr>
+          <w:rFonts w:cstheme="minorHAnsi"/>
+        </w:rPr>
+      </w:pPr>
+      <w:r>
+        <w:rPr>
+          <w:rFonts w:cstheme="minorHAnsi"/>
+        </w:rPr>
+        <w:t>-Allow a</w:t>
+      </w:r>
+      <w:r>
+        <w:rPr>
+          <w:rFonts w:cstheme="minorHAnsi"/>
+        </w:rPr>
+        <w:t>n Archer</w:t>
+      </w:r>
+      <w:r>
+        <w:rPr>
+          <w:rFonts w:cstheme="minorHAnsi"/>
+        </w:rPr>
+        <w:t xml:space="preserve"> unit to be placed in the fort: making the fort able to deal damage when winning an attack from an enemy’s u</w:t>
+      </w:r>
+      <w:r>
+        <w:rPr>
+          <w:rFonts w:cstheme="minorHAnsi"/>
+        </w:rPr>
+        <w:t>nit.</w:t>
+      </w:r>
+    </w:p>
+    <w:p>
+      <w:pPr>
+        <w:spacing w:after="0" w:line="240" w:lineRule="auto"/>
+        <w:rPr>
+          <w:rFonts w:cstheme="minorHAnsi"/>
+        </w:rPr>
+      </w:pPr>
+      <w:r>
+        <w:rPr>
+          <w:rFonts w:cstheme="minorHAnsi"/>
+        </w:rPr>
+        <w:t>-When manned by an Archer, the Box Fort should be able to attack any enemy units within its range.</w:t>
+      </w:r>
+    </w:p>
+    <w:p>
+      <w:pPr>
+        <w:spacing w:after="0" w:line="240" w:lineRule="auto"/>
+        <w:rPr>
+          <w:rFonts w:cstheme="minorHAnsi"/>
+        </w:rPr>
+      </w:pPr>
+      <w:r>
+        <w:rPr>
+          <w:rFonts w:cstheme="minorHAnsi"/>
+        </w:rPr>
+        <w:t>-Archer isn’t counted as a unit, once in a Box Fort and cannot be removed.</w:t>
       </w:r>
     </w:p>
     <w:p>
@@ -1718,6 +2564,32 @@
           <w:rFonts w:cstheme="minorHAnsi"/>
         </w:rPr>
         <w:t>-Maximum spawnable units a turn</w:t>
+      </w:r>
+    </w:p>
+    <w:p>
+      <w:pPr>
+        <w:spacing w:after="0" w:line="240" w:lineRule="auto"/>
+        <w:rPr>
+          <w:rFonts w:cstheme="minorHAnsi"/>
+        </w:rPr>
+      </w:pPr>
+      <w:r>
+        <w:rPr>
+          <w:rFonts w:cstheme="minorHAnsi"/>
+        </w:rPr>
+        <w:t xml:space="preserve">-Cap on the </w:t>
+      </w:r>
+      <w:r>
+        <w:rPr>
+          <w:rFonts w:cstheme="minorHAnsi"/>
+        </w:rPr>
+        <w:t>number</w:t>
+      </w:r>
+      <w:r>
+        <w:rPr>
+          <w:rFonts w:cstheme="minorHAnsi"/>
+        </w:rPr>
+        <w:t xml:space="preserve"> of units the Player can have on the board at once.</w:t>
       </w:r>
     </w:p>
     <w:p>
@@ -1945,7 +2817,19 @@
         <w:rPr>
           <w:rFonts w:cstheme="minorHAnsi"/>
         </w:rPr>
-        <w:t>-Cat model</w:t>
+        <w:t>-</w:t>
+      </w:r>
+      <w:r>
+        <w:rPr>
+          <w:rFonts w:cstheme="minorHAnsi"/>
+        </w:rPr>
+        <w:t xml:space="preserve">Base </w:t>
+      </w:r>
+      <w:r>
+        <w:rPr>
+          <w:rFonts w:cstheme="minorHAnsi"/>
+        </w:rPr>
+        <w:t>Cat model</w:t>
       </w:r>
     </w:p>
     <w:p>
@@ -2035,21 +2919,13 @@
         <w:rPr>
           <w:rFonts w:cstheme="minorHAnsi"/>
         </w:rPr>
-        <w:t>-Knight hat</w:t>
-      </w:r>
-    </w:p>
-    <w:p>
-      <w:pPr>
-        <w:spacing w:after="0" w:line="240" w:lineRule="auto"/>
-        <w:rPr>
-          <w:rFonts w:cstheme="minorHAnsi"/>
-        </w:rPr>
-      </w:pPr>
-      <w:r>
-        <w:rPr>
-          <w:rFonts w:cstheme="minorHAnsi"/>
-        </w:rPr>
-        <w:t>-Knight weapon</w:t>
+        <w:t>-</w:t>
+      </w:r>
+      <w:r>
+        <w:rPr>
+          <w:rFonts w:cstheme="minorHAnsi"/>
+        </w:rPr>
+        <w:t>Roomba</w:t>
       </w:r>
     </w:p>
     <w:p>
@@ -2125,36 +3001,19 @@
         <w:rPr>
           <w:rFonts w:cstheme="minorHAnsi"/>
         </w:rPr>
-        <w:lastRenderedPageBreak/>
-        <w:t>-Archer hat</w:t>
-      </w:r>
-    </w:p>
-    <w:p>
-      <w:pPr>
-        <w:spacing w:after="0" w:line="240" w:lineRule="auto"/>
-        <w:rPr>
-          <w:rFonts w:cstheme="minorHAnsi"/>
-        </w:rPr>
-      </w:pPr>
-      <w:r>
-        <w:rPr>
-          <w:rFonts w:cstheme="minorHAnsi"/>
-        </w:rPr>
-        <w:t>-Archer bow</w:t>
-      </w:r>
-    </w:p>
-    <w:p>
-      <w:pPr>
-        <w:spacing w:after="0" w:line="240" w:lineRule="auto"/>
-        <w:rPr>
-          <w:rFonts w:cstheme="minorHAnsi"/>
-        </w:rPr>
-      </w:pPr>
-      <w:r>
-        <w:rPr>
-          <w:rFonts w:cstheme="minorHAnsi"/>
-        </w:rPr>
-        <w:t>-Archer arrow</w:t>
+        <w:t>-</w:t>
+      </w:r>
+      <w:r>
+        <w:rPr>
+          <w:rFonts w:cstheme="minorHAnsi"/>
+        </w:rPr>
+        <w:t xml:space="preserve">Throwing mice </w:t>
+      </w:r>
+      <w:r>
+        <w:rPr>
+          <w:rFonts w:cstheme="minorHAnsi"/>
+        </w:rPr>
+        <w:t>- Weapon</w:t>
       </w:r>
     </w:p>
     <w:p>
@@ -2230,21 +3089,33 @@
         <w:rPr>
           <w:rFonts w:cstheme="minorHAnsi"/>
         </w:rPr>
-        <w:t>-Spearman hat</w:t>
-      </w:r>
-    </w:p>
-    <w:p>
-      <w:pPr>
-        <w:spacing w:after="0" w:line="240" w:lineRule="auto"/>
-        <w:rPr>
-          <w:rFonts w:cstheme="minorHAnsi"/>
-        </w:rPr>
-      </w:pPr>
-      <w:r>
-        <w:rPr>
-          <w:rFonts w:cstheme="minorHAnsi"/>
-        </w:rPr>
-        <w:t>-Spearman weapon</w:t>
+        <w:t>-</w:t>
+      </w:r>
+      <w:r>
+        <w:rPr>
+          <w:rFonts w:cstheme="minorHAnsi"/>
+        </w:rPr>
+        <w:t>Big hat</w:t>
+      </w:r>
+      <w:r>
+        <w:rPr>
+          <w:rFonts w:cstheme="minorHAnsi"/>
+        </w:rPr>
+        <w:t xml:space="preserve"> or armour</w:t>
+      </w:r>
+    </w:p>
+    <w:p>
+      <w:pPr>
+        <w:spacing w:after="0" w:line="240" w:lineRule="auto"/>
+        <w:rPr>
+          <w:rFonts w:cstheme="minorHAnsi"/>
+        </w:rPr>
+      </w:pPr>
+      <w:r>
+        <w:rPr>
+          <w:rFonts w:cstheme="minorHAnsi"/>
+        </w:rPr>
+        <w:t>-Feather stick toy - Weapon</w:t>
       </w:r>
     </w:p>
     <w:p>
@@ -2320,27 +3191,48 @@
         <w:rPr>
           <w:rFonts w:cstheme="minorHAnsi"/>
         </w:rPr>
-        <w:t>-Catapult</w:t>
-      </w:r>
-      <w:r>
-        <w:rPr>
-          <w:rFonts w:cstheme="minorHAnsi"/>
-        </w:rPr>
-        <w:t xml:space="preserve"> – we need to decide what exactly this is actually going be</w:t>
-      </w:r>
-    </w:p>
-    <w:p>
-      <w:pPr>
-        <w:spacing w:after="0" w:line="240" w:lineRule="auto"/>
-        <w:rPr>
-          <w:rFonts w:cstheme="minorHAnsi"/>
-        </w:rPr>
-      </w:pPr>
-      <w:r>
-        <w:rPr>
-          <w:rFonts w:cstheme="minorHAnsi"/>
-        </w:rPr>
-        <w:t>-Catapult ammo</w:t>
+        <w:t>-</w:t>
+      </w:r>
+      <w:r>
+        <w:rPr>
+          <w:rFonts w:cstheme="minorHAnsi"/>
+        </w:rPr>
+        <w:t>Big boi buff cat</w:t>
+      </w:r>
+    </w:p>
+    <w:p>
+      <w:pPr>
+        <w:spacing w:after="0" w:line="240" w:lineRule="auto"/>
+        <w:rPr>
+          <w:rFonts w:cstheme="minorHAnsi"/>
+        </w:rPr>
+      </w:pPr>
+      <w:r>
+        <w:rPr>
+          <w:rFonts w:cstheme="minorHAnsi"/>
+        </w:rPr>
+        <w:lastRenderedPageBreak/>
+        <w:t>-Cat rig</w:t>
+      </w:r>
+    </w:p>
+    <w:p>
+      <w:pPr>
+        <w:spacing w:after="0" w:line="240" w:lineRule="auto"/>
+        <w:rPr>
+          <w:rFonts w:cstheme="minorHAnsi"/>
+        </w:rPr>
+      </w:pPr>
+      <w:r>
+        <w:rPr>
+          <w:rFonts w:cstheme="minorHAnsi"/>
+        </w:rPr>
+        <w:t>-</w:t>
+      </w:r>
+      <w:r>
+        <w:rPr>
+          <w:rFonts w:cstheme="minorHAnsi"/>
+        </w:rPr>
+        <w:t>Giant balls of wool he either punches into buildings or throws at them.</w:t>
       </w:r>
     </w:p>
     <w:p>
@@ -2426,51 +3318,11 @@
           <w:rFonts w:cstheme="minorHAnsi"/>
         </w:rPr>
       </w:pPr>
-    </w:p>
-    <w:p>
-      <w:pPr>
-        <w:spacing w:after="0" w:line="240" w:lineRule="auto"/>
-        <w:rPr>
-          <w:rFonts w:cstheme="minorHAnsi"/>
-          <w:b/>
-          <w:bCs/>
-        </w:rPr>
-      </w:pPr>
-      <w:r>
-        <w:rPr>
-          <w:rFonts w:cstheme="minorHAnsi"/>
-          <w:b/>
-          <w:bCs/>
-        </w:rPr>
-        <w:t>Buildings:</w:t>
-      </w:r>
-    </w:p>
-    <w:p>
-      <w:pPr>
-        <w:spacing w:after="0" w:line="240" w:lineRule="auto"/>
-        <w:rPr>
-          <w:rFonts w:cstheme="minorHAnsi"/>
-        </w:rPr>
-      </w:pPr>
-      <w:r>
-        <w:rPr>
-          <w:rFonts w:cstheme="minorHAnsi"/>
-        </w:rPr>
-        <w:t>-Castle</w:t>
-      </w:r>
-    </w:p>
-    <w:p>
-      <w:pPr>
-        <w:spacing w:after="0" w:line="240" w:lineRule="auto"/>
-        <w:rPr>
-          <w:rFonts w:cstheme="minorHAnsi"/>
-        </w:rPr>
-      </w:pPr>
-      <w:r>
-        <w:rPr>
-          <w:rFonts w:cstheme="minorHAnsi"/>
-        </w:rPr>
-        <w:t>-Fort</w:t>
+      <w:r>
+        <w:rPr>
+          <w:rFonts w:cstheme="minorHAnsi"/>
+        </w:rPr>
+        <w:t>-Laser pointer dot – 2D sprite</w:t>
       </w:r>
     </w:p>
     <w:p>
@@ -2540,35 +3392,59 @@
           <w:b/>
           <w:bCs/>
         </w:rPr>
-        <w:t>Environment:</w:t>
-      </w:r>
-    </w:p>
-    <w:p>
-      <w:pPr>
-        <w:spacing w:after="0" w:line="240" w:lineRule="auto"/>
-        <w:rPr>
-          <w:rFonts w:cstheme="minorHAnsi"/>
-        </w:rPr>
-      </w:pPr>
-      <w:r>
-        <w:rPr>
-          <w:rFonts w:cstheme="minorHAnsi"/>
-        </w:rPr>
-        <w:t>-Mountains</w:t>
-      </w:r>
-    </w:p>
-    <w:p>
-      <w:pPr>
-        <w:spacing w:after="0" w:line="240" w:lineRule="auto"/>
-        <w:rPr>
-          <w:rFonts w:cstheme="minorHAnsi"/>
-        </w:rPr>
-      </w:pPr>
-      <w:r>
-        <w:rPr>
-          <w:rFonts w:cstheme="minorHAnsi"/>
-        </w:rPr>
-        <w:t>-Low ground terrain</w:t>
+        <w:t>Buildings:</w:t>
+      </w:r>
+    </w:p>
+    <w:p>
+      <w:pPr>
+        <w:spacing w:after="0" w:line="240" w:lineRule="auto"/>
+        <w:rPr>
+          <w:rFonts w:cstheme="minorHAnsi"/>
+        </w:rPr>
+      </w:pPr>
+      <w:r>
+        <w:rPr>
+          <w:rFonts w:cstheme="minorHAnsi"/>
+        </w:rPr>
+        <w:t>-</w:t>
+      </w:r>
+      <w:r>
+        <w:rPr>
+          <w:rFonts w:cstheme="minorHAnsi"/>
+        </w:rPr>
+        <w:t>Scratching Post – Player Base</w:t>
+      </w:r>
+      <w:r>
+        <w:rPr>
+          <w:rFonts w:cstheme="minorHAnsi"/>
+        </w:rPr>
+        <w:t xml:space="preserve"> </w:t>
+      </w:r>
+      <w:r>
+        <w:rPr>
+          <w:rFonts w:cstheme="minorHAnsi"/>
+        </w:rPr>
+        <w:t>– Programmer art might already be done by Deanna</w:t>
+      </w:r>
+    </w:p>
+    <w:p>
+      <w:pPr>
+        <w:spacing w:after="0" w:line="240" w:lineRule="auto"/>
+        <w:rPr>
+          <w:rFonts w:cstheme="minorHAnsi"/>
+        </w:rPr>
+      </w:pPr>
+      <w:r>
+        <w:rPr>
+          <w:rFonts w:cstheme="minorHAnsi"/>
+        </w:rPr>
+        <w:t xml:space="preserve">-Cardboard </w:t>
+      </w:r>
+      <w:r>
+        <w:rPr>
+          <w:rFonts w:cstheme="minorHAnsi"/>
+        </w:rPr>
+        <w:t>box for – Box Forts</w:t>
       </w:r>
     </w:p>
     <w:p>
@@ -2638,6 +3514,96 @@
           <w:b/>
           <w:bCs/>
         </w:rPr>
+        <w:t>Environment:</w:t>
+      </w:r>
+    </w:p>
+    <w:p>
+      <w:pPr>
+        <w:spacing w:after="0" w:line="240" w:lineRule="auto"/>
+        <w:rPr>
+          <w:rFonts w:cstheme="minorHAnsi"/>
+        </w:rPr>
+      </w:pPr>
+      <w:r>
+        <w:rPr>
+          <w:rFonts w:cstheme="minorHAnsi"/>
+        </w:rPr>
+        <w:t>-</w:t>
+      </w:r>
+      <w:r>
+        <w:rPr>
+          <w:rFonts w:cstheme="minorHAnsi"/>
+        </w:rPr>
+        <w:t>Furniture – Programmer art might already be done by Deanna</w:t>
+      </w:r>
+    </w:p>
+    <w:p>
+      <w:pPr>
+        <w:spacing w:after="0" w:line="240" w:lineRule="auto"/>
+        <w:rPr>
+          <w:rFonts w:cstheme="minorHAnsi"/>
+          <w:i/>
+          <w:iCs/>
+          <w:sz w:val="20"/>
+          <w:szCs w:val="20"/>
+        </w:rPr>
+      </w:pPr>
+      <w:r>
+        <w:rPr>
+          <w:rFonts w:cstheme="minorHAnsi"/>
+          <w:i/>
+          <w:iCs/>
+          <w:sz w:val="20"/>
+          <w:szCs w:val="20"/>
+        </w:rPr>
+        <w:t>-UV map</w:t>
+      </w:r>
+    </w:p>
+    <w:p>
+      <w:pPr>
+        <w:spacing w:after="0" w:line="240" w:lineRule="auto"/>
+        <w:rPr>
+          <w:rFonts w:cstheme="minorHAnsi"/>
+          <w:i/>
+          <w:iCs/>
+          <w:sz w:val="20"/>
+          <w:szCs w:val="20"/>
+        </w:rPr>
+      </w:pPr>
+      <w:r>
+        <w:rPr>
+          <w:rFonts w:cstheme="minorHAnsi"/>
+          <w:i/>
+          <w:iCs/>
+          <w:sz w:val="20"/>
+          <w:szCs w:val="20"/>
+        </w:rPr>
+        <w:t>-Texture</w:t>
+      </w:r>
+    </w:p>
+    <w:p>
+      <w:pPr>
+        <w:spacing w:after="0" w:line="240" w:lineRule="auto"/>
+        <w:rPr>
+          <w:rFonts w:cstheme="minorHAnsi"/>
+        </w:rPr>
+      </w:pPr>
+    </w:p>
+    <w:p>
+      <w:pPr>
+        <w:spacing w:after="0" w:line="240" w:lineRule="auto"/>
+        <w:rPr>
+          <w:rFonts w:cstheme="minorHAnsi"/>
+          <w:b/>
+          <w:bCs/>
+        </w:rPr>
+      </w:pPr>
+      <w:r>
+        <w:rPr>
+          <w:rFonts w:cstheme="minorHAnsi"/>
+          <w:b/>
+          <w:bCs/>
+        </w:rPr>
         <w:t>UI:</w:t>
       </w:r>
     </w:p>
@@ -2652,7 +3618,19 @@
         <w:rPr>
           <w:rFonts w:cstheme="minorHAnsi"/>
         </w:rPr>
-        <w:t>-Icons of the units: Whether it’s a 3D render or an illustration, it needs to communicate what that unit is clearly without any text.</w:t>
+        <w:t xml:space="preserve">-Icons of the units: Whether it’s a 3D render or an illustration, it needs to communicate what that unit is clearly </w:t>
+      </w:r>
+      <w:r>
+        <w:rPr>
+          <w:rFonts w:cstheme="minorHAnsi"/>
+        </w:rPr>
+        <w:t xml:space="preserve">preferably </w:t>
+      </w:r>
+      <w:r>
+        <w:rPr>
+          <w:rFonts w:cstheme="minorHAnsi"/>
+        </w:rPr>
+        <w:t>without any text.</w:t>
       </w:r>
     </w:p>
     <w:sectPr>

</xml_diff>

<commit_message>
changes the GDD to make it clearer
</commit_message>
<xml_diff>
--- a/documents/Design document.docx
+++ b/documents/Design document.docx
@@ -31,10 +31,8 @@
           <w:sz w:val="32"/>
           <w:szCs w:val="32"/>
         </w:rPr>
-        <w:t xml:space="preserve">at one </w:t>
-      </w:r>
-      <w:bookmarkStart w:id="0" w:name="_GoBack"/>
-      <w:bookmarkEnd w:id="0"/>
+        <w:t>at one cat</w:t>
+      </w:r>
       <w:r>
         <w:rPr>
           <w:rFonts w:asciiTheme="majorHAnsi" w:hAnsiTheme="majorHAnsi" w:cstheme="majorHAnsi"/>
@@ -43,16 +41,6 @@
           <w:sz w:val="32"/>
           <w:szCs w:val="32"/>
         </w:rPr>
-        <w:t>cat</w:t>
-      </w:r>
-      <w:r>
-        <w:rPr>
-          <w:rFonts w:asciiTheme="majorHAnsi" w:hAnsiTheme="majorHAnsi" w:cstheme="majorHAnsi"/>
-          <w:b/>
-          <w:bCs/>
-          <w:sz w:val="32"/>
-          <w:szCs w:val="32"/>
-        </w:rPr>
         <w:t xml:space="preserve"> Game</w:t>
       </w:r>
     </w:p>
@@ -161,7 +149,19 @@
         <w:rPr>
           <w:rFonts w:cstheme="minorHAnsi"/>
         </w:rPr>
-        <w:t xml:space="preserve"> in a formation around their </w:t>
+        <w:t xml:space="preserve"> in a</w:t>
+      </w:r>
+      <w:r>
+        <w:rPr>
+          <w:rFonts w:cstheme="minorHAnsi"/>
+        </w:rPr>
+        <w:t xml:space="preserve"> set</w:t>
+      </w:r>
+      <w:r>
+        <w:rPr>
+          <w:rFonts w:cstheme="minorHAnsi"/>
+        </w:rPr>
+        <w:t xml:space="preserve"> formation around their </w:t>
       </w:r>
       <w:r>
         <w:rPr>
@@ -288,7 +288,13 @@
         <w:rPr>
           <w:rFonts w:cstheme="minorHAnsi"/>
         </w:rPr>
-        <w:t xml:space="preserve">a turn, </w:t>
+        <w:t>a turn,</w:t>
+      </w:r>
+      <w:r>
+        <w:rPr>
+          <w:rFonts w:cstheme="minorHAnsi"/>
+        </w:rPr>
+        <w:t xml:space="preserve"> </w:t>
       </w:r>
       <w:r>
         <w:rPr>
@@ -322,7 +328,19 @@
         <w:rPr>
           <w:rFonts w:cstheme="minorHAnsi"/>
         </w:rPr>
-        <w:t>There is a cap on the number of units you can have on the field at once,</w:t>
+        <w:t>There is a cap</w:t>
+      </w:r>
+      <w:r>
+        <w:rPr>
+          <w:rFonts w:cstheme="minorHAnsi"/>
+        </w:rPr>
+        <w:t xml:space="preserve"> (currently 10)</w:t>
+      </w:r>
+      <w:r>
+        <w:rPr>
+          <w:rFonts w:cstheme="minorHAnsi"/>
+        </w:rPr>
+        <w:t xml:space="preserve"> on the number of units you can have on the field at once,</w:t>
       </w:r>
       <w:r>
         <w:rPr>
@@ -350,22 +368,26 @@
         <w:rPr>
           <w:rFonts w:cstheme="minorHAnsi"/>
         </w:rPr>
-        <w:t xml:space="preserve">There is also a maximum number of units you can spawn over the entire </w:t>
-      </w:r>
-      <w:proofErr w:type="gramStart"/>
-      <w:r>
-        <w:rPr>
-          <w:rFonts w:cstheme="minorHAnsi"/>
-        </w:rPr>
-        <w:t>game</w:t>
-      </w:r>
-      <w:r>
-        <w:rPr>
-          <w:rFonts w:cstheme="minorHAnsi"/>
-        </w:rPr>
-        <w:t>,</w:t>
-      </w:r>
-      <w:proofErr w:type="gramEnd"/>
+        <w:t>There is also a maximum number of units you can spawn over the entire game</w:t>
+      </w:r>
+      <w:r>
+        <w:rPr>
+          <w:rFonts w:cstheme="minorHAnsi"/>
+        </w:rPr>
+        <w:t xml:space="preserve"> (currently </w:t>
+      </w:r>
+      <w:r>
+        <w:rPr>
+          <w:rFonts w:cstheme="minorHAnsi"/>
+        </w:rPr>
+        <w:t>10</w:t>
+      </w:r>
+      <w:r>
+        <w:rPr>
+          <w:rFonts w:cstheme="minorHAnsi"/>
+        </w:rPr>
+        <w:t>)</w:t>
+      </w:r>
       <w:r>
         <w:rPr>
           <w:rFonts w:cstheme="minorHAnsi"/>
@@ -377,6 +399,56 @@
           <w:rFonts w:cstheme="minorHAnsi"/>
         </w:rPr>
         <w:t xml:space="preserve"> </w:t>
+      </w:r>
+      <w:r>
+        <w:rPr>
+          <w:rFonts w:cstheme="minorHAnsi"/>
+        </w:rPr>
+        <w:t xml:space="preserve"> </w:t>
+      </w:r>
+    </w:p>
+    <w:p>
+      <w:pPr>
+        <w:spacing w:after="0" w:line="240" w:lineRule="auto"/>
+        <w:rPr>
+          <w:rFonts w:cstheme="minorHAnsi"/>
+        </w:rPr>
+      </w:pPr>
+    </w:p>
+    <w:p>
+      <w:pPr>
+        <w:spacing w:after="0" w:line="240" w:lineRule="auto"/>
+        <w:rPr>
+          <w:rFonts w:cstheme="minorHAnsi"/>
+        </w:rPr>
+      </w:pPr>
+      <w:r>
+        <w:rPr>
+          <w:rFonts w:cstheme="minorHAnsi"/>
+        </w:rPr>
+        <w:t xml:space="preserve">Over the total game you will only ever have 17 units in total </w:t>
+      </w:r>
+    </w:p>
+    <w:p>
+      <w:pPr>
+        <w:spacing w:after="0" w:line="240" w:lineRule="auto"/>
+        <w:rPr>
+          <w:rFonts w:cstheme="minorHAnsi"/>
+        </w:rPr>
+      </w:pPr>
+    </w:p>
+    <w:p>
+      <w:pPr>
+        <w:spacing w:after="0" w:line="240" w:lineRule="auto"/>
+        <w:rPr>
+          <w:rFonts w:cstheme="minorHAnsi"/>
+        </w:rPr>
+      </w:pPr>
+      <w:r>
+        <w:rPr>
+          <w:rFonts w:cstheme="minorHAnsi"/>
+        </w:rPr>
+        <w:t>You can only ever have 2 Box Forts.</w:t>
       </w:r>
     </w:p>
     <w:p>
@@ -444,7 +516,19 @@
         <w:rPr>
           <w:rFonts w:cstheme="minorHAnsi"/>
         </w:rPr>
-        <w:t>Action Points are used to attack and move units. Each time the player wishes to attack an enemy unit, it uses an Action Point. Action Points are renewed each turn</w:t>
+        <w:t>Action Points</w:t>
+      </w:r>
+      <w:r>
+        <w:rPr>
+          <w:rFonts w:cstheme="minorHAnsi"/>
+        </w:rPr>
+        <w:t xml:space="preserve"> (currently 8)</w:t>
+      </w:r>
+      <w:r>
+        <w:rPr>
+          <w:rFonts w:cstheme="minorHAnsi"/>
+        </w:rPr>
+        <w:t xml:space="preserve"> are used to attack and move units. Each time the player wishes to attack an enemy unit, it uses an Action Point. Action Points are renewed each turn</w:t>
       </w:r>
       <w:r>
         <w:rPr>
@@ -502,7 +586,43 @@
         <w:rPr>
           <w:rFonts w:cstheme="minorHAnsi"/>
         </w:rPr>
-        <w:t>Units cannot move diagonally and can only move on a grid basis.</w:t>
+        <w:t>Units cannot move diagonally</w:t>
+      </w:r>
+      <w:r>
+        <w:rPr>
+          <w:rFonts w:cstheme="minorHAnsi"/>
+        </w:rPr>
+        <w:t>, (up, down, left, and right is al</w:t>
+      </w:r>
+      <w:r>
+        <w:rPr>
+          <w:rFonts w:cstheme="minorHAnsi"/>
+        </w:rPr>
+        <w:t>l</w:t>
+      </w:r>
+      <w:r>
+        <w:rPr>
+          <w:rFonts w:cstheme="minorHAnsi"/>
+        </w:rPr>
+        <w:t>o</w:t>
+      </w:r>
+      <w:r>
+        <w:rPr>
+          <w:rFonts w:cstheme="minorHAnsi"/>
+        </w:rPr>
+        <w:t>we</w:t>
+      </w:r>
+      <w:r>
+        <w:rPr>
+          <w:rFonts w:cstheme="minorHAnsi"/>
+        </w:rPr>
+        <w:t>d).</w:t>
+      </w:r>
+      <w:r>
+        <w:rPr>
+          <w:rFonts w:cstheme="minorHAnsi"/>
+        </w:rPr>
+        <w:t xml:space="preserve"> and can only move on a grid basis.</w:t>
       </w:r>
       <w:r>
         <w:rPr>
@@ -532,7 +652,27 @@
         <w:rPr>
           <w:rFonts w:cstheme="minorHAnsi"/>
         </w:rPr>
-        <w:t>orts.</w:t>
+        <w:t>orts</w:t>
+      </w:r>
+      <w:r>
+        <w:rPr>
+          <w:rFonts w:cstheme="minorHAnsi"/>
+        </w:rPr>
+        <w:t xml:space="preserve">. </w:t>
+      </w:r>
+    </w:p>
+    <w:p>
+      <w:pPr>
+        <w:spacing w:after="0" w:line="240" w:lineRule="auto"/>
+        <w:rPr>
+          <w:rFonts w:cstheme="minorHAnsi"/>
+        </w:rPr>
+      </w:pPr>
+      <w:r>
+        <w:rPr>
+          <w:rFonts w:cstheme="minorHAnsi"/>
+        </w:rPr>
+        <w:t>Only Archers can move into your forts and Castle with a limit of 1 in each more below)</w:t>
       </w:r>
     </w:p>
     <w:p>
@@ -696,7 +836,19 @@
         <w:rPr>
           <w:rFonts w:cstheme="minorHAnsi"/>
         </w:rPr>
-        <w:t>For example, the Archer unit has 1 Movement Speed, meaning the player can move it 1 tile per Action Point. Whereas, the Knight unit has 2 Movement Speed, meaning the can move it up to 2 tiles per Action Point.</w:t>
+        <w:t xml:space="preserve">For example, the Archer unit has </w:t>
+      </w:r>
+      <w:r>
+        <w:rPr>
+          <w:rFonts w:cstheme="minorHAnsi"/>
+        </w:rPr>
+        <w:t>1</w:t>
+      </w:r>
+      <w:r>
+        <w:rPr>
+          <w:rFonts w:cstheme="minorHAnsi"/>
+        </w:rPr>
+        <w:t xml:space="preserve"> Movement Speed, meaning the player can move it 1 tile per Action Point. Whereas, the Knight unit has 2 Movement Speed, meaning the can move it up to 2 tiles per Action Point.</w:t>
       </w:r>
     </w:p>
     <w:p>
@@ -760,592 +912,774 @@
         <w:rPr>
           <w:rFonts w:cstheme="minorHAnsi"/>
         </w:rPr>
-        <w:t xml:space="preserve">Though the Archer base attack and health, it is the only ranged unit which can attack other units. It is able to shoot up to 2 tiles away from itself. It is the only unit which is able to garrison Box Forts. </w:t>
+        <w:t>I</w:t>
+      </w:r>
+      <w:r>
+        <w:rPr>
+          <w:rFonts w:cstheme="minorHAnsi"/>
+        </w:rPr>
+        <w:t>t is the only ranged unit which can attack other units. It is able to shoot up to 2 tiles away from itself. It is the only unit which is able</w:t>
+      </w:r>
+      <w:r>
+        <w:rPr>
+          <w:rFonts w:cstheme="minorHAnsi"/>
+        </w:rPr>
+        <w:t xml:space="preserve"> </w:t>
+      </w:r>
+      <w:r>
+        <w:rPr>
+          <w:rFonts w:cstheme="minorHAnsi"/>
+        </w:rPr>
+        <w:t>to garrison Box Forts</w:t>
+      </w:r>
+      <w:r>
+        <w:rPr>
+          <w:rFonts w:cstheme="minorHAnsi"/>
+        </w:rPr>
+        <w:t>/Player Base</w:t>
+      </w:r>
+      <w:r>
+        <w:rPr>
+          <w:rFonts w:cstheme="minorHAnsi"/>
+        </w:rPr>
+        <w:t>. When an Archer is put into a Box Fort</w:t>
+      </w:r>
+      <w:r>
+        <w:rPr>
+          <w:rFonts w:cstheme="minorHAnsi"/>
+        </w:rPr>
+        <w:t>/Player Base</w:t>
+      </w:r>
+      <w:r>
+        <w:rPr>
+          <w:rFonts w:cstheme="minorHAnsi"/>
+        </w:rPr>
+        <w:t>, it gives the Box Fort</w:t>
+      </w:r>
+      <w:r>
+        <w:rPr>
+          <w:rFonts w:cstheme="minorHAnsi"/>
+        </w:rPr>
+        <w:t>/Player Base</w:t>
+      </w:r>
+      <w:r>
+        <w:rPr>
+          <w:rFonts w:cstheme="minorHAnsi"/>
+        </w:rPr>
+        <w:t xml:space="preserve"> the capability to retaliate when being attacked as well as being able to attack enemy units within range of the Box Fort</w:t>
+      </w:r>
+      <w:r>
+        <w:rPr>
+          <w:rFonts w:cstheme="minorHAnsi"/>
+        </w:rPr>
+        <w:t>/Player Base</w:t>
+      </w:r>
+      <w:r>
+        <w:rPr>
+          <w:rFonts w:cstheme="minorHAnsi"/>
+        </w:rPr>
+        <w:t xml:space="preserve"> (the 8 tiles that surround it)</w:t>
+      </w:r>
+      <w:r>
+        <w:rPr>
+          <w:rFonts w:cstheme="minorHAnsi"/>
+        </w:rPr>
+        <w:t>. The penalty to this is when the Archer is put into the box Fort</w:t>
+      </w:r>
+      <w:r>
+        <w:rPr>
+          <w:rFonts w:cstheme="minorHAnsi"/>
+        </w:rPr>
+        <w:t>/Player Base</w:t>
+      </w:r>
+      <w:r>
+        <w:rPr>
+          <w:rFonts w:cstheme="minorHAnsi"/>
+        </w:rPr>
+        <w:t xml:space="preserve">, </w:t>
+      </w:r>
+      <w:r>
+        <w:rPr>
+          <w:rFonts w:cstheme="minorHAnsi"/>
+        </w:rPr>
+        <w:t>it is destroyed, as it becomes part of the Box Fort</w:t>
+      </w:r>
+      <w:r>
+        <w:rPr>
+          <w:rFonts w:cstheme="minorHAnsi"/>
+        </w:rPr>
+        <w:t>/Player Base</w:t>
+      </w:r>
+      <w:r>
+        <w:rPr>
+          <w:rFonts w:cstheme="minorHAnsi"/>
+        </w:rPr>
+        <w:t xml:space="preserve"> </w:t>
+      </w:r>
+      <w:r>
+        <w:rPr>
+          <w:rFonts w:cstheme="minorHAnsi"/>
+        </w:rPr>
+        <w:t>and cannot be moved out of the Box Fort</w:t>
+      </w:r>
+      <w:r>
+        <w:rPr>
+          <w:rFonts w:cstheme="minorHAnsi"/>
+        </w:rPr>
+        <w:t>/Player Base</w:t>
+      </w:r>
+      <w:r>
+        <w:rPr>
+          <w:rFonts w:cstheme="minorHAnsi"/>
+        </w:rPr>
+        <w:t xml:space="preserve">. </w:t>
+      </w:r>
+    </w:p>
+    <w:p>
+      <w:pPr>
+        <w:spacing w:after="0" w:line="240" w:lineRule="auto"/>
+        <w:rPr>
+          <w:rFonts w:cstheme="minorHAnsi"/>
+        </w:rPr>
+      </w:pPr>
+    </w:p>
+    <w:p>
+      <w:pPr>
+        <w:spacing w:after="0" w:line="240" w:lineRule="auto"/>
+        <w:rPr>
+          <w:rFonts w:cstheme="minorHAnsi"/>
+        </w:rPr>
+      </w:pPr>
+      <w:r>
+        <w:rPr>
+          <w:rFonts w:cstheme="minorHAnsi"/>
+        </w:rPr>
+        <w:t>-</w:t>
+      </w:r>
+      <w:r>
+        <w:rPr>
+          <w:rFonts w:cstheme="minorHAnsi"/>
+        </w:rPr>
+        <w:t>Can fire up to 2 tiles away from itself.</w:t>
+      </w:r>
+      <w:r>
+        <w:rPr>
+          <w:rFonts w:cstheme="minorHAnsi"/>
+        </w:rPr>
+        <w:t xml:space="preserve"> This gives the ability to attack a unit diagonally.</w:t>
+      </w:r>
+    </w:p>
+    <w:p>
+      <w:pPr>
+        <w:spacing w:after="0" w:line="240" w:lineRule="auto"/>
+        <w:rPr>
+          <w:rFonts w:cstheme="minorHAnsi"/>
+        </w:rPr>
+      </w:pPr>
+    </w:p>
+    <w:p>
+      <w:pPr>
+        <w:spacing w:after="0" w:line="240" w:lineRule="auto"/>
+        <w:rPr>
+          <w:rFonts w:cstheme="minorHAnsi"/>
+        </w:rPr>
+      </w:pPr>
+      <w:r>
+        <w:rPr>
+          <w:rFonts w:cstheme="minorHAnsi"/>
+        </w:rPr>
+        <w:t>-</w:t>
+      </w:r>
+      <w:r>
+        <w:rPr>
+          <w:rFonts w:cstheme="minorHAnsi"/>
+        </w:rPr>
+        <w:t>Vulnerable to the Knight</w:t>
+      </w:r>
+    </w:p>
+    <w:p>
+      <w:pPr>
+        <w:spacing w:after="0" w:line="240" w:lineRule="auto"/>
+        <w:rPr>
+          <w:rFonts w:cstheme="minorHAnsi"/>
+        </w:rPr>
+      </w:pPr>
+    </w:p>
+    <w:p>
+      <w:pPr>
+        <w:spacing w:after="0" w:line="240" w:lineRule="auto"/>
+        <w:rPr>
+          <w:rFonts w:cstheme="minorHAnsi"/>
+          <w:b/>
+          <w:bCs/>
+        </w:rPr>
+      </w:pPr>
+      <w:r>
+        <w:rPr>
+          <w:rFonts w:cstheme="minorHAnsi"/>
+          <w:b/>
+          <w:bCs/>
+        </w:rPr>
+        <w:t>Spearman:</w:t>
+      </w:r>
+    </w:p>
+    <w:p>
+      <w:pPr>
+        <w:spacing w:after="0" w:line="240" w:lineRule="auto"/>
+        <w:rPr>
+          <w:rFonts w:cstheme="minorHAnsi"/>
+        </w:rPr>
+      </w:pPr>
+      <w:r>
+        <w:rPr>
+          <w:rFonts w:cstheme="minorHAnsi"/>
+        </w:rPr>
+        <w:t>T</w:t>
+      </w:r>
+      <w:r>
+        <w:rPr>
+          <w:rFonts w:cstheme="minorHAnsi"/>
+        </w:rPr>
+        <w:t xml:space="preserve">he Spearman </w:t>
+      </w:r>
+      <w:r>
+        <w:rPr>
+          <w:rFonts w:cstheme="minorHAnsi"/>
+        </w:rPr>
+        <w:t>has</w:t>
+      </w:r>
+      <w:r>
+        <w:rPr>
+          <w:rFonts w:cstheme="minorHAnsi"/>
+        </w:rPr>
+        <w:t xml:space="preserve"> the most health out the 3 main units,</w:t>
+      </w:r>
+      <w:r>
+        <w:rPr>
+          <w:rFonts w:cstheme="minorHAnsi"/>
+        </w:rPr>
+        <w:t xml:space="preserve"> meaning it will take</w:t>
+      </w:r>
+      <w:r>
+        <w:rPr>
+          <w:rFonts w:cstheme="minorHAnsi"/>
+        </w:rPr>
+        <w:t xml:space="preserve"> 3 hits rather than 2</w:t>
+      </w:r>
+      <w:r>
+        <w:rPr>
+          <w:rFonts w:cstheme="minorHAnsi"/>
+        </w:rPr>
+        <w:t xml:space="preserve"> to knock it out</w:t>
+      </w:r>
+      <w:r>
+        <w:rPr>
+          <w:rFonts w:cstheme="minorHAnsi"/>
+        </w:rPr>
+        <w:t xml:space="preserve">. This </w:t>
+      </w:r>
+      <w:r>
+        <w:rPr>
+          <w:rFonts w:cstheme="minorHAnsi"/>
+        </w:rPr>
+        <w:t xml:space="preserve">could be game changing as it </w:t>
+      </w:r>
+      <w:r>
+        <w:rPr>
+          <w:rFonts w:cstheme="minorHAnsi"/>
+        </w:rPr>
+        <w:t>gives the Player the extra opportunity to battle with another unit before dying</w:t>
+      </w:r>
+      <w:r>
+        <w:rPr>
+          <w:rFonts w:cstheme="minorHAnsi"/>
+        </w:rPr>
+        <w:t>.</w:t>
+      </w:r>
+    </w:p>
+    <w:p>
+      <w:pPr>
+        <w:spacing w:after="0" w:line="240" w:lineRule="auto"/>
+        <w:rPr>
+          <w:rFonts w:cstheme="minorHAnsi"/>
+        </w:rPr>
+      </w:pPr>
+    </w:p>
+    <w:p>
+      <w:pPr>
+        <w:spacing w:after="0" w:line="240" w:lineRule="auto"/>
+        <w:rPr>
+          <w:rFonts w:cstheme="minorHAnsi"/>
+        </w:rPr>
+      </w:pPr>
+      <w:r>
+        <w:rPr>
+          <w:rFonts w:cstheme="minorHAnsi"/>
+        </w:rPr>
+        <w:t>-Extra health.</w:t>
+      </w:r>
+    </w:p>
+    <w:p>
+      <w:pPr>
+        <w:spacing w:after="0" w:line="240" w:lineRule="auto"/>
+        <w:rPr>
+          <w:rFonts w:cstheme="minorHAnsi"/>
+        </w:rPr>
+      </w:pPr>
+    </w:p>
+    <w:p>
+      <w:pPr>
+        <w:spacing w:after="0" w:line="240" w:lineRule="auto"/>
+        <w:rPr>
+          <w:rFonts w:cstheme="minorHAnsi"/>
+        </w:rPr>
+      </w:pPr>
+      <w:r>
+        <w:rPr>
+          <w:rFonts w:cstheme="minorHAnsi"/>
+        </w:rPr>
+        <w:t>-</w:t>
+      </w:r>
+      <w:r>
+        <w:rPr>
+          <w:rFonts w:cstheme="minorHAnsi"/>
+        </w:rPr>
+        <w:t>Vulnerable to the Archer</w:t>
+      </w:r>
+    </w:p>
+    <w:p>
+      <w:pPr>
+        <w:spacing w:after="0" w:line="240" w:lineRule="auto"/>
+        <w:rPr>
+          <w:rFonts w:cstheme="minorHAnsi"/>
+        </w:rPr>
+      </w:pPr>
+    </w:p>
+    <w:p>
+      <w:pPr>
+        <w:spacing w:after="0" w:line="240" w:lineRule="auto"/>
+        <w:rPr>
+          <w:rFonts w:cstheme="minorHAnsi"/>
+          <w:b/>
+          <w:bCs/>
+        </w:rPr>
+      </w:pPr>
+      <w:r>
+        <w:rPr>
+          <w:rFonts w:cstheme="minorHAnsi"/>
+          <w:b/>
+          <w:bCs/>
+        </w:rPr>
+        <w:t>Knight:</w:t>
+      </w:r>
+    </w:p>
+    <w:p>
+      <w:pPr>
+        <w:spacing w:after="0" w:line="240" w:lineRule="auto"/>
+        <w:rPr>
+          <w:rFonts w:cstheme="minorHAnsi"/>
+        </w:rPr>
+      </w:pPr>
+      <w:r>
+        <w:rPr>
+          <w:rFonts w:cstheme="minorHAnsi"/>
+        </w:rPr>
+        <w:t>The Knight</w:t>
+      </w:r>
+      <w:r>
+        <w:rPr>
+          <w:rFonts w:cstheme="minorHAnsi"/>
+        </w:rPr>
+        <w:t xml:space="preserve"> it is capable to moving twice the distance of any other unit in a single Action Point. Making it the unit of choice when emergency units are needed to navigate the board quickly.</w:t>
+      </w:r>
+    </w:p>
+    <w:p>
+      <w:pPr>
+        <w:spacing w:after="0" w:line="240" w:lineRule="auto"/>
+        <w:rPr>
+          <w:rFonts w:cstheme="minorHAnsi"/>
+        </w:rPr>
+      </w:pPr>
+    </w:p>
+    <w:p>
+      <w:pPr>
+        <w:spacing w:after="0" w:line="240" w:lineRule="auto"/>
+        <w:rPr>
+          <w:rFonts w:cstheme="minorHAnsi"/>
+        </w:rPr>
+      </w:pPr>
+      <w:r>
+        <w:rPr>
+          <w:rFonts w:cstheme="minorHAnsi"/>
+        </w:rPr>
+        <w:t>-Can move up to twice the distance of any other unit per Action Point.</w:t>
+      </w:r>
+    </w:p>
+    <w:p>
+      <w:pPr>
+        <w:spacing w:after="0" w:line="240" w:lineRule="auto"/>
+        <w:rPr>
+          <w:rFonts w:cstheme="minorHAnsi"/>
+        </w:rPr>
+      </w:pPr>
+    </w:p>
+    <w:p>
+      <w:pPr>
+        <w:spacing w:after="0" w:line="240" w:lineRule="auto"/>
+        <w:rPr>
+          <w:rFonts w:cstheme="minorHAnsi"/>
+        </w:rPr>
+      </w:pPr>
+      <w:r>
+        <w:rPr>
+          <w:rFonts w:cstheme="minorHAnsi"/>
+        </w:rPr>
+        <w:t>-</w:t>
+      </w:r>
+      <w:r>
+        <w:rPr>
+          <w:rFonts w:cstheme="minorHAnsi"/>
+        </w:rPr>
+        <w:t>Vulnerable to the Spearman</w:t>
+      </w:r>
+    </w:p>
+    <w:p>
+      <w:pPr>
+        <w:spacing w:after="0" w:line="240" w:lineRule="auto"/>
+        <w:rPr>
+          <w:rFonts w:cstheme="minorHAnsi"/>
+        </w:rPr>
+      </w:pPr>
+    </w:p>
+    <w:p>
+      <w:pPr>
+        <w:spacing w:after="0" w:line="240" w:lineRule="auto"/>
+        <w:rPr>
+          <w:rFonts w:cstheme="minorHAnsi"/>
+          <w:b/>
+          <w:bCs/>
+        </w:rPr>
+      </w:pPr>
+      <w:r>
+        <w:rPr>
+          <w:rFonts w:cstheme="minorHAnsi"/>
+          <w:b/>
+          <w:bCs/>
+        </w:rPr>
+        <w:t>Catapult:</w:t>
+      </w:r>
+    </w:p>
+    <w:p>
+      <w:pPr>
+        <w:spacing w:after="0" w:line="240" w:lineRule="auto"/>
+        <w:rPr>
+          <w:rFonts w:cstheme="minorHAnsi"/>
+        </w:rPr>
+      </w:pPr>
+      <w:r>
+        <w:rPr>
+          <w:rFonts w:cstheme="minorHAnsi"/>
+        </w:rPr>
+        <w:t>This unit can only attack buildings, which means it is the only unit which cannot retaliate when being attacked</w:t>
+      </w:r>
+      <w:r>
+        <w:rPr>
+          <w:rFonts w:cstheme="minorHAnsi"/>
+        </w:rPr>
+        <w:t>, but is still able defend</w:t>
+      </w:r>
+      <w:r>
+        <w:rPr>
+          <w:rFonts w:cstheme="minorHAnsi"/>
+        </w:rPr>
+        <w:t>. Even with these drawbacks, the catapult has the most health and is able to deal the most damage to buildings</w:t>
+      </w:r>
+      <w:r>
+        <w:rPr>
+          <w:rFonts w:cstheme="minorHAnsi"/>
+        </w:rPr>
+        <w:t xml:space="preserve">, making these </w:t>
+      </w:r>
+      <w:r>
+        <w:rPr>
+          <w:rFonts w:cstheme="minorHAnsi"/>
+        </w:rPr>
+        <w:t>the best unit for taking out the enemy’s Box Forts and Scratching Po</w:t>
+      </w:r>
+      <w:r>
+        <w:rPr>
+          <w:rFonts w:cstheme="minorHAnsi"/>
+        </w:rPr>
+        <w:t>sts</w:t>
+      </w:r>
+      <w:r>
+        <w:rPr>
+          <w:rFonts w:cstheme="minorHAnsi"/>
+        </w:rPr>
+        <w:t>.</w:t>
+      </w:r>
+    </w:p>
+    <w:p>
+      <w:pPr>
+        <w:spacing w:after="0" w:line="240" w:lineRule="auto"/>
+        <w:rPr>
+          <w:rFonts w:cstheme="minorHAnsi"/>
+        </w:rPr>
+      </w:pPr>
+    </w:p>
+    <w:p>
+      <w:pPr>
+        <w:spacing w:after="0" w:line="240" w:lineRule="auto"/>
+        <w:rPr>
+          <w:rFonts w:cstheme="minorHAnsi"/>
+        </w:rPr>
+      </w:pPr>
+      <w:r>
+        <w:rPr>
+          <w:rFonts w:cstheme="minorHAnsi"/>
+        </w:rPr>
+        <w:t>-Can only attack buildings, not units.</w:t>
+      </w:r>
+    </w:p>
+    <w:p>
+      <w:pPr>
+        <w:spacing w:after="0" w:line="240" w:lineRule="auto"/>
+        <w:rPr>
+          <w:rFonts w:cstheme="minorHAnsi"/>
+        </w:rPr>
+      </w:pPr>
+    </w:p>
+    <w:p>
+      <w:pPr>
+        <w:spacing w:after="0" w:line="240" w:lineRule="auto"/>
+        <w:rPr>
+          <w:rFonts w:cstheme="minorHAnsi"/>
+        </w:rPr>
+      </w:pPr>
+      <w:r>
+        <w:rPr>
+          <w:rFonts w:cstheme="minorHAnsi"/>
+        </w:rPr>
+        <w:t>-Best unit for damaging buildings.</w:t>
+      </w:r>
+    </w:p>
+    <w:p>
+      <w:pPr>
+        <w:spacing w:after="0" w:line="240" w:lineRule="auto"/>
+        <w:rPr>
+          <w:rFonts w:cstheme="minorHAnsi"/>
+        </w:rPr>
+      </w:pPr>
+    </w:p>
+    <w:p>
+      <w:pPr>
+        <w:spacing w:after="0" w:line="240" w:lineRule="auto"/>
+        <w:rPr>
+          <w:rFonts w:cstheme="minorHAnsi"/>
+        </w:rPr>
+      </w:pPr>
+      <w:r>
+        <w:rPr>
+          <w:rFonts w:cstheme="minorHAnsi"/>
+        </w:rPr>
+        <w:t>-</w:t>
+      </w:r>
+      <w:r>
+        <w:rPr>
+          <w:rFonts w:cstheme="minorHAnsi"/>
+        </w:rPr>
+        <w:t>Can fire up to 2 tiles away from itself.</w:t>
+      </w:r>
+    </w:p>
+    <w:p>
+      <w:pPr>
+        <w:spacing w:after="0" w:line="240" w:lineRule="auto"/>
+        <w:rPr>
+          <w:rFonts w:cstheme="minorHAnsi"/>
+        </w:rPr>
+      </w:pPr>
+    </w:p>
+    <w:p>
+      <w:pPr>
+        <w:spacing w:after="0" w:line="240" w:lineRule="auto"/>
+        <w:rPr>
+          <w:rFonts w:cstheme="minorHAnsi"/>
+          <w:b/>
+          <w:bCs/>
+        </w:rPr>
+      </w:pPr>
+      <w:r>
+        <w:rPr>
+          <w:rFonts w:cstheme="minorHAnsi"/>
+          <w:b/>
+          <w:bCs/>
+        </w:rPr>
+        <w:t xml:space="preserve">Box </w:t>
+      </w:r>
+      <w:r>
+        <w:rPr>
+          <w:rFonts w:cstheme="minorHAnsi"/>
+          <w:b/>
+          <w:bCs/>
+        </w:rPr>
+        <w:t>Fort:</w:t>
+      </w:r>
+    </w:p>
+    <w:p>
+      <w:pPr>
+        <w:spacing w:after="0" w:line="240" w:lineRule="auto"/>
+        <w:rPr>
+          <w:rFonts w:cstheme="minorHAnsi"/>
+        </w:rPr>
+      </w:pPr>
+      <w:r>
+        <w:rPr>
+          <w:rFonts w:cstheme="minorHAnsi"/>
+        </w:rPr>
+        <w:t xml:space="preserve">The </w:t>
+      </w:r>
+      <w:r>
+        <w:rPr>
+          <w:rFonts w:cstheme="minorHAnsi"/>
+        </w:rPr>
+        <w:t>Box F</w:t>
+      </w:r>
+      <w:r>
+        <w:rPr>
+          <w:rFonts w:cstheme="minorHAnsi"/>
+        </w:rPr>
+        <w:t xml:space="preserve">ort can be placed anywhere the Player’s half of the board. It can be used to create strategic choke points or even used to boost the health of the Player’s </w:t>
+      </w:r>
+      <w:r>
+        <w:rPr>
+          <w:rFonts w:cstheme="minorHAnsi"/>
+        </w:rPr>
+        <w:t>Base</w:t>
+      </w:r>
+      <w:r>
+        <w:rPr>
+          <w:rFonts w:cstheme="minorHAnsi"/>
+        </w:rPr>
+        <w:t>.</w:t>
+      </w:r>
+    </w:p>
+    <w:p>
+      <w:pPr>
+        <w:spacing w:after="0" w:line="240" w:lineRule="auto"/>
+        <w:rPr>
+          <w:rFonts w:cstheme="minorHAnsi"/>
+        </w:rPr>
+      </w:pPr>
+    </w:p>
+    <w:p>
+      <w:pPr>
+        <w:spacing w:after="0" w:line="240" w:lineRule="auto"/>
+        <w:rPr>
+          <w:rFonts w:cstheme="minorHAnsi"/>
+        </w:rPr>
+      </w:pPr>
+      <w:r>
+        <w:rPr>
+          <w:rFonts w:cstheme="minorHAnsi"/>
+        </w:rPr>
+        <w:t xml:space="preserve">When under siege by an enemy unit, the </w:t>
+      </w:r>
+      <w:r>
+        <w:rPr>
+          <w:rFonts w:cstheme="minorHAnsi"/>
+        </w:rPr>
+        <w:t xml:space="preserve">Box </w:t>
+      </w:r>
+      <w:r>
+        <w:rPr>
+          <w:rFonts w:cstheme="minorHAnsi"/>
+        </w:rPr>
+        <w:t xml:space="preserve">Fort cannot attack back unless there is </w:t>
+      </w:r>
+      <w:r>
+        <w:rPr>
+          <w:rFonts w:cstheme="minorHAnsi"/>
+        </w:rPr>
+        <w:t>an Archer</w:t>
+      </w:r>
+      <w:r>
+        <w:rPr>
+          <w:rFonts w:cstheme="minorHAnsi"/>
+        </w:rPr>
+        <w:t xml:space="preserve"> unit </w:t>
+      </w:r>
+      <w:r>
+        <w:rPr>
+          <w:rFonts w:cstheme="minorHAnsi"/>
+        </w:rPr>
+        <w:t>has been</w:t>
+      </w:r>
+      <w:r>
+        <w:rPr>
+          <w:rFonts w:cstheme="minorHAnsi"/>
+        </w:rPr>
+        <w:t xml:space="preserve"> </w:t>
+      </w:r>
+      <w:r>
+        <w:rPr>
+          <w:rFonts w:cstheme="minorHAnsi"/>
+        </w:rPr>
+        <w:t xml:space="preserve">placed within the </w:t>
+      </w:r>
+      <w:r>
+        <w:rPr>
+          <w:rFonts w:cstheme="minorHAnsi"/>
+        </w:rPr>
+        <w:t xml:space="preserve">Box </w:t>
+      </w:r>
+      <w:r>
+        <w:rPr>
+          <w:rFonts w:cstheme="minorHAnsi"/>
+        </w:rPr>
+        <w:t xml:space="preserve">Fort. </w:t>
+      </w:r>
+      <w:r>
+        <w:rPr>
+          <w:rFonts w:cstheme="minorHAnsi"/>
+        </w:rPr>
+        <w:t>Once</w:t>
+      </w:r>
+      <w:r>
+        <w:rPr>
+          <w:rFonts w:cstheme="minorHAnsi"/>
+        </w:rPr>
+        <w:t xml:space="preserve"> an Archer is garrisoned within the Box Fort, it is able to attack back when under attack from enemy units. It is also able to attack any enemy units within a </w:t>
+      </w:r>
+      <w:r>
+        <w:rPr>
+          <w:rFonts w:cstheme="minorHAnsi"/>
+        </w:rPr>
+        <w:t>1</w:t>
+      </w:r>
+      <w:r>
+        <w:rPr>
+          <w:rFonts w:cstheme="minorHAnsi"/>
+        </w:rPr>
+        <w:t>-</w:t>
       </w:r>
       <w:r>
         <w:rPr>
           <w:rFonts w:cstheme="minorHAnsi"/>
         </w:rPr>
         <w:lastRenderedPageBreak/>
-        <w:t xml:space="preserve">When an Archer is put into a Box Fort, it gives the Box Fort the capability to retaliate when being attacked as well as being able to attack enemy units within range of the Box Fort. The penalty to this is when the Archer is put into the box Fort, it is not longer considered a unit in play and cannot be moved out of the Box Fort. When the Box Fort is destroyed, so is the Archer. </w:t>
-      </w:r>
-    </w:p>
-    <w:p>
-      <w:pPr>
-        <w:spacing w:after="0" w:line="240" w:lineRule="auto"/>
-        <w:rPr>
-          <w:rFonts w:cstheme="minorHAnsi"/>
-        </w:rPr>
-      </w:pPr>
-    </w:p>
-    <w:p>
-      <w:pPr>
-        <w:spacing w:after="0" w:line="240" w:lineRule="auto"/>
-        <w:rPr>
-          <w:rFonts w:cstheme="minorHAnsi"/>
-        </w:rPr>
-      </w:pPr>
-      <w:r>
-        <w:rPr>
-          <w:rFonts w:cstheme="minorHAnsi"/>
-        </w:rPr>
-        <w:t>-When garrisoning a Box Fort, the fort can retaliate and attack units in range equal to the Attack Power of the Archer unit.</w:t>
-      </w:r>
-    </w:p>
-    <w:p>
-      <w:pPr>
-        <w:spacing w:after="0" w:line="240" w:lineRule="auto"/>
-        <w:rPr>
-          <w:rFonts w:cstheme="minorHAnsi"/>
-        </w:rPr>
-      </w:pPr>
-    </w:p>
-    <w:p>
-      <w:pPr>
-        <w:spacing w:after="0" w:line="240" w:lineRule="auto"/>
-        <w:rPr>
-          <w:rFonts w:cstheme="minorHAnsi"/>
-        </w:rPr>
-      </w:pPr>
-      <w:r>
-        <w:rPr>
-          <w:rFonts w:cstheme="minorHAnsi"/>
-        </w:rPr>
-        <w:t>-</w:t>
-      </w:r>
-      <w:r>
-        <w:rPr>
-          <w:rFonts w:cstheme="minorHAnsi"/>
-        </w:rPr>
-        <w:t>Can fire up to 2 tiles away from itself.</w:t>
-      </w:r>
-      <w:r>
-        <w:rPr>
-          <w:rFonts w:cstheme="minorHAnsi"/>
-        </w:rPr>
-        <w:t xml:space="preserve"> This gives the ability to attack a unit diagonally.</w:t>
-      </w:r>
-    </w:p>
-    <w:p>
-      <w:pPr>
-        <w:spacing w:after="0" w:line="240" w:lineRule="auto"/>
-        <w:rPr>
-          <w:rFonts w:cstheme="minorHAnsi"/>
-        </w:rPr>
-      </w:pPr>
-    </w:p>
-    <w:p>
-      <w:pPr>
-        <w:spacing w:after="0" w:line="240" w:lineRule="auto"/>
-        <w:rPr>
-          <w:rFonts w:cstheme="minorHAnsi"/>
-        </w:rPr>
-      </w:pPr>
-      <w:r>
-        <w:rPr>
-          <w:rFonts w:cstheme="minorHAnsi"/>
-        </w:rPr>
-        <w:t>-</w:t>
-      </w:r>
-      <w:r>
-        <w:rPr>
-          <w:rFonts w:cstheme="minorHAnsi"/>
-        </w:rPr>
-        <w:t>Vulnerable to the Knight</w:t>
-      </w:r>
-    </w:p>
-    <w:p>
-      <w:pPr>
-        <w:spacing w:after="0" w:line="240" w:lineRule="auto"/>
-        <w:rPr>
-          <w:rFonts w:cstheme="minorHAnsi"/>
-        </w:rPr>
-      </w:pPr>
-    </w:p>
-    <w:p>
-      <w:pPr>
-        <w:spacing w:after="0" w:line="240" w:lineRule="auto"/>
-        <w:rPr>
-          <w:rFonts w:cstheme="minorHAnsi"/>
-          <w:b/>
-          <w:bCs/>
-        </w:rPr>
-      </w:pPr>
-      <w:r>
-        <w:rPr>
-          <w:rFonts w:cstheme="minorHAnsi"/>
-          <w:b/>
-          <w:bCs/>
-        </w:rPr>
-        <w:t>Spearman:</w:t>
-      </w:r>
-    </w:p>
-    <w:p>
-      <w:pPr>
-        <w:spacing w:after="0" w:line="240" w:lineRule="auto"/>
-        <w:rPr>
-          <w:rFonts w:cstheme="minorHAnsi"/>
-        </w:rPr>
-      </w:pPr>
-      <w:r>
-        <w:rPr>
-          <w:rFonts w:cstheme="minorHAnsi"/>
-        </w:rPr>
-        <w:t xml:space="preserve">With the Attack Power and Movement speeds being equal to the base unit stat, the Spearman makes up by having the most health out the 3 main units, dying in 3 hits rather than 2. This </w:t>
-      </w:r>
-      <w:r>
-        <w:rPr>
-          <w:rFonts w:cstheme="minorHAnsi"/>
-        </w:rPr>
-        <w:t xml:space="preserve">could be game changing as it </w:t>
-      </w:r>
-      <w:r>
-        <w:rPr>
-          <w:rFonts w:cstheme="minorHAnsi"/>
-        </w:rPr>
-        <w:t>gives the Player the extra opportunity to battle with another unit before dying</w:t>
-      </w:r>
-      <w:r>
-        <w:rPr>
-          <w:rFonts w:cstheme="minorHAnsi"/>
-        </w:rPr>
-        <w:t>.</w:t>
-      </w:r>
-    </w:p>
-    <w:p>
-      <w:pPr>
-        <w:spacing w:after="0" w:line="240" w:lineRule="auto"/>
-        <w:rPr>
-          <w:rFonts w:cstheme="minorHAnsi"/>
-        </w:rPr>
-      </w:pPr>
-    </w:p>
-    <w:p>
-      <w:pPr>
-        <w:spacing w:after="0" w:line="240" w:lineRule="auto"/>
-        <w:rPr>
-          <w:rFonts w:cstheme="minorHAnsi"/>
-        </w:rPr>
-      </w:pPr>
-      <w:r>
-        <w:rPr>
-          <w:rFonts w:cstheme="minorHAnsi"/>
-        </w:rPr>
-        <w:t>-Extra health.</w:t>
-      </w:r>
-    </w:p>
-    <w:p>
-      <w:pPr>
-        <w:spacing w:after="0" w:line="240" w:lineRule="auto"/>
-        <w:rPr>
-          <w:rFonts w:cstheme="minorHAnsi"/>
-        </w:rPr>
-      </w:pPr>
-    </w:p>
-    <w:p>
-      <w:pPr>
-        <w:spacing w:after="0" w:line="240" w:lineRule="auto"/>
-        <w:rPr>
-          <w:rFonts w:cstheme="minorHAnsi"/>
-        </w:rPr>
-      </w:pPr>
-      <w:r>
-        <w:rPr>
-          <w:rFonts w:cstheme="minorHAnsi"/>
-        </w:rPr>
-        <w:t>-</w:t>
-      </w:r>
-      <w:r>
-        <w:rPr>
-          <w:rFonts w:cstheme="minorHAnsi"/>
-        </w:rPr>
-        <w:t>Vulnerable to the Archer</w:t>
-      </w:r>
-    </w:p>
-    <w:p>
-      <w:pPr>
-        <w:spacing w:after="0" w:line="240" w:lineRule="auto"/>
-        <w:rPr>
-          <w:rFonts w:cstheme="minorHAnsi"/>
-        </w:rPr>
-      </w:pPr>
-    </w:p>
-    <w:p>
-      <w:pPr>
-        <w:spacing w:after="0" w:line="240" w:lineRule="auto"/>
-        <w:rPr>
-          <w:rFonts w:cstheme="minorHAnsi"/>
-          <w:b/>
-          <w:bCs/>
-        </w:rPr>
-      </w:pPr>
-      <w:r>
-        <w:rPr>
-          <w:rFonts w:cstheme="minorHAnsi"/>
-          <w:b/>
-          <w:bCs/>
-        </w:rPr>
-        <w:t>Knight:</w:t>
-      </w:r>
-    </w:p>
-    <w:p>
-      <w:pPr>
-        <w:spacing w:after="0" w:line="240" w:lineRule="auto"/>
-        <w:rPr>
-          <w:rFonts w:cstheme="minorHAnsi"/>
-        </w:rPr>
-      </w:pPr>
-      <w:r>
-        <w:rPr>
-          <w:rFonts w:cstheme="minorHAnsi"/>
-        </w:rPr>
-        <w:t>Though the knight has base Health and Attack Power, it is capable to moving twice the distance of any other unit in a single Action Point. Making it the unit of choice when emergency units are needed to navigate the board quickly.</w:t>
-      </w:r>
-    </w:p>
-    <w:p>
-      <w:pPr>
-        <w:spacing w:after="0" w:line="240" w:lineRule="auto"/>
-        <w:rPr>
-          <w:rFonts w:cstheme="minorHAnsi"/>
-        </w:rPr>
-      </w:pPr>
-    </w:p>
-    <w:p>
-      <w:pPr>
-        <w:spacing w:after="0" w:line="240" w:lineRule="auto"/>
-        <w:rPr>
-          <w:rFonts w:cstheme="minorHAnsi"/>
-        </w:rPr>
-      </w:pPr>
-      <w:r>
-        <w:rPr>
-          <w:rFonts w:cstheme="minorHAnsi"/>
-        </w:rPr>
-        <w:t>-Can move up to twice the distance of any other unit per Action Point.</w:t>
-      </w:r>
-    </w:p>
-    <w:p>
-      <w:pPr>
-        <w:spacing w:after="0" w:line="240" w:lineRule="auto"/>
-        <w:rPr>
-          <w:rFonts w:cstheme="minorHAnsi"/>
-        </w:rPr>
-      </w:pPr>
-    </w:p>
-    <w:p>
-      <w:pPr>
-        <w:spacing w:after="0" w:line="240" w:lineRule="auto"/>
-        <w:rPr>
-          <w:rFonts w:cstheme="minorHAnsi"/>
-        </w:rPr>
-      </w:pPr>
-      <w:r>
-        <w:rPr>
-          <w:rFonts w:cstheme="minorHAnsi"/>
-        </w:rPr>
-        <w:t>-</w:t>
-      </w:r>
-      <w:r>
-        <w:rPr>
-          <w:rFonts w:cstheme="minorHAnsi"/>
-        </w:rPr>
-        <w:t>Vulnerable to the Spearman</w:t>
-      </w:r>
-    </w:p>
-    <w:p>
-      <w:pPr>
-        <w:spacing w:after="0" w:line="240" w:lineRule="auto"/>
-        <w:rPr>
-          <w:rFonts w:cstheme="minorHAnsi"/>
-        </w:rPr>
-      </w:pPr>
-    </w:p>
-    <w:p>
-      <w:pPr>
-        <w:spacing w:after="0" w:line="240" w:lineRule="auto"/>
-        <w:rPr>
-          <w:rFonts w:cstheme="minorHAnsi"/>
-          <w:b/>
-          <w:bCs/>
-        </w:rPr>
-      </w:pPr>
-      <w:r>
-        <w:rPr>
-          <w:rFonts w:cstheme="minorHAnsi"/>
-          <w:b/>
-          <w:bCs/>
-        </w:rPr>
-        <w:t>Catapult:</w:t>
-      </w:r>
-    </w:p>
-    <w:p>
-      <w:pPr>
-        <w:spacing w:after="0" w:line="240" w:lineRule="auto"/>
-        <w:rPr>
-          <w:rFonts w:cstheme="minorHAnsi"/>
-        </w:rPr>
-      </w:pPr>
-      <w:r>
-        <w:rPr>
-          <w:rFonts w:cstheme="minorHAnsi"/>
-        </w:rPr>
-        <w:t>This unit can only attack buildings, which means it is the only unit which cannot retaliate when being attacked</w:t>
-      </w:r>
-      <w:r>
-        <w:rPr>
-          <w:rFonts w:cstheme="minorHAnsi"/>
-        </w:rPr>
-        <w:t>, but is still able defend</w:t>
-      </w:r>
-      <w:r>
-        <w:rPr>
-          <w:rFonts w:cstheme="minorHAnsi"/>
-        </w:rPr>
-        <w:t>. Even with these drawbacks, the catapult has the most health and is able to deal the most damage to buildings</w:t>
-      </w:r>
-      <w:r>
-        <w:rPr>
-          <w:rFonts w:cstheme="minorHAnsi"/>
-        </w:rPr>
-        <w:t xml:space="preserve">, making these </w:t>
-      </w:r>
-      <w:r>
-        <w:rPr>
-          <w:rFonts w:cstheme="minorHAnsi"/>
-        </w:rPr>
-        <w:t>the best unit for taking out the enemy’s Box Forts and Scratching Po</w:t>
-      </w:r>
-      <w:r>
-        <w:rPr>
-          <w:rFonts w:cstheme="minorHAnsi"/>
-        </w:rPr>
-        <w:t>sts</w:t>
-      </w:r>
-      <w:r>
-        <w:rPr>
-          <w:rFonts w:cstheme="minorHAnsi"/>
-        </w:rPr>
-        <w:t>.</w:t>
-      </w:r>
-    </w:p>
-    <w:p>
-      <w:pPr>
-        <w:spacing w:after="0" w:line="240" w:lineRule="auto"/>
-        <w:rPr>
-          <w:rFonts w:cstheme="minorHAnsi"/>
-        </w:rPr>
-      </w:pPr>
-    </w:p>
-    <w:p>
-      <w:pPr>
-        <w:spacing w:after="0" w:line="240" w:lineRule="auto"/>
-        <w:rPr>
-          <w:rFonts w:cstheme="minorHAnsi"/>
-        </w:rPr>
-      </w:pPr>
-      <w:r>
-        <w:rPr>
-          <w:rFonts w:cstheme="minorHAnsi"/>
-        </w:rPr>
-        <w:t>-Can only attack buildings, not units.</w:t>
-      </w:r>
-    </w:p>
-    <w:p>
-      <w:pPr>
-        <w:spacing w:after="0" w:line="240" w:lineRule="auto"/>
-        <w:rPr>
-          <w:rFonts w:cstheme="minorHAnsi"/>
-        </w:rPr>
-      </w:pPr>
-    </w:p>
-    <w:p>
-      <w:pPr>
-        <w:spacing w:after="0" w:line="240" w:lineRule="auto"/>
-        <w:rPr>
-          <w:rFonts w:cstheme="minorHAnsi"/>
-        </w:rPr>
-      </w:pPr>
-      <w:r>
-        <w:rPr>
-          <w:rFonts w:cstheme="minorHAnsi"/>
-        </w:rPr>
-        <w:t>-Best unit for damaging buildings.</w:t>
-      </w:r>
-    </w:p>
-    <w:p>
-      <w:pPr>
-        <w:spacing w:after="0" w:line="240" w:lineRule="auto"/>
-        <w:rPr>
-          <w:rFonts w:cstheme="minorHAnsi"/>
-        </w:rPr>
-      </w:pPr>
-    </w:p>
-    <w:p>
-      <w:pPr>
-        <w:spacing w:after="0" w:line="240" w:lineRule="auto"/>
-        <w:rPr>
-          <w:rFonts w:cstheme="minorHAnsi"/>
-        </w:rPr>
-      </w:pPr>
-      <w:r>
-        <w:rPr>
-          <w:rFonts w:cstheme="minorHAnsi"/>
-        </w:rPr>
-        <w:t>-</w:t>
-      </w:r>
-      <w:r>
-        <w:rPr>
-          <w:rFonts w:cstheme="minorHAnsi"/>
-        </w:rPr>
-        <w:t>Can fire up to 2 tiles away from itself.</w:t>
-      </w:r>
-    </w:p>
-    <w:p>
-      <w:pPr>
-        <w:spacing w:after="0" w:line="240" w:lineRule="auto"/>
-        <w:rPr>
-          <w:rFonts w:cstheme="minorHAnsi"/>
-        </w:rPr>
-      </w:pPr>
-    </w:p>
-    <w:p>
-      <w:pPr>
-        <w:spacing w:after="0" w:line="240" w:lineRule="auto"/>
-        <w:rPr>
-          <w:rFonts w:cstheme="minorHAnsi"/>
-          <w:b/>
-          <w:bCs/>
-        </w:rPr>
-      </w:pPr>
-      <w:r>
-        <w:rPr>
-          <w:rFonts w:cstheme="minorHAnsi"/>
-          <w:b/>
-          <w:bCs/>
-        </w:rPr>
-        <w:t xml:space="preserve">Box </w:t>
-      </w:r>
-      <w:r>
-        <w:rPr>
-          <w:rFonts w:cstheme="minorHAnsi"/>
-          <w:b/>
-          <w:bCs/>
-        </w:rPr>
-        <w:t>Fort:</w:t>
-      </w:r>
-    </w:p>
-    <w:p>
-      <w:pPr>
-        <w:spacing w:after="0" w:line="240" w:lineRule="auto"/>
-        <w:rPr>
-          <w:rFonts w:cstheme="minorHAnsi"/>
-        </w:rPr>
-      </w:pPr>
-      <w:r>
-        <w:rPr>
-          <w:rFonts w:cstheme="minorHAnsi"/>
-        </w:rPr>
-        <w:t xml:space="preserve">The </w:t>
-      </w:r>
-      <w:r>
-        <w:rPr>
-          <w:rFonts w:cstheme="minorHAnsi"/>
-        </w:rPr>
-        <w:t>Box F</w:t>
-      </w:r>
-      <w:r>
-        <w:rPr>
-          <w:rFonts w:cstheme="minorHAnsi"/>
-        </w:rPr>
-        <w:t xml:space="preserve">ort can be placed anywhere the Player’s half of the board. It can be used to create strategic choke points or even used to boost the health of the Player’s </w:t>
-      </w:r>
-      <w:r>
-        <w:rPr>
-          <w:rFonts w:cstheme="minorHAnsi"/>
-        </w:rPr>
-        <w:t>Base</w:t>
-      </w:r>
-      <w:r>
-        <w:rPr>
-          <w:rFonts w:cstheme="minorHAnsi"/>
-        </w:rPr>
-        <w:t>.</w:t>
-      </w:r>
-    </w:p>
-    <w:p>
-      <w:pPr>
-        <w:spacing w:after="0" w:line="240" w:lineRule="auto"/>
-        <w:rPr>
-          <w:rFonts w:cstheme="minorHAnsi"/>
-        </w:rPr>
-      </w:pPr>
-    </w:p>
-    <w:p>
-      <w:pPr>
-        <w:spacing w:after="0" w:line="240" w:lineRule="auto"/>
-        <w:rPr>
-          <w:rFonts w:cstheme="minorHAnsi"/>
-        </w:rPr>
-      </w:pPr>
-      <w:r>
-        <w:rPr>
-          <w:rFonts w:cstheme="minorHAnsi"/>
-        </w:rPr>
-        <w:t xml:space="preserve">When under siege by an enemy unit, the </w:t>
-      </w:r>
-      <w:r>
-        <w:rPr>
-          <w:rFonts w:cstheme="minorHAnsi"/>
-        </w:rPr>
-        <w:t xml:space="preserve">Box </w:t>
-      </w:r>
-      <w:r>
-        <w:rPr>
-          <w:rFonts w:cstheme="minorHAnsi"/>
-        </w:rPr>
-        <w:t xml:space="preserve">Fort cannot attack back unless there is </w:t>
-      </w:r>
-      <w:r>
-        <w:rPr>
-          <w:rFonts w:cstheme="minorHAnsi"/>
-        </w:rPr>
-        <w:t>an Archer</w:t>
-      </w:r>
-      <w:r>
-        <w:rPr>
-          <w:rFonts w:cstheme="minorHAnsi"/>
-        </w:rPr>
-        <w:t xml:space="preserve"> unit </w:t>
-      </w:r>
-      <w:r>
-        <w:rPr>
-          <w:rFonts w:cstheme="minorHAnsi"/>
-        </w:rPr>
-        <w:t xml:space="preserve">is </w:t>
-      </w:r>
-      <w:r>
-        <w:rPr>
-          <w:rFonts w:cstheme="minorHAnsi"/>
-        </w:rPr>
-        <w:t xml:space="preserve">placed within the </w:t>
-      </w:r>
-      <w:r>
-        <w:rPr>
-          <w:rFonts w:cstheme="minorHAnsi"/>
-        </w:rPr>
-        <w:t xml:space="preserve">Box </w:t>
-      </w:r>
-      <w:r>
-        <w:rPr>
-          <w:rFonts w:cstheme="minorHAnsi"/>
-        </w:rPr>
-        <w:t xml:space="preserve">Fort. </w:t>
-      </w:r>
-      <w:r>
-        <w:rPr>
-          <w:rFonts w:cstheme="minorHAnsi"/>
-        </w:rPr>
-        <w:t>When an Archer is garrisoned within the Box Fort, it is able to attack back when under attack from enemy units. It is also able to attack any enemy units within a 2-tile range of the Box Fort. If an attack of defensive retaliation</w:t>
+        <w:t>tile range of the Box Fort</w:t>
+      </w:r>
+      <w:r>
+        <w:rPr>
+          <w:rFonts w:cstheme="minorHAnsi"/>
+        </w:rPr>
+        <w:t xml:space="preserve"> (including diagonally)</w:t>
+      </w:r>
+      <w:r>
+        <w:rPr>
+          <w:rFonts w:cstheme="minorHAnsi"/>
+        </w:rPr>
+        <w:t>. If an attack of defensive retaliation</w:t>
       </w:r>
       <w:r>
         <w:rPr>
@@ -1375,14 +1709,7 @@
         <w:rPr>
           <w:rFonts w:cstheme="minorHAnsi"/>
         </w:rPr>
-        <w:t xml:space="preserve">to that of the Archer. If an Archer is placed within a Box Fort, it is no longer considered a unit. This </w:t>
-      </w:r>
-      <w:r>
-        <w:rPr>
-          <w:rFonts w:cstheme="minorHAnsi"/>
-        </w:rPr>
-        <w:lastRenderedPageBreak/>
-        <w:t xml:space="preserve">means it is permanently in the Box Fort and a unit gets taken off the </w:t>
+        <w:t xml:space="preserve">to that of the Archer. If an Archer is placed within a Box Fort, it is no longer considered a unit. This means it is permanently in the Box Fort and a unit gets taken off the </w:t>
       </w:r>
       <w:r>
         <w:rPr>
@@ -1468,6 +1795,104 @@
         </w:rPr>
         <w:t>-If placed next to the Player’s Base, the Box Fort will boost the health of the Player’s Base by 25% and reduces its health by 25%.</w:t>
       </w:r>
+    </w:p>
+    <w:p>
+      <w:pPr>
+        <w:spacing w:after="0" w:line="240" w:lineRule="auto"/>
+        <w:rPr>
+          <w:rFonts w:cstheme="minorHAnsi"/>
+        </w:rPr>
+      </w:pPr>
+    </w:p>
+    <w:p>
+      <w:pPr>
+        <w:spacing w:after="0" w:line="240" w:lineRule="auto"/>
+        <w:rPr>
+          <w:rFonts w:cstheme="minorHAnsi"/>
+        </w:rPr>
+      </w:pPr>
+      <w:r>
+        <w:rPr>
+          <w:rFonts w:cstheme="minorHAnsi"/>
+          <w:b/>
+          <w:bCs/>
+        </w:rPr>
+        <w:t>Player Base</w:t>
+      </w:r>
+      <w:r>
+        <w:rPr>
+          <w:rFonts w:cstheme="minorHAnsi"/>
+          <w:b/>
+          <w:bCs/>
+        </w:rPr>
+        <w:t>:</w:t>
+      </w:r>
+    </w:p>
+    <w:p>
+      <w:pPr>
+        <w:spacing w:after="0" w:line="240" w:lineRule="auto"/>
+        <w:rPr>
+          <w:rFonts w:cstheme="minorHAnsi"/>
+        </w:rPr>
+      </w:pPr>
+      <w:r>
+        <w:rPr>
+          <w:rFonts w:cstheme="minorHAnsi"/>
+        </w:rPr>
+        <w:t>If lost the Game Ends.</w:t>
+      </w:r>
+    </w:p>
+    <w:p>
+      <w:pPr>
+        <w:spacing w:after="0" w:line="240" w:lineRule="auto"/>
+        <w:rPr>
+          <w:rFonts w:cstheme="minorHAnsi"/>
+        </w:rPr>
+      </w:pPr>
+    </w:p>
+    <w:p>
+      <w:pPr>
+        <w:spacing w:after="0" w:line="240" w:lineRule="auto"/>
+        <w:rPr>
+          <w:rFonts w:cstheme="minorHAnsi"/>
+        </w:rPr>
+      </w:pPr>
+      <w:r>
+        <w:rPr>
+          <w:rFonts w:cstheme="minorHAnsi"/>
+        </w:rPr>
+        <w:t xml:space="preserve">Can only ever have 1 Archer unit placed into it. </w:t>
+      </w:r>
+    </w:p>
+    <w:p>
+      <w:pPr>
+        <w:spacing w:after="0" w:line="240" w:lineRule="auto"/>
+        <w:rPr>
+          <w:rFonts w:cstheme="minorHAnsi"/>
+        </w:rPr>
+      </w:pPr>
+    </w:p>
+    <w:p>
+      <w:pPr>
+        <w:spacing w:after="0" w:line="240" w:lineRule="auto"/>
+        <w:rPr>
+          <w:rFonts w:cstheme="minorHAnsi"/>
+        </w:rPr>
+      </w:pPr>
+      <w:r>
+        <w:rPr>
+          <w:rFonts w:cstheme="minorHAnsi"/>
+        </w:rPr>
+        <w:t>All units come from it</w:t>
+      </w:r>
+    </w:p>
+    <w:p>
+      <w:pPr>
+        <w:spacing w:after="0" w:line="240" w:lineRule="auto"/>
+        <w:rPr>
+          <w:rFonts w:cstheme="minorHAnsi"/>
+        </w:rPr>
+      </w:pPr>
     </w:p>
     <w:p>
       <w:pPr>
@@ -1644,26 +2069,10 @@
         <w:spacing w:after="0" w:line="240" w:lineRule="auto"/>
         <w:rPr>
           <w:rFonts w:cstheme="minorHAnsi"/>
-          <w:b/>
-          <w:bCs/>
-        </w:rPr>
-      </w:pPr>
-      <w:r>
-        <w:rPr>
-          <w:rFonts w:cstheme="minorHAnsi"/>
-          <w:b/>
-          <w:bCs/>
-        </w:rPr>
-        <w:t>Nice to have:</w:t>
-      </w:r>
-    </w:p>
-    <w:p>
-      <w:pPr>
-        <w:spacing w:after="0" w:line="240" w:lineRule="auto"/>
-        <w:rPr>
-          <w:rFonts w:cstheme="minorHAnsi"/>
-        </w:rPr>
-      </w:pPr>
+        </w:rPr>
+      </w:pPr>
+      <w:bookmarkStart w:id="0" w:name="_GoBack"/>
+      <w:bookmarkEnd w:id="0"/>
       <w:r>
         <w:rPr>
           <w:rFonts w:cstheme="minorHAnsi"/>
@@ -1798,24 +2207,6 @@
         <w:spacing w:after="0" w:line="240" w:lineRule="auto"/>
         <w:rPr>
           <w:rFonts w:cstheme="minorHAnsi"/>
-          <w:b/>
-          <w:bCs/>
-        </w:rPr>
-      </w:pPr>
-      <w:r>
-        <w:rPr>
-          <w:rFonts w:cstheme="minorHAnsi"/>
-          <w:b/>
-          <w:bCs/>
-        </w:rPr>
-        <w:t>Nice to have:</w:t>
-      </w:r>
-    </w:p>
-    <w:p>
-      <w:pPr>
-        <w:spacing w:after="0" w:line="240" w:lineRule="auto"/>
-        <w:rPr>
-          <w:rFonts w:cstheme="minorHAnsi"/>
         </w:rPr>
       </w:pPr>
       <w:r>
@@ -1912,24 +2303,6 @@
         <w:spacing w:after="0" w:line="240" w:lineRule="auto"/>
         <w:rPr>
           <w:rFonts w:cstheme="minorHAnsi"/>
-          <w:b/>
-          <w:bCs/>
-        </w:rPr>
-      </w:pPr>
-      <w:r>
-        <w:rPr>
-          <w:rFonts w:cstheme="minorHAnsi"/>
-          <w:b/>
-          <w:bCs/>
-        </w:rPr>
-        <w:t>Nice to have:</w:t>
-      </w:r>
-    </w:p>
-    <w:p>
-      <w:pPr>
-        <w:spacing w:after="0" w:line="240" w:lineRule="auto"/>
-        <w:rPr>
-          <w:rFonts w:cstheme="minorHAnsi"/>
         </w:rPr>
       </w:pPr>
       <w:r>
@@ -2136,6 +2509,7 @@
         <w:rPr>
           <w:rFonts w:cstheme="minorHAnsi"/>
         </w:rPr>
+        <w:lastRenderedPageBreak/>
         <w:t>-Resets each player turn</w:t>
       </w:r>
     </w:p>
@@ -2244,6 +2618,278 @@
         <w:spacing w:after="0" w:line="240" w:lineRule="auto"/>
         <w:rPr>
           <w:rFonts w:cstheme="minorHAnsi"/>
+        </w:rPr>
+      </w:pPr>
+      <w:r>
+        <w:rPr>
+          <w:rFonts w:cstheme="minorHAnsi"/>
+        </w:rPr>
+        <w:t xml:space="preserve">-If placed next to the </w:t>
+      </w:r>
+      <w:r>
+        <w:rPr>
+          <w:rFonts w:cstheme="minorHAnsi"/>
+        </w:rPr>
+        <w:t>Player’s Base</w:t>
+      </w:r>
+      <w:r>
+        <w:rPr>
+          <w:rFonts w:cstheme="minorHAnsi"/>
+        </w:rPr>
+        <w:t>, boost</w:t>
+      </w:r>
+      <w:r>
+        <w:rPr>
+          <w:rFonts w:cstheme="minorHAnsi"/>
+        </w:rPr>
+        <w:t xml:space="preserve"> Base</w:t>
+      </w:r>
+      <w:r>
+        <w:rPr>
+          <w:rFonts w:cstheme="minorHAnsi"/>
+        </w:rPr>
+        <w:t xml:space="preserve"> health by </w:t>
+      </w:r>
+      <w:r>
+        <w:rPr>
+          <w:rFonts w:cstheme="minorHAnsi"/>
+        </w:rPr>
+        <w:t xml:space="preserve">25% </w:t>
+      </w:r>
+      <w:r>
+        <w:rPr>
+          <w:rFonts w:cstheme="minorHAnsi"/>
+        </w:rPr>
+        <w:t xml:space="preserve">and reduce </w:t>
+      </w:r>
+      <w:r>
+        <w:rPr>
+          <w:rFonts w:cstheme="minorHAnsi"/>
+        </w:rPr>
+        <w:t>Box Fort’s</w:t>
+      </w:r>
+      <w:r>
+        <w:rPr>
+          <w:rFonts w:cstheme="minorHAnsi"/>
+        </w:rPr>
+        <w:t xml:space="preserve"> health by 25</w:t>
+      </w:r>
+      <w:r>
+        <w:rPr>
+          <w:rFonts w:cstheme="minorHAnsi"/>
+        </w:rPr>
+        <w:t>%.</w:t>
+      </w:r>
+    </w:p>
+    <w:p>
+      <w:pPr>
+        <w:spacing w:after="0" w:line="240" w:lineRule="auto"/>
+        <w:rPr>
+          <w:rFonts w:cstheme="minorHAnsi"/>
+        </w:rPr>
+      </w:pPr>
+      <w:r>
+        <w:rPr>
+          <w:rFonts w:cstheme="minorHAnsi"/>
+        </w:rPr>
+        <w:t xml:space="preserve">-Restrict the spawn area to the </w:t>
+      </w:r>
+      <w:r>
+        <w:rPr>
+          <w:rFonts w:cstheme="minorHAnsi"/>
+        </w:rPr>
+        <w:t>P</w:t>
+      </w:r>
+      <w:r>
+        <w:rPr>
+          <w:rFonts w:cstheme="minorHAnsi"/>
+        </w:rPr>
+        <w:t>layer’s half of the map.</w:t>
+      </w:r>
+    </w:p>
+    <w:p>
+      <w:pPr>
+        <w:spacing w:after="0" w:line="240" w:lineRule="auto"/>
+        <w:rPr>
+          <w:rFonts w:cstheme="minorHAnsi"/>
+        </w:rPr>
+      </w:pPr>
+      <w:r>
+        <w:rPr>
+          <w:rFonts w:cstheme="minorHAnsi"/>
+        </w:rPr>
+        <w:t>-Allow a</w:t>
+      </w:r>
+      <w:r>
+        <w:rPr>
+          <w:rFonts w:cstheme="minorHAnsi"/>
+        </w:rPr>
+        <w:t>n Archer</w:t>
+      </w:r>
+      <w:r>
+        <w:rPr>
+          <w:rFonts w:cstheme="minorHAnsi"/>
+        </w:rPr>
+        <w:t xml:space="preserve"> unit to be placed in the fort: making the fort able to deal damage when winning an attack from an enemy’s u</w:t>
+      </w:r>
+      <w:r>
+        <w:rPr>
+          <w:rFonts w:cstheme="minorHAnsi"/>
+        </w:rPr>
+        <w:t>nit.</w:t>
+      </w:r>
+    </w:p>
+    <w:p>
+      <w:pPr>
+        <w:spacing w:after="0" w:line="240" w:lineRule="auto"/>
+        <w:rPr>
+          <w:rFonts w:cstheme="minorHAnsi"/>
+        </w:rPr>
+      </w:pPr>
+      <w:r>
+        <w:rPr>
+          <w:rFonts w:cstheme="minorHAnsi"/>
+        </w:rPr>
+        <w:t>-When manned by an Archer, the Box Fort should be able to attack any enemy units within its range.</w:t>
+      </w:r>
+    </w:p>
+    <w:p>
+      <w:pPr>
+        <w:spacing w:after="0" w:line="240" w:lineRule="auto"/>
+        <w:rPr>
+          <w:rFonts w:cstheme="minorHAnsi"/>
+        </w:rPr>
+      </w:pPr>
+      <w:r>
+        <w:rPr>
+          <w:rFonts w:cstheme="minorHAnsi"/>
+        </w:rPr>
+        <w:t>-Archer isn’t counted as a unit, once in a Box Fort and cannot be removed.</w:t>
+      </w:r>
+    </w:p>
+    <w:p>
+      <w:pPr>
+        <w:spacing w:after="0" w:line="240" w:lineRule="auto"/>
+        <w:rPr>
+          <w:rFonts w:cstheme="minorHAnsi"/>
+        </w:rPr>
+      </w:pPr>
+    </w:p>
+    <w:p>
+      <w:pPr>
+        <w:spacing w:after="0" w:line="240" w:lineRule="auto"/>
+        <w:rPr>
+          <w:rFonts w:cstheme="minorHAnsi"/>
+          <w:b/>
+          <w:bCs/>
+        </w:rPr>
+      </w:pPr>
+      <w:r>
+        <w:rPr>
+          <w:rFonts w:cstheme="minorHAnsi"/>
+          <w:b/>
+          <w:bCs/>
+        </w:rPr>
+        <w:t>Turn System</w:t>
+      </w:r>
+      <w:r>
+        <w:rPr>
+          <w:rFonts w:cstheme="minorHAnsi"/>
+          <w:b/>
+          <w:bCs/>
+        </w:rPr>
+        <w:t>: (some of this goes hand in hand with UI, just noting)</w:t>
+      </w:r>
+    </w:p>
+    <w:p>
+      <w:pPr>
+        <w:spacing w:after="0" w:line="240" w:lineRule="auto"/>
+        <w:rPr>
+          <w:rFonts w:cstheme="minorHAnsi"/>
+        </w:rPr>
+      </w:pPr>
+      <w:r>
+        <w:rPr>
+          <w:rFonts w:cstheme="minorHAnsi"/>
+        </w:rPr>
+        <w:t>-Player’s taking turns</w:t>
+      </w:r>
+    </w:p>
+    <w:p>
+      <w:pPr>
+        <w:spacing w:after="0" w:line="240" w:lineRule="auto"/>
+        <w:rPr>
+          <w:rFonts w:cstheme="minorHAnsi"/>
+        </w:rPr>
+      </w:pPr>
+      <w:r>
+        <w:rPr>
+          <w:rFonts w:cstheme="minorHAnsi"/>
+        </w:rPr>
+        <w:t>-Turn timer</w:t>
+      </w:r>
+    </w:p>
+    <w:p>
+      <w:pPr>
+        <w:spacing w:after="0" w:line="240" w:lineRule="auto"/>
+        <w:rPr>
+          <w:rFonts w:cstheme="minorHAnsi"/>
+        </w:rPr>
+      </w:pPr>
+      <w:r>
+        <w:rPr>
+          <w:rFonts w:cstheme="minorHAnsi"/>
+        </w:rPr>
+        <w:t>-End turn button</w:t>
+      </w:r>
+    </w:p>
+    <w:p>
+      <w:pPr>
+        <w:spacing w:after="0" w:line="240" w:lineRule="auto"/>
+        <w:rPr>
+          <w:rFonts w:cstheme="minorHAnsi"/>
+        </w:rPr>
+      </w:pPr>
+      <w:r>
+        <w:rPr>
+          <w:rFonts w:cstheme="minorHAnsi"/>
+        </w:rPr>
+        <w:t>-Activate and deactivate controls on controllers depending on whose turn it is.</w:t>
+      </w:r>
+    </w:p>
+    <w:p>
+      <w:pPr>
+        <w:spacing w:after="0" w:line="240" w:lineRule="auto"/>
+        <w:rPr>
+          <w:rFonts w:cstheme="minorHAnsi"/>
+        </w:rPr>
+      </w:pPr>
+      <w:r>
+        <w:rPr>
+          <w:rFonts w:cstheme="minorHAnsi"/>
+        </w:rPr>
+        <w:t>-Maximum spawnable units a turn</w:t>
+      </w:r>
+    </w:p>
+    <w:p>
+      <w:pPr>
+        <w:spacing w:after="0" w:line="240" w:lineRule="auto"/>
+        <w:rPr>
+          <w:rFonts w:cstheme="minorHAnsi"/>
+        </w:rPr>
+      </w:pPr>
+      <w:r>
+        <w:rPr>
+          <w:rFonts w:cstheme="minorHAnsi"/>
+        </w:rPr>
+        <w:t>-Cap on the number of units the Player can have on the board at once.</w:t>
+      </w:r>
+    </w:p>
+    <w:p>
+      <w:pPr>
+        <w:spacing w:after="0" w:line="240" w:lineRule="auto"/>
+        <w:rPr>
+          <w:rFonts w:cstheme="minorHAnsi"/>
           <w:b/>
           <w:bCs/>
         </w:rPr>
@@ -2262,269 +2908,6 @@
         <w:spacing w:after="0" w:line="240" w:lineRule="auto"/>
         <w:rPr>
           <w:rFonts w:cstheme="minorHAnsi"/>
-        </w:rPr>
-      </w:pPr>
-      <w:r>
-        <w:rPr>
-          <w:rFonts w:cstheme="minorHAnsi"/>
-        </w:rPr>
-        <w:t xml:space="preserve">-If placed next to the </w:t>
-      </w:r>
-      <w:r>
-        <w:rPr>
-          <w:rFonts w:cstheme="minorHAnsi"/>
-        </w:rPr>
-        <w:t>Player’s Base</w:t>
-      </w:r>
-      <w:r>
-        <w:rPr>
-          <w:rFonts w:cstheme="minorHAnsi"/>
-        </w:rPr>
-        <w:t>, boost</w:t>
-      </w:r>
-      <w:r>
-        <w:rPr>
-          <w:rFonts w:cstheme="minorHAnsi"/>
-        </w:rPr>
-        <w:t xml:space="preserve"> Base</w:t>
-      </w:r>
-      <w:r>
-        <w:rPr>
-          <w:rFonts w:cstheme="minorHAnsi"/>
-        </w:rPr>
-        <w:t xml:space="preserve"> health by </w:t>
-      </w:r>
-      <w:r>
-        <w:rPr>
-          <w:rFonts w:cstheme="minorHAnsi"/>
-        </w:rPr>
-        <w:t xml:space="preserve">25% </w:t>
-      </w:r>
-      <w:r>
-        <w:rPr>
-          <w:rFonts w:cstheme="minorHAnsi"/>
-        </w:rPr>
-        <w:t xml:space="preserve">and reduce </w:t>
-      </w:r>
-      <w:r>
-        <w:rPr>
-          <w:rFonts w:cstheme="minorHAnsi"/>
-        </w:rPr>
-        <w:t>Box Fort’s</w:t>
-      </w:r>
-      <w:r>
-        <w:rPr>
-          <w:rFonts w:cstheme="minorHAnsi"/>
-        </w:rPr>
-        <w:t xml:space="preserve"> health by 25</w:t>
-      </w:r>
-      <w:r>
-        <w:rPr>
-          <w:rFonts w:cstheme="minorHAnsi"/>
-        </w:rPr>
-        <w:t>%.</w:t>
-      </w:r>
-    </w:p>
-    <w:p>
-      <w:pPr>
-        <w:spacing w:after="0" w:line="240" w:lineRule="auto"/>
-        <w:rPr>
-          <w:rFonts w:cstheme="minorHAnsi"/>
-        </w:rPr>
-      </w:pPr>
-      <w:r>
-        <w:rPr>
-          <w:rFonts w:cstheme="minorHAnsi"/>
-        </w:rPr>
-        <w:lastRenderedPageBreak/>
-        <w:t xml:space="preserve">-Restrict the spawn area to the </w:t>
-      </w:r>
-      <w:r>
-        <w:rPr>
-          <w:rFonts w:cstheme="minorHAnsi"/>
-        </w:rPr>
-        <w:t>P</w:t>
-      </w:r>
-      <w:r>
-        <w:rPr>
-          <w:rFonts w:cstheme="minorHAnsi"/>
-        </w:rPr>
-        <w:t>layer’s half of the map.</w:t>
-      </w:r>
-    </w:p>
-    <w:p>
-      <w:pPr>
-        <w:spacing w:after="0" w:line="240" w:lineRule="auto"/>
-        <w:rPr>
-          <w:rFonts w:cstheme="minorHAnsi"/>
-        </w:rPr>
-      </w:pPr>
-      <w:r>
-        <w:rPr>
-          <w:rFonts w:cstheme="minorHAnsi"/>
-        </w:rPr>
-        <w:t>-Allow a</w:t>
-      </w:r>
-      <w:r>
-        <w:rPr>
-          <w:rFonts w:cstheme="minorHAnsi"/>
-        </w:rPr>
-        <w:t>n Archer</w:t>
-      </w:r>
-      <w:r>
-        <w:rPr>
-          <w:rFonts w:cstheme="minorHAnsi"/>
-        </w:rPr>
-        <w:t xml:space="preserve"> unit to be placed in the fort: making the fort able to deal damage when winning an attack from an enemy’s u</w:t>
-      </w:r>
-      <w:r>
-        <w:rPr>
-          <w:rFonts w:cstheme="minorHAnsi"/>
-        </w:rPr>
-        <w:t>nit.</w:t>
-      </w:r>
-    </w:p>
-    <w:p>
-      <w:pPr>
-        <w:spacing w:after="0" w:line="240" w:lineRule="auto"/>
-        <w:rPr>
-          <w:rFonts w:cstheme="minorHAnsi"/>
-        </w:rPr>
-      </w:pPr>
-      <w:r>
-        <w:rPr>
-          <w:rFonts w:cstheme="minorHAnsi"/>
-        </w:rPr>
-        <w:t>-When manned by an Archer, the Box Fort should be able to attack any enemy units within its range.</w:t>
-      </w:r>
-    </w:p>
-    <w:p>
-      <w:pPr>
-        <w:spacing w:after="0" w:line="240" w:lineRule="auto"/>
-        <w:rPr>
-          <w:rFonts w:cstheme="minorHAnsi"/>
-        </w:rPr>
-      </w:pPr>
-      <w:r>
-        <w:rPr>
-          <w:rFonts w:cstheme="minorHAnsi"/>
-        </w:rPr>
-        <w:t>-Archer isn’t counted as a unit, once in a Box Fort and cannot be removed.</w:t>
-      </w:r>
-    </w:p>
-    <w:p>
-      <w:pPr>
-        <w:spacing w:after="0" w:line="240" w:lineRule="auto"/>
-        <w:rPr>
-          <w:rFonts w:cstheme="minorHAnsi"/>
-        </w:rPr>
-      </w:pPr>
-    </w:p>
-    <w:p>
-      <w:pPr>
-        <w:spacing w:after="0" w:line="240" w:lineRule="auto"/>
-        <w:rPr>
-          <w:rFonts w:cstheme="minorHAnsi"/>
-          <w:b/>
-          <w:bCs/>
-        </w:rPr>
-      </w:pPr>
-      <w:r>
-        <w:rPr>
-          <w:rFonts w:cstheme="minorHAnsi"/>
-          <w:b/>
-          <w:bCs/>
-        </w:rPr>
-        <w:t>Turn System</w:t>
-      </w:r>
-      <w:r>
-        <w:rPr>
-          <w:rFonts w:cstheme="minorHAnsi"/>
-          <w:b/>
-          <w:bCs/>
-        </w:rPr>
-        <w:t>: (some of this goes hand in hand with UI, just noting)</w:t>
-      </w:r>
-    </w:p>
-    <w:p>
-      <w:pPr>
-        <w:spacing w:after="0" w:line="240" w:lineRule="auto"/>
-        <w:rPr>
-          <w:rFonts w:cstheme="minorHAnsi"/>
-        </w:rPr>
-      </w:pPr>
-      <w:r>
-        <w:rPr>
-          <w:rFonts w:cstheme="minorHAnsi"/>
-        </w:rPr>
-        <w:t>-Player’s taking turns</w:t>
-      </w:r>
-    </w:p>
-    <w:p>
-      <w:pPr>
-        <w:spacing w:after="0" w:line="240" w:lineRule="auto"/>
-        <w:rPr>
-          <w:rFonts w:cstheme="minorHAnsi"/>
-        </w:rPr>
-      </w:pPr>
-      <w:r>
-        <w:rPr>
-          <w:rFonts w:cstheme="minorHAnsi"/>
-        </w:rPr>
-        <w:t>-Turn timer</w:t>
-      </w:r>
-    </w:p>
-    <w:p>
-      <w:pPr>
-        <w:spacing w:after="0" w:line="240" w:lineRule="auto"/>
-        <w:rPr>
-          <w:rFonts w:cstheme="minorHAnsi"/>
-        </w:rPr>
-      </w:pPr>
-      <w:r>
-        <w:rPr>
-          <w:rFonts w:cstheme="minorHAnsi"/>
-        </w:rPr>
-        <w:t>-End turn button</w:t>
-      </w:r>
-    </w:p>
-    <w:p>
-      <w:pPr>
-        <w:spacing w:after="0" w:line="240" w:lineRule="auto"/>
-        <w:rPr>
-          <w:rFonts w:cstheme="minorHAnsi"/>
-        </w:rPr>
-      </w:pPr>
-      <w:r>
-        <w:rPr>
-          <w:rFonts w:cstheme="minorHAnsi"/>
-        </w:rPr>
-        <w:t>-Activate and deactivate controls on controllers depending on whose turn it is.</w:t>
-      </w:r>
-    </w:p>
-    <w:p>
-      <w:pPr>
-        <w:spacing w:after="0" w:line="240" w:lineRule="auto"/>
-        <w:rPr>
-          <w:rFonts w:cstheme="minorHAnsi"/>
-          <w:b/>
-          <w:bCs/>
-        </w:rPr>
-      </w:pPr>
-      <w:r>
-        <w:rPr>
-          <w:rFonts w:cstheme="minorHAnsi"/>
-          <w:b/>
-          <w:bCs/>
-        </w:rPr>
-        <w:t>Nice to have:</w:t>
-      </w:r>
-    </w:p>
-    <w:p>
-      <w:pPr>
-        <w:spacing w:after="0" w:line="240" w:lineRule="auto"/>
-        <w:rPr>
-          <w:rFonts w:cstheme="minorHAnsi"/>
           <w:b/>
           <w:bCs/>
         </w:rPr>
@@ -2550,46 +2933,6 @@
           <w:bCs/>
         </w:rPr>
         <w:t xml:space="preserve"> if it is decided to be added</w:t>
-      </w:r>
-    </w:p>
-    <w:p>
-      <w:pPr>
-        <w:spacing w:after="0" w:line="240" w:lineRule="auto"/>
-        <w:rPr>
-          <w:rFonts w:cstheme="minorHAnsi"/>
-        </w:rPr>
-      </w:pPr>
-      <w:r>
-        <w:rPr>
-          <w:rFonts w:cstheme="minorHAnsi"/>
-        </w:rPr>
-        <w:t>-Maximum spawnable units a turn</w:t>
-      </w:r>
-    </w:p>
-    <w:p>
-      <w:pPr>
-        <w:spacing w:after="0" w:line="240" w:lineRule="auto"/>
-        <w:rPr>
-          <w:rFonts w:cstheme="minorHAnsi"/>
-        </w:rPr>
-      </w:pPr>
-      <w:r>
-        <w:rPr>
-          <w:rFonts w:cstheme="minorHAnsi"/>
-        </w:rPr>
-        <w:t xml:space="preserve">-Cap on the </w:t>
-      </w:r>
-      <w:r>
-        <w:rPr>
-          <w:rFonts w:cstheme="minorHAnsi"/>
-        </w:rPr>
-        <w:t>number</w:t>
-      </w:r>
-      <w:r>
-        <w:rPr>
-          <w:rFonts w:cstheme="minorHAnsi"/>
-        </w:rPr>
-        <w:t xml:space="preserve"> of units the Player can have on the board at once.</w:t>
       </w:r>
     </w:p>
     <w:p>
@@ -2925,6 +3268,12 @@
         <w:rPr>
           <w:rFonts w:cstheme="minorHAnsi"/>
         </w:rPr>
+        <w:t xml:space="preserve"> Cat on a </w:t>
+      </w:r>
+      <w:r>
+        <w:rPr>
+          <w:rFonts w:cstheme="minorHAnsi"/>
+        </w:rPr>
         <w:t>Roomba</w:t>
       </w:r>
     </w:p>
@@ -3007,13 +3356,13 @@
         <w:rPr>
           <w:rFonts w:cstheme="minorHAnsi"/>
         </w:rPr>
-        <w:t xml:space="preserve">Throwing mice </w:t>
-      </w:r>
-      <w:r>
-        <w:rPr>
-          <w:rFonts w:cstheme="minorHAnsi"/>
-        </w:rPr>
-        <w:t>- Weapon</w:t>
+        <w:t xml:space="preserve"> Cat </w:t>
+      </w:r>
+      <w:r>
+        <w:rPr>
+          <w:rFonts w:cstheme="minorHAnsi"/>
+        </w:rPr>
+        <w:t>Throwing mice - Weapon</w:t>
       </w:r>
     </w:p>
     <w:p>
@@ -3057,6 +3406,7 @@
           <w:sz w:val="20"/>
           <w:szCs w:val="20"/>
         </w:rPr>
+        <w:lastRenderedPageBreak/>
         <w:t>-Texture</w:t>
       </w:r>
     </w:p>
@@ -3090,6 +3440,12 @@
           <w:rFonts w:cstheme="minorHAnsi"/>
         </w:rPr>
         <w:t>-</w:t>
+      </w:r>
+      <w:r>
+        <w:rPr>
+          <w:rFonts w:cstheme="minorHAnsi"/>
+        </w:rPr>
+        <w:t xml:space="preserve"> Cat with </w:t>
       </w:r>
       <w:r>
         <w:rPr>
@@ -3211,7 +3567,6 @@
         <w:rPr>
           <w:rFonts w:cstheme="minorHAnsi"/>
         </w:rPr>
-        <w:lastRenderedPageBreak/>
         <w:t>-Cat rig</w:t>
       </w:r>
     </w:p>
@@ -3418,13 +3773,7 @@
         <w:rPr>
           <w:rFonts w:cstheme="minorHAnsi"/>
         </w:rPr>
-        <w:t xml:space="preserve"> </w:t>
-      </w:r>
-      <w:r>
-        <w:rPr>
-          <w:rFonts w:cstheme="minorHAnsi"/>
-        </w:rPr>
-        <w:t>– Programmer art might already be done by Deanna</w:t>
+        <w:t xml:space="preserve"> – Programmer art might already be done by Deanna</w:t>
       </w:r>
     </w:p>
     <w:p>
@@ -3660,7 +4009,7 @@
       </w:pPr>
     </w:pPrDefault>
   </w:docDefaults>
-  <w:latentStyles w:defLockedState="0" w:defUIPriority="99" w:defSemiHidden="0" w:defUnhideWhenUsed="0" w:defQFormat="0" w:count="376">
+  <w:latentStyles w:defLockedState="0" w:defUIPriority="99" w:defSemiHidden="0" w:defUnhideWhenUsed="0" w:defQFormat="0" w:count="377">
     <w:lsdException w:name="Normal" w:uiPriority="0" w:qFormat="1"/>
     <w:lsdException w:name="heading 1" w:uiPriority="9" w:qFormat="1"/>
     <w:lsdException w:name="heading 2" w:semiHidden="1" w:uiPriority="9" w:unhideWhenUsed="1" w:qFormat="1"/>
@@ -3766,7 +4115,6 @@
     <w:lsdException w:name="HTML Sample" w:semiHidden="1" w:unhideWhenUsed="1"/>
     <w:lsdException w:name="HTML Typewriter" w:semiHidden="1" w:unhideWhenUsed="1"/>
     <w:lsdException w:name="HTML Variable" w:semiHidden="1" w:unhideWhenUsed="1"/>
-    <w:lsdException w:name="Normal Table" w:semiHidden="1" w:unhideWhenUsed="1"/>
     <w:lsdException w:name="annotation subject" w:semiHidden="1" w:unhideWhenUsed="1"/>
     <w:lsdException w:name="No List" w:semiHidden="1" w:unhideWhenUsed="1"/>
     <w:lsdException w:name="Outline List 1" w:semiHidden="1" w:unhideWhenUsed="1"/>
@@ -3813,10 +4161,8 @@
     <w:lsdException w:name="Table Subtle 2" w:semiHidden="1" w:unhideWhenUsed="1"/>
     <w:lsdException w:name="Table Web 1" w:semiHidden="1" w:unhideWhenUsed="1"/>
     <w:lsdException w:name="Table Web 2" w:semiHidden="1" w:unhideWhenUsed="1"/>
-    <w:lsdException w:name="Table Web 3" w:semiHidden="1" w:unhideWhenUsed="1"/>
     <w:lsdException w:name="Balloon Text" w:semiHidden="1" w:unhideWhenUsed="1"/>
     <w:lsdException w:name="Table Grid" w:uiPriority="39"/>
-    <w:lsdException w:name="Table Theme" w:semiHidden="1" w:unhideWhenUsed="1"/>
     <w:lsdException w:name="Placeholder Text" w:semiHidden="1"/>
     <w:lsdException w:name="No Spacing" w:uiPriority="1" w:qFormat="1"/>
     <w:lsdException w:name="Light Shading" w:uiPriority="60"/>
@@ -4037,6 +4383,7 @@
     <w:lsdException w:name="Hashtag" w:semiHidden="1" w:unhideWhenUsed="1"/>
     <w:lsdException w:name="Unresolved Mention" w:semiHidden="1" w:unhideWhenUsed="1"/>
     <w:lsdException w:name="Smart Link" w:semiHidden="1" w:unhideWhenUsed="1"/>
+    <w:lsdException w:name="Smart Link Error" w:semiHidden="1" w:unhideWhenUsed="1"/>
   </w:latentStyles>
   <w:style w:type="paragraph" w:default="1" w:styleId="Normal">
     <w:name w:val="Normal"/>

</xml_diff>

<commit_message>
Changed parts of the programmers list to be more accurate.
</commit_message>
<xml_diff>
--- a/documents/Design document.docx
+++ b/documents/Design document.docx
@@ -1898,14 +1898,6 @@
       <w:pPr>
         <w:spacing w:after="0" w:line="240" w:lineRule="auto"/>
         <w:rPr>
-          <w:rFonts w:cstheme="minorHAnsi"/>
-        </w:rPr>
-      </w:pPr>
-    </w:p>
-    <w:p>
-      <w:pPr>
-        <w:spacing w:after="0" w:line="240" w:lineRule="auto"/>
-        <w:rPr>
           <w:rFonts w:asciiTheme="majorHAnsi" w:hAnsiTheme="majorHAnsi" w:cstheme="majorHAnsi"/>
           <w:b/>
           <w:bCs/>
@@ -1914,6 +1906,8 @@
           <w:u w:val="single"/>
         </w:rPr>
       </w:pPr>
+      <w:bookmarkStart w:id="0" w:name="_GoBack"/>
+      <w:bookmarkEnd w:id="0"/>
       <w:r>
         <w:rPr>
           <w:rFonts w:asciiTheme="majorHAnsi" w:hAnsiTheme="majorHAnsi" w:cstheme="majorHAnsi"/>
@@ -2043,8 +2037,16 @@
         <w:rPr>
           <w:rFonts w:cstheme="minorHAnsi"/>
         </w:rPr>
-        <w:t>orts – Is this do</w:t>
-      </w:r>
+        <w:t>orts</w:t>
+      </w:r>
+    </w:p>
+    <w:p>
+      <w:pPr>
+        <w:spacing w:after="0" w:line="240" w:lineRule="auto"/>
+        <w:rPr>
+          <w:rFonts w:cstheme="minorHAnsi"/>
+        </w:rPr>
+      </w:pPr>
       <w:r>
         <w:rPr>
           <w:rFonts w:cstheme="minorHAnsi"/>
@@ -2055,28 +2057,6 @@
         <w:rPr>
           <w:rFonts w:cstheme="minorHAnsi"/>
         </w:rPr>
-        <w:t>able for prototype? I imagine this will require path finding so that units don’t just phase through these obstacles.</w:t>
-      </w:r>
-      <w:r>
-        <w:rPr>
-          <w:rFonts w:cstheme="minorHAnsi"/>
-        </w:rPr>
-        <w:t xml:space="preserve"> </w:t>
-      </w:r>
-    </w:p>
-    <w:p>
-      <w:pPr>
-        <w:spacing w:after="0" w:line="240" w:lineRule="auto"/>
-        <w:rPr>
-          <w:rFonts w:cstheme="minorHAnsi"/>
-        </w:rPr>
-      </w:pPr>
-      <w:bookmarkStart w:id="0" w:name="_GoBack"/>
-      <w:bookmarkEnd w:id="0"/>
-      <w:r>
-        <w:rPr>
-          <w:rFonts w:cstheme="minorHAnsi"/>
-        </w:rPr>
         <w:t>Get units to move the amount specified in the data sheet</w:t>
       </w:r>
     </w:p>
@@ -2087,6 +2067,32 @@
           <w:rFonts w:cstheme="minorHAnsi"/>
         </w:rPr>
       </w:pPr>
+      <w:r>
+        <w:rPr>
+          <w:rFonts w:cstheme="minorHAnsi"/>
+        </w:rPr>
+        <w:t>-</w:t>
+      </w:r>
+      <w:r>
+        <w:rPr>
+          <w:rFonts w:cstheme="minorHAnsi"/>
+        </w:rPr>
+        <w:t xml:space="preserve">A* </w:t>
+      </w:r>
+      <w:r>
+        <w:rPr>
+          <w:rFonts w:cstheme="minorHAnsi"/>
+        </w:rPr>
+        <w:t>Pathfinding</w:t>
+      </w:r>
+    </w:p>
+    <w:p>
+      <w:pPr>
+        <w:spacing w:after="0" w:line="240" w:lineRule="auto"/>
+        <w:rPr>
+          <w:rFonts w:cstheme="minorHAnsi"/>
+        </w:rPr>
+      </w:pPr>
     </w:p>
     <w:p>
       <w:pPr>
@@ -2105,25 +2111,11 @@
         </w:rPr>
         <w:t>Units:</w:t>
       </w:r>
-    </w:p>
-    <w:p>
-      <w:pPr>
-        <w:spacing w:after="0" w:line="240" w:lineRule="auto"/>
-        <w:rPr>
-          <w:rFonts w:cstheme="minorHAnsi"/>
-          <w:b/>
-          <w:bCs/>
-        </w:rPr>
-      </w:pPr>
-      <w:r>
-        <w:rPr>
-          <w:rFonts w:cstheme="minorHAnsi"/>
-        </w:rPr>
-        <w:t>-Unit health</w:t>
-      </w:r>
-      <w:r>
-        <w:rPr>
-          <w:rFonts w:cstheme="minorHAnsi"/>
+      <w:r>
+        <w:rPr>
+          <w:rFonts w:cstheme="minorHAnsi"/>
+          <w:b/>
+          <w:bCs/>
         </w:rPr>
         <w:t xml:space="preserve"> </w:t>
       </w:r>
@@ -2145,6 +2137,22 @@
           <w:rFonts w:cstheme="minorHAnsi"/>
           <w:b/>
           <w:bCs/>
+        </w:rPr>
+      </w:pPr>
+      <w:r>
+        <w:rPr>
+          <w:rFonts w:cstheme="minorHAnsi"/>
+        </w:rPr>
+        <w:t>-Unit health</w:t>
+      </w:r>
+    </w:p>
+    <w:p>
+      <w:pPr>
+        <w:spacing w:after="0" w:line="240" w:lineRule="auto"/>
+        <w:rPr>
+          <w:rFonts w:cstheme="minorHAnsi"/>
+          <w:b/>
+          <w:bCs/>
           <w:i/>
           <w:iCs/>
         </w:rPr>
@@ -2161,6 +2169,122 @@
         </w:rPr>
         <w:t xml:space="preserve"> </w:t>
       </w:r>
+    </w:p>
+    <w:p>
+      <w:pPr>
+        <w:spacing w:after="0" w:line="240" w:lineRule="auto"/>
+        <w:rPr>
+          <w:rFonts w:cstheme="minorHAnsi"/>
+        </w:rPr>
+      </w:pPr>
+      <w:r>
+        <w:rPr>
+          <w:rFonts w:cstheme="minorHAnsi"/>
+        </w:rPr>
+        <w:t>-</w:t>
+      </w:r>
+      <w:r>
+        <w:rPr>
+          <w:rFonts w:cstheme="minorHAnsi"/>
+        </w:rPr>
+        <w:t xml:space="preserve">Unit movement </w:t>
+      </w:r>
+    </w:p>
+    <w:p>
+      <w:pPr>
+        <w:spacing w:after="0" w:line="240" w:lineRule="auto"/>
+        <w:rPr>
+          <w:rFonts w:cstheme="minorHAnsi"/>
+        </w:rPr>
+      </w:pPr>
+      <w:r>
+        <w:rPr>
+          <w:rFonts w:cstheme="minorHAnsi"/>
+        </w:rPr>
+        <w:t>-Catapults can only attack buildings, not units.</w:t>
+      </w:r>
+    </w:p>
+    <w:p>
+      <w:pPr>
+        <w:spacing w:after="0" w:line="240" w:lineRule="auto"/>
+        <w:rPr>
+          <w:rFonts w:cstheme="minorHAnsi"/>
+        </w:rPr>
+      </w:pPr>
+      <w:r>
+        <w:rPr>
+          <w:rFonts w:cstheme="minorHAnsi"/>
+        </w:rPr>
+        <w:t>-Maximum spawnable units a game</w:t>
+      </w:r>
+      <w:r>
+        <w:rPr>
+          <w:rFonts w:cstheme="minorHAnsi"/>
+        </w:rPr>
+        <w:t xml:space="preserve"> </w:t>
+      </w:r>
+    </w:p>
+    <w:p>
+      <w:pPr>
+        <w:spacing w:after="0" w:line="240" w:lineRule="auto"/>
+        <w:rPr>
+          <w:rFonts w:cstheme="minorHAnsi"/>
+        </w:rPr>
+      </w:pPr>
+      <w:r>
+        <w:rPr>
+          <w:rFonts w:cstheme="minorHAnsi"/>
+        </w:rPr>
+        <w:t>-Units being able to see where they can move to.</w:t>
+      </w:r>
+    </w:p>
+    <w:p>
+      <w:pPr>
+        <w:spacing w:after="0" w:line="240" w:lineRule="auto"/>
+        <w:rPr>
+          <w:rFonts w:cstheme="minorHAnsi"/>
+        </w:rPr>
+      </w:pPr>
+      <w:r>
+        <w:rPr>
+          <w:rFonts w:cstheme="minorHAnsi"/>
+        </w:rPr>
+        <w:t>-Shows unit data when hovered over</w:t>
+      </w:r>
+    </w:p>
+    <w:p>
+      <w:pPr>
+        <w:spacing w:after="0" w:line="240" w:lineRule="auto"/>
+        <w:rPr>
+          <w:rFonts w:cstheme="minorHAnsi"/>
+        </w:rPr>
+      </w:pPr>
+    </w:p>
+    <w:p>
+      <w:pPr>
+        <w:spacing w:after="0" w:line="240" w:lineRule="auto"/>
+        <w:rPr>
+          <w:rFonts w:cstheme="minorHAnsi"/>
+          <w:b/>
+          <w:bCs/>
+        </w:rPr>
+      </w:pPr>
+      <w:r>
+        <w:rPr>
+          <w:rFonts w:cstheme="minorHAnsi"/>
+          <w:b/>
+          <w:bCs/>
+        </w:rPr>
+        <w:t>Attack system:</w:t>
+      </w:r>
+      <w:r>
+        <w:rPr>
+          <w:rFonts w:cstheme="minorHAnsi"/>
+          <w:b/>
+          <w:bCs/>
+        </w:rPr>
+        <w:t xml:space="preserve"> </w:t>
+      </w:r>
       <w:r>
         <w:rPr>
           <w:rFonts w:cstheme="minorHAnsi"/>
@@ -2189,7 +2313,223 @@
         <w:rPr>
           <w:rFonts w:cstheme="minorHAnsi"/>
         </w:rPr>
-        <w:t xml:space="preserve">Unit movement </w:t>
+        <w:t xml:space="preserve"> “</w:t>
+      </w:r>
+      <w:r>
+        <w:rPr>
+          <w:rFonts w:cstheme="minorHAnsi"/>
+        </w:rPr>
+        <w:t>Dice role” duel system</w:t>
+      </w:r>
+    </w:p>
+    <w:p>
+      <w:pPr>
+        <w:spacing w:after="0" w:line="240" w:lineRule="auto"/>
+        <w:rPr>
+          <w:rFonts w:cstheme="minorHAnsi"/>
+        </w:rPr>
+      </w:pPr>
+      <w:r>
+        <w:rPr>
+          <w:rFonts w:cstheme="minorHAnsi"/>
+        </w:rPr>
+        <w:t xml:space="preserve">-Unit vulnerabilities </w:t>
+      </w:r>
+    </w:p>
+    <w:p>
+      <w:pPr>
+        <w:spacing w:after="0" w:line="240" w:lineRule="auto"/>
+        <w:rPr>
+          <w:rFonts w:cstheme="minorHAnsi"/>
+        </w:rPr>
+      </w:pPr>
+      <w:r>
+        <w:rPr>
+          <w:rFonts w:cstheme="minorHAnsi"/>
+        </w:rPr>
+        <w:t>-Units can only attack the 4 adjacent tiles next to them. Archers can technically attack diagonally as they can attack up to 2 tiles away from themselves.</w:t>
+      </w:r>
+    </w:p>
+    <w:p>
+      <w:pPr>
+        <w:spacing w:after="0" w:line="240" w:lineRule="auto"/>
+        <w:rPr>
+          <w:rFonts w:cstheme="minorHAnsi"/>
+        </w:rPr>
+      </w:pPr>
+      <w:r>
+        <w:rPr>
+          <w:rFonts w:cstheme="minorHAnsi"/>
+        </w:rPr>
+        <w:t xml:space="preserve">-Show unit health – when attacked </w:t>
+      </w:r>
+      <w:r>
+        <w:rPr>
+          <w:rFonts w:cstheme="minorHAnsi"/>
+        </w:rPr>
+        <w:t>and</w:t>
+      </w:r>
+      <w:r>
+        <w:rPr>
+          <w:rFonts w:cstheme="minorHAnsi"/>
+        </w:rPr>
+        <w:t xml:space="preserve"> </w:t>
+      </w:r>
+      <w:r>
+        <w:rPr>
+          <w:rFonts w:cstheme="minorHAnsi"/>
+        </w:rPr>
+        <w:t>when selected</w:t>
+      </w:r>
+    </w:p>
+    <w:p>
+      <w:pPr>
+        <w:spacing w:after="0" w:line="240" w:lineRule="auto"/>
+        <w:rPr>
+          <w:rFonts w:cstheme="minorHAnsi"/>
+        </w:rPr>
+      </w:pPr>
+    </w:p>
+    <w:p>
+      <w:pPr>
+        <w:spacing w:after="0" w:line="240" w:lineRule="auto"/>
+        <w:rPr>
+          <w:rFonts w:cstheme="minorHAnsi"/>
+          <w:b/>
+          <w:bCs/>
+        </w:rPr>
+      </w:pPr>
+      <w:r>
+        <w:rPr>
+          <w:rFonts w:cstheme="minorHAnsi"/>
+          <w:b/>
+          <w:bCs/>
+        </w:rPr>
+        <w:t>Base aka Scratching Po</w:t>
+      </w:r>
+      <w:r>
+        <w:rPr>
+          <w:rFonts w:cstheme="minorHAnsi"/>
+          <w:b/>
+          <w:bCs/>
+        </w:rPr>
+        <w:t>st</w:t>
+      </w:r>
+      <w:r>
+        <w:rPr>
+          <w:rFonts w:cstheme="minorHAnsi"/>
+          <w:b/>
+          <w:bCs/>
+        </w:rPr>
+        <w:t>:</w:t>
+      </w:r>
+    </w:p>
+    <w:p>
+      <w:pPr>
+        <w:spacing w:after="0" w:line="240" w:lineRule="auto"/>
+        <w:rPr>
+          <w:rFonts w:cstheme="minorHAnsi"/>
+        </w:rPr>
+      </w:pPr>
+      <w:r>
+        <w:rPr>
+          <w:rFonts w:cstheme="minorHAnsi"/>
+        </w:rPr>
+        <w:t>-Health</w:t>
+      </w:r>
+    </w:p>
+    <w:p>
+      <w:pPr>
+        <w:spacing w:after="0" w:line="240" w:lineRule="auto"/>
+        <w:rPr>
+          <w:rFonts w:cstheme="minorHAnsi"/>
+        </w:rPr>
+      </w:pPr>
+      <w:r>
+        <w:rPr>
+          <w:rFonts w:cstheme="minorHAnsi"/>
+        </w:rPr>
+        <w:t>-Healthbar displayed clearly in UI</w:t>
+      </w:r>
+    </w:p>
+    <w:p>
+      <w:pPr>
+        <w:spacing w:after="0" w:line="240" w:lineRule="auto"/>
+        <w:rPr>
+          <w:rFonts w:cstheme="minorHAnsi"/>
+        </w:rPr>
+      </w:pPr>
+      <w:r>
+        <w:rPr>
+          <w:rFonts w:cstheme="minorHAnsi"/>
+        </w:rPr>
+        <w:t>-Additional units will spawn from here</w:t>
+      </w:r>
+    </w:p>
+    <w:p>
+      <w:pPr>
+        <w:spacing w:after="0" w:line="240" w:lineRule="auto"/>
+        <w:rPr>
+          <w:rFonts w:cstheme="minorHAnsi"/>
+          <w:b/>
+          <w:bCs/>
+        </w:rPr>
+      </w:pPr>
+      <w:r>
+        <w:rPr>
+          <w:rFonts w:cstheme="minorHAnsi"/>
+          <w:b/>
+          <w:bCs/>
+        </w:rPr>
+        <w:t>Nice to have:</w:t>
+      </w:r>
+    </w:p>
+    <w:p>
+      <w:pPr>
+        <w:spacing w:after="0" w:line="240" w:lineRule="auto"/>
+        <w:rPr>
+          <w:rFonts w:cstheme="minorHAnsi"/>
+        </w:rPr>
+      </w:pPr>
+      <w:r>
+        <w:rPr>
+          <w:rFonts w:cstheme="minorHAnsi"/>
+        </w:rPr>
+        <w:t xml:space="preserve">-Cannon associated to minigame – </w:t>
+      </w:r>
+      <w:r>
+        <w:rPr>
+          <w:rFonts w:cstheme="minorHAnsi"/>
+          <w:b/>
+          <w:bCs/>
+        </w:rPr>
+        <w:t>Designers will work on this if it is decided to be added</w:t>
+      </w:r>
+    </w:p>
+    <w:p>
+      <w:pPr>
+        <w:spacing w:after="0" w:line="240" w:lineRule="auto"/>
+        <w:rPr>
+          <w:rFonts w:cstheme="minorHAnsi"/>
+        </w:rPr>
+      </w:pPr>
+    </w:p>
+    <w:p>
+      <w:pPr>
+        <w:spacing w:after="0" w:line="240" w:lineRule="auto"/>
+        <w:rPr>
+          <w:rFonts w:cstheme="minorHAnsi"/>
+          <w:b/>
+          <w:bCs/>
+        </w:rPr>
+      </w:pPr>
+      <w:r>
+        <w:rPr>
+          <w:rFonts w:cstheme="minorHAnsi"/>
+          <w:b/>
+          <w:bCs/>
+        </w:rPr>
+        <w:t>Action Points:</w:t>
       </w:r>
       <w:r>
         <w:rPr>
@@ -2199,40 +2539,6 @@
           <w:i/>
           <w:iCs/>
         </w:rPr>
-        <w:t>(look at data sheet to see values)</w:t>
-      </w:r>
-    </w:p>
-    <w:p>
-      <w:pPr>
-        <w:spacing w:after="0" w:line="240" w:lineRule="auto"/>
-        <w:rPr>
-          <w:rFonts w:cstheme="minorHAnsi"/>
-        </w:rPr>
-      </w:pPr>
-      <w:r>
-        <w:rPr>
-          <w:rFonts w:cstheme="minorHAnsi"/>
-        </w:rPr>
-        <w:t>-Catapults can only attack buildings, not units.</w:t>
-      </w:r>
-    </w:p>
-    <w:p>
-      <w:pPr>
-        <w:spacing w:after="0" w:line="240" w:lineRule="auto"/>
-        <w:rPr>
-          <w:rFonts w:cstheme="minorHAnsi"/>
-        </w:rPr>
-      </w:pPr>
-      <w:r>
-        <w:rPr>
-          <w:rFonts w:cstheme="minorHAnsi"/>
-        </w:rPr>
-        <w:t>-Maximum spawnable units a game</w:t>
-      </w:r>
-      <w:r>
-        <w:rPr>
-          <w:rFonts w:cstheme="minorHAnsi"/>
-        </w:rPr>
         <w:t xml:space="preserve"> </w:t>
       </w:r>
       <w:r>
@@ -2251,25 +2557,491 @@
         <w:spacing w:after="0" w:line="240" w:lineRule="auto"/>
         <w:rPr>
           <w:rFonts w:cstheme="minorHAnsi"/>
-        </w:rPr>
-      </w:pPr>
-    </w:p>
-    <w:p>
-      <w:pPr>
-        <w:spacing w:after="0" w:line="240" w:lineRule="auto"/>
-        <w:rPr>
-          <w:rFonts w:cstheme="minorHAnsi"/>
-          <w:b/>
-          <w:bCs/>
-        </w:rPr>
-      </w:pPr>
-      <w:r>
-        <w:rPr>
-          <w:rFonts w:cstheme="minorHAnsi"/>
-          <w:b/>
-          <w:bCs/>
-        </w:rPr>
-        <w:t>Attack system:</w:t>
+          <w:b/>
+          <w:bCs/>
+        </w:rPr>
+      </w:pPr>
+      <w:r>
+        <w:rPr>
+          <w:rFonts w:cstheme="minorHAnsi"/>
+        </w:rPr>
+        <w:t xml:space="preserve">-Moving units will cost action points </w:t>
+      </w:r>
+    </w:p>
+    <w:p>
+      <w:pPr>
+        <w:spacing w:after="0" w:line="240" w:lineRule="auto"/>
+        <w:rPr>
+          <w:rFonts w:cstheme="minorHAnsi"/>
+        </w:rPr>
+      </w:pPr>
+      <w:r>
+        <w:rPr>
+          <w:rFonts w:cstheme="minorHAnsi"/>
+        </w:rPr>
+        <w:t>-Attacking will cost an action point</w:t>
+      </w:r>
+    </w:p>
+    <w:p>
+      <w:pPr>
+        <w:spacing w:after="0" w:line="240" w:lineRule="auto"/>
+        <w:rPr>
+          <w:rFonts w:cstheme="minorHAnsi"/>
+        </w:rPr>
+      </w:pPr>
+      <w:r>
+        <w:rPr>
+          <w:rFonts w:cstheme="minorHAnsi"/>
+        </w:rPr>
+        <w:t>-Resets each player turn</w:t>
+      </w:r>
+    </w:p>
+    <w:p>
+      <w:pPr>
+        <w:spacing w:after="0" w:line="240" w:lineRule="auto"/>
+        <w:rPr>
+          <w:rFonts w:cstheme="minorHAnsi"/>
+        </w:rPr>
+      </w:pPr>
+    </w:p>
+    <w:p>
+      <w:pPr>
+        <w:spacing w:after="0" w:line="240" w:lineRule="auto"/>
+        <w:rPr>
+          <w:rFonts w:cstheme="minorHAnsi"/>
+          <w:b/>
+          <w:bCs/>
+        </w:rPr>
+      </w:pPr>
+      <w:r>
+        <w:rPr>
+          <w:rFonts w:cstheme="minorHAnsi"/>
+          <w:b/>
+          <w:bCs/>
+        </w:rPr>
+        <w:t xml:space="preserve">Box </w:t>
+      </w:r>
+      <w:r>
+        <w:rPr>
+          <w:rFonts w:cstheme="minorHAnsi"/>
+          <w:b/>
+          <w:bCs/>
+        </w:rPr>
+        <w:t>Forts:</w:t>
+      </w:r>
+      <w:r>
+        <w:rPr>
+          <w:rFonts w:cstheme="minorHAnsi"/>
+          <w:b/>
+          <w:bCs/>
+        </w:rPr>
+        <w:t xml:space="preserve"> (</w:t>
+      </w:r>
+      <w:r>
+        <w:rPr>
+          <w:rFonts w:cstheme="minorHAnsi"/>
+          <w:b/>
+          <w:bCs/>
+        </w:rPr>
+        <w:t>counts towards max spawns a turn, but not max spawnable units a game</w:t>
+      </w:r>
+      <w:r>
+        <w:rPr>
+          <w:rFonts w:cstheme="minorHAnsi"/>
+          <w:b/>
+          <w:bCs/>
+        </w:rPr>
+        <w:t>)</w:t>
+      </w:r>
+    </w:p>
+    <w:p>
+      <w:pPr>
+        <w:spacing w:after="0" w:line="240" w:lineRule="auto"/>
+        <w:rPr>
+          <w:rFonts w:cstheme="minorHAnsi"/>
+        </w:rPr>
+      </w:pPr>
+      <w:r>
+        <w:rPr>
+          <w:rFonts w:cstheme="minorHAnsi"/>
+        </w:rPr>
+        <w:t xml:space="preserve">-Get them to spawn on to the board </w:t>
+      </w:r>
+    </w:p>
+    <w:p>
+      <w:pPr>
+        <w:spacing w:after="0" w:line="240" w:lineRule="auto"/>
+        <w:rPr>
+          <w:rFonts w:cstheme="minorHAnsi"/>
+        </w:rPr>
+      </w:pPr>
+      <w:r>
+        <w:rPr>
+          <w:rFonts w:cstheme="minorHAnsi"/>
+        </w:rPr>
+        <w:t>-Player gets to select where the fort gets placed</w:t>
+      </w:r>
+    </w:p>
+    <w:p>
+      <w:pPr>
+        <w:spacing w:after="0" w:line="240" w:lineRule="auto"/>
+        <w:rPr>
+          <w:rFonts w:cstheme="minorHAnsi"/>
+        </w:rPr>
+      </w:pPr>
+      <w:r>
+        <w:rPr>
+          <w:rFonts w:cstheme="minorHAnsi"/>
+        </w:rPr>
+        <w:t>-Max of two a game</w:t>
+      </w:r>
+    </w:p>
+    <w:p>
+      <w:pPr>
+        <w:spacing w:after="0" w:line="240" w:lineRule="auto"/>
+        <w:rPr>
+          <w:rFonts w:cstheme="minorHAnsi"/>
+        </w:rPr>
+      </w:pPr>
+      <w:r>
+        <w:rPr>
+          <w:rFonts w:cstheme="minorHAnsi"/>
+        </w:rPr>
+        <w:t xml:space="preserve">-If placed next to the </w:t>
+      </w:r>
+      <w:r>
+        <w:rPr>
+          <w:rFonts w:cstheme="minorHAnsi"/>
+        </w:rPr>
+        <w:t>Player’s Base</w:t>
+      </w:r>
+      <w:r>
+        <w:rPr>
+          <w:rFonts w:cstheme="minorHAnsi"/>
+        </w:rPr>
+        <w:t>, boost</w:t>
+      </w:r>
+      <w:r>
+        <w:rPr>
+          <w:rFonts w:cstheme="minorHAnsi"/>
+        </w:rPr>
+        <w:t xml:space="preserve"> Base</w:t>
+      </w:r>
+      <w:r>
+        <w:rPr>
+          <w:rFonts w:cstheme="minorHAnsi"/>
+        </w:rPr>
+        <w:t xml:space="preserve"> health by </w:t>
+      </w:r>
+      <w:r>
+        <w:rPr>
+          <w:rFonts w:cstheme="minorHAnsi"/>
+        </w:rPr>
+        <w:t xml:space="preserve">25% </w:t>
+      </w:r>
+      <w:r>
+        <w:rPr>
+          <w:rFonts w:cstheme="minorHAnsi"/>
+        </w:rPr>
+        <w:t xml:space="preserve">and reduce </w:t>
+      </w:r>
+      <w:r>
+        <w:rPr>
+          <w:rFonts w:cstheme="minorHAnsi"/>
+        </w:rPr>
+        <w:t>Box Fort’s</w:t>
+      </w:r>
+      <w:r>
+        <w:rPr>
+          <w:rFonts w:cstheme="minorHAnsi"/>
+        </w:rPr>
+        <w:t xml:space="preserve"> health by 25</w:t>
+      </w:r>
+      <w:r>
+        <w:rPr>
+          <w:rFonts w:cstheme="minorHAnsi"/>
+        </w:rPr>
+        <w:t>%.</w:t>
+      </w:r>
+    </w:p>
+    <w:p>
+      <w:pPr>
+        <w:spacing w:after="0" w:line="240" w:lineRule="auto"/>
+        <w:rPr>
+          <w:rFonts w:cstheme="minorHAnsi"/>
+        </w:rPr>
+      </w:pPr>
+      <w:r>
+        <w:rPr>
+          <w:rFonts w:cstheme="minorHAnsi"/>
+        </w:rPr>
+        <w:t xml:space="preserve">-Restrict the spawn area to the </w:t>
+      </w:r>
+      <w:r>
+        <w:rPr>
+          <w:rFonts w:cstheme="minorHAnsi"/>
+        </w:rPr>
+        <w:t>P</w:t>
+      </w:r>
+      <w:r>
+        <w:rPr>
+          <w:rFonts w:cstheme="minorHAnsi"/>
+        </w:rPr>
+        <w:t>layer’s half of the map.</w:t>
+      </w:r>
+    </w:p>
+    <w:p>
+      <w:pPr>
+        <w:spacing w:after="0" w:line="240" w:lineRule="auto"/>
+        <w:rPr>
+          <w:rFonts w:cstheme="minorHAnsi"/>
+        </w:rPr>
+      </w:pPr>
+      <w:r>
+        <w:rPr>
+          <w:rFonts w:cstheme="minorHAnsi"/>
+        </w:rPr>
+        <w:t>-Allow a</w:t>
+      </w:r>
+      <w:r>
+        <w:rPr>
+          <w:rFonts w:cstheme="minorHAnsi"/>
+        </w:rPr>
+        <w:t>n Archer</w:t>
+      </w:r>
+      <w:r>
+        <w:rPr>
+          <w:rFonts w:cstheme="minorHAnsi"/>
+        </w:rPr>
+        <w:t xml:space="preserve"> unit to be placed in the fort: making the fort able to deal damage when winning an attack from an enemy’s u</w:t>
+      </w:r>
+      <w:r>
+        <w:rPr>
+          <w:rFonts w:cstheme="minorHAnsi"/>
+        </w:rPr>
+        <w:t>nit.</w:t>
+      </w:r>
+    </w:p>
+    <w:p>
+      <w:pPr>
+        <w:spacing w:after="0" w:line="240" w:lineRule="auto"/>
+        <w:rPr>
+          <w:rFonts w:cstheme="minorHAnsi"/>
+        </w:rPr>
+      </w:pPr>
+      <w:r>
+        <w:rPr>
+          <w:rFonts w:cstheme="minorHAnsi"/>
+        </w:rPr>
+        <w:t>-When manned by an Archer, the Box Fort should be able to attack any enemy units within its range.</w:t>
+      </w:r>
+    </w:p>
+    <w:p>
+      <w:pPr>
+        <w:spacing w:after="0" w:line="240" w:lineRule="auto"/>
+        <w:rPr>
+          <w:rFonts w:cstheme="minorHAnsi"/>
+        </w:rPr>
+      </w:pPr>
+      <w:r>
+        <w:rPr>
+          <w:rFonts w:cstheme="minorHAnsi"/>
+        </w:rPr>
+        <w:t>-Archer isn’t counted as a unit, once in a Box Fort and cannot be removed.</w:t>
+      </w:r>
+    </w:p>
+    <w:p>
+      <w:pPr>
+        <w:spacing w:after="0" w:line="240" w:lineRule="auto"/>
+        <w:rPr>
+          <w:rFonts w:cstheme="minorHAnsi"/>
+        </w:rPr>
+      </w:pPr>
+    </w:p>
+    <w:p>
+      <w:pPr>
+        <w:spacing w:after="0" w:line="240" w:lineRule="auto"/>
+        <w:rPr>
+          <w:rFonts w:cstheme="minorHAnsi"/>
+          <w:b/>
+          <w:bCs/>
+        </w:rPr>
+      </w:pPr>
+      <w:r>
+        <w:rPr>
+          <w:rFonts w:cstheme="minorHAnsi"/>
+          <w:b/>
+          <w:bCs/>
+        </w:rPr>
+        <w:t>Turn System</w:t>
+      </w:r>
+      <w:r>
+        <w:rPr>
+          <w:rFonts w:cstheme="minorHAnsi"/>
+          <w:b/>
+          <w:bCs/>
+        </w:rPr>
+        <w:t>: (some of this goes hand in hand with UI, just noting)</w:t>
+      </w:r>
+    </w:p>
+    <w:p>
+      <w:pPr>
+        <w:spacing w:after="0" w:line="240" w:lineRule="auto"/>
+        <w:rPr>
+          <w:rFonts w:cstheme="minorHAnsi"/>
+        </w:rPr>
+      </w:pPr>
+      <w:r>
+        <w:rPr>
+          <w:rFonts w:cstheme="minorHAnsi"/>
+        </w:rPr>
+        <w:t>-Player’s taking turns</w:t>
+      </w:r>
+    </w:p>
+    <w:p>
+      <w:pPr>
+        <w:spacing w:after="0" w:line="240" w:lineRule="auto"/>
+        <w:rPr>
+          <w:rFonts w:cstheme="minorHAnsi"/>
+        </w:rPr>
+      </w:pPr>
+      <w:r>
+        <w:rPr>
+          <w:rFonts w:cstheme="minorHAnsi"/>
+        </w:rPr>
+        <w:t>-Turn timer</w:t>
+      </w:r>
+    </w:p>
+    <w:p>
+      <w:pPr>
+        <w:spacing w:after="0" w:line="240" w:lineRule="auto"/>
+        <w:rPr>
+          <w:rFonts w:cstheme="minorHAnsi"/>
+        </w:rPr>
+      </w:pPr>
+      <w:r>
+        <w:rPr>
+          <w:rFonts w:cstheme="minorHAnsi"/>
+        </w:rPr>
+        <w:t>-End turn button</w:t>
+      </w:r>
+    </w:p>
+    <w:p>
+      <w:pPr>
+        <w:spacing w:after="0" w:line="240" w:lineRule="auto"/>
+        <w:rPr>
+          <w:rFonts w:cstheme="minorHAnsi"/>
+        </w:rPr>
+      </w:pPr>
+      <w:r>
+        <w:rPr>
+          <w:rFonts w:cstheme="minorHAnsi"/>
+        </w:rPr>
+        <w:t>-Activate and deactivate controls on controllers depending on whose turn it is.</w:t>
+      </w:r>
+    </w:p>
+    <w:p>
+      <w:pPr>
+        <w:spacing w:after="0" w:line="240" w:lineRule="auto"/>
+        <w:rPr>
+          <w:rFonts w:cstheme="minorHAnsi"/>
+        </w:rPr>
+      </w:pPr>
+      <w:r>
+        <w:rPr>
+          <w:rFonts w:cstheme="minorHAnsi"/>
+        </w:rPr>
+        <w:t>-Maximum spawnable units a turn</w:t>
+      </w:r>
+    </w:p>
+    <w:p>
+      <w:pPr>
+        <w:spacing w:after="0" w:line="240" w:lineRule="auto"/>
+        <w:rPr>
+          <w:rFonts w:cstheme="minorHAnsi"/>
+        </w:rPr>
+      </w:pPr>
+      <w:r>
+        <w:rPr>
+          <w:rFonts w:cstheme="minorHAnsi"/>
+        </w:rPr>
+        <w:t>-Cap on the number of units the Player can have on the board at once.</w:t>
+      </w:r>
+    </w:p>
+    <w:p>
+      <w:pPr>
+        <w:spacing w:after="0" w:line="240" w:lineRule="auto"/>
+        <w:rPr>
+          <w:rFonts w:cstheme="minorHAnsi"/>
+          <w:b/>
+          <w:bCs/>
+        </w:rPr>
+      </w:pPr>
+      <w:r>
+        <w:rPr>
+          <w:rFonts w:cstheme="minorHAnsi"/>
+          <w:b/>
+          <w:bCs/>
+        </w:rPr>
+        <w:t>Nice to have:</w:t>
+      </w:r>
+    </w:p>
+    <w:p>
+      <w:pPr>
+        <w:spacing w:after="0" w:line="240" w:lineRule="auto"/>
+        <w:rPr>
+          <w:rFonts w:cstheme="minorHAnsi"/>
+          <w:b/>
+          <w:bCs/>
+        </w:rPr>
+      </w:pPr>
+      <w:r>
+        <w:rPr>
+          <w:rFonts w:cstheme="minorHAnsi"/>
+        </w:rPr>
+        <w:t xml:space="preserve">-Minigame for the player whose turn it isn’t – </w:t>
+      </w:r>
+      <w:r>
+        <w:rPr>
+          <w:rFonts w:cstheme="minorHAnsi"/>
+          <w:b/>
+          <w:bCs/>
+        </w:rPr>
+        <w:t>Designers will work on this</w:t>
+      </w:r>
+      <w:r>
+        <w:rPr>
+          <w:rFonts w:cstheme="minorHAnsi"/>
+          <w:b/>
+          <w:bCs/>
+        </w:rPr>
+        <w:t xml:space="preserve"> if it is decided to be added</w:t>
+      </w:r>
+    </w:p>
+    <w:p>
+      <w:pPr>
+        <w:spacing w:after="0" w:line="240" w:lineRule="auto"/>
+        <w:rPr>
+          <w:rFonts w:cstheme="minorHAnsi"/>
+        </w:rPr>
+      </w:pPr>
+    </w:p>
+    <w:p>
+      <w:pPr>
+        <w:spacing w:after="0" w:line="240" w:lineRule="auto"/>
+        <w:rPr>
+          <w:rFonts w:cstheme="minorHAnsi"/>
+          <w:b/>
+          <w:bCs/>
+        </w:rPr>
+      </w:pPr>
+      <w:r>
+        <w:rPr>
+          <w:rFonts w:cstheme="minorHAnsi"/>
+          <w:b/>
+          <w:bCs/>
+        </w:rPr>
+        <w:t>UI:</w:t>
       </w:r>
     </w:p>
     <w:p>
@@ -2289,544 +3061,27 @@
         <w:rPr>
           <w:rFonts w:cstheme="minorHAnsi"/>
         </w:rPr>
-        <w:t xml:space="preserve"> “</w:t>
-      </w:r>
-      <w:r>
-        <w:rPr>
-          <w:rFonts w:cstheme="minorHAnsi"/>
-        </w:rPr>
-        <w:t>Dice role” duel system</w:t>
-      </w:r>
-    </w:p>
-    <w:p>
-      <w:pPr>
-        <w:spacing w:after="0" w:line="240" w:lineRule="auto"/>
-        <w:rPr>
-          <w:rFonts w:cstheme="minorHAnsi"/>
-        </w:rPr>
-      </w:pPr>
-      <w:r>
-        <w:rPr>
-          <w:rFonts w:cstheme="minorHAnsi"/>
-        </w:rPr>
-        <w:t xml:space="preserve">-Unit vulnerabilities </w:t>
-      </w:r>
-      <w:r>
-        <w:rPr>
-          <w:rFonts w:cstheme="minorHAnsi"/>
-          <w:b/>
-          <w:bCs/>
-          <w:i/>
-          <w:iCs/>
-        </w:rPr>
-        <w:t>(look at data sheet to see values)</w:t>
-      </w:r>
-    </w:p>
-    <w:p>
-      <w:pPr>
-        <w:spacing w:after="0" w:line="240" w:lineRule="auto"/>
-        <w:rPr>
-          <w:rFonts w:cstheme="minorHAnsi"/>
-        </w:rPr>
-      </w:pPr>
-    </w:p>
-    <w:p>
-      <w:pPr>
-        <w:spacing w:after="0" w:line="240" w:lineRule="auto"/>
-        <w:rPr>
-          <w:rFonts w:cstheme="minorHAnsi"/>
-          <w:b/>
-          <w:bCs/>
-        </w:rPr>
-      </w:pPr>
-      <w:r>
-        <w:rPr>
-          <w:rFonts w:cstheme="minorHAnsi"/>
-          <w:b/>
-          <w:bCs/>
-        </w:rPr>
-        <w:t>Base aka Scratching Po</w:t>
-      </w:r>
-      <w:r>
-        <w:rPr>
-          <w:rFonts w:cstheme="minorHAnsi"/>
-          <w:b/>
-          <w:bCs/>
-        </w:rPr>
-        <w:t>st</w:t>
-      </w:r>
-      <w:r>
-        <w:rPr>
-          <w:rFonts w:cstheme="minorHAnsi"/>
-          <w:b/>
-          <w:bCs/>
-        </w:rPr>
-        <w:t>:</w:t>
-      </w:r>
-    </w:p>
-    <w:p>
-      <w:pPr>
-        <w:spacing w:after="0" w:line="240" w:lineRule="auto"/>
-        <w:rPr>
-          <w:rFonts w:cstheme="minorHAnsi"/>
-        </w:rPr>
-      </w:pPr>
-      <w:r>
-        <w:rPr>
-          <w:rFonts w:cstheme="minorHAnsi"/>
-        </w:rPr>
-        <w:t>-Health</w:t>
-      </w:r>
-    </w:p>
-    <w:p>
-      <w:pPr>
-        <w:spacing w:after="0" w:line="240" w:lineRule="auto"/>
-        <w:rPr>
-          <w:rFonts w:cstheme="minorHAnsi"/>
-        </w:rPr>
-      </w:pPr>
-      <w:r>
-        <w:rPr>
-          <w:rFonts w:cstheme="minorHAnsi"/>
-        </w:rPr>
-        <w:t>-Additional units will spawn from here</w:t>
-      </w:r>
-    </w:p>
-    <w:p>
-      <w:pPr>
-        <w:spacing w:after="0" w:line="240" w:lineRule="auto"/>
-        <w:rPr>
-          <w:rFonts w:cstheme="minorHAnsi"/>
-          <w:b/>
-          <w:bCs/>
-        </w:rPr>
-      </w:pPr>
-      <w:r>
-        <w:rPr>
-          <w:rFonts w:cstheme="minorHAnsi"/>
-          <w:b/>
-          <w:bCs/>
-        </w:rPr>
-        <w:t>Nice to have:</w:t>
-      </w:r>
-    </w:p>
-    <w:p>
-      <w:pPr>
-        <w:spacing w:after="0" w:line="240" w:lineRule="auto"/>
-        <w:rPr>
-          <w:rFonts w:cstheme="minorHAnsi"/>
-        </w:rPr>
-      </w:pPr>
-      <w:r>
-        <w:rPr>
-          <w:rFonts w:cstheme="minorHAnsi"/>
-        </w:rPr>
-        <w:t xml:space="preserve">-Cannon associated to minigame – </w:t>
-      </w:r>
-      <w:r>
-        <w:rPr>
-          <w:rFonts w:cstheme="minorHAnsi"/>
-          <w:b/>
-          <w:bCs/>
-        </w:rPr>
-        <w:t>Designers will work on this if it is decided to be added</w:t>
-      </w:r>
-    </w:p>
-    <w:p>
-      <w:pPr>
-        <w:spacing w:after="0" w:line="240" w:lineRule="auto"/>
-        <w:rPr>
-          <w:rFonts w:cstheme="minorHAnsi"/>
-        </w:rPr>
-      </w:pPr>
-    </w:p>
-    <w:p>
-      <w:pPr>
-        <w:spacing w:after="0" w:line="240" w:lineRule="auto"/>
-        <w:rPr>
-          <w:rFonts w:cstheme="minorHAnsi"/>
-          <w:b/>
-          <w:bCs/>
-        </w:rPr>
-      </w:pPr>
-      <w:r>
-        <w:rPr>
-          <w:rFonts w:cstheme="minorHAnsi"/>
-          <w:b/>
-          <w:bCs/>
-        </w:rPr>
-        <w:t>Action Points:</w:t>
-      </w:r>
-    </w:p>
-    <w:p>
-      <w:pPr>
-        <w:spacing w:after="0" w:line="240" w:lineRule="auto"/>
-        <w:rPr>
-          <w:rFonts w:cstheme="minorHAnsi"/>
-          <w:b/>
-          <w:bCs/>
-        </w:rPr>
-      </w:pPr>
-      <w:r>
-        <w:rPr>
-          <w:rFonts w:cstheme="minorHAnsi"/>
-        </w:rPr>
-        <w:t xml:space="preserve">-Moving units will cost action points </w:t>
-      </w:r>
-      <w:r>
-        <w:rPr>
-          <w:rFonts w:cstheme="minorHAnsi"/>
-          <w:b/>
-          <w:bCs/>
-          <w:i/>
-          <w:iCs/>
-        </w:rPr>
-        <w:t>(look at data sheet to see values)</w:t>
-      </w:r>
-    </w:p>
-    <w:p>
-      <w:pPr>
-        <w:spacing w:after="0" w:line="240" w:lineRule="auto"/>
-        <w:rPr>
-          <w:rFonts w:cstheme="minorHAnsi"/>
-        </w:rPr>
-      </w:pPr>
-      <w:r>
-        <w:rPr>
-          <w:rFonts w:cstheme="minorHAnsi"/>
-        </w:rPr>
-        <w:t>-Attacking will cost an action point</w:t>
-      </w:r>
-    </w:p>
-    <w:p>
-      <w:pPr>
-        <w:spacing w:after="0" w:line="240" w:lineRule="auto"/>
-        <w:rPr>
-          <w:rFonts w:cstheme="minorHAnsi"/>
-        </w:rPr>
-      </w:pPr>
-      <w:r>
-        <w:rPr>
-          <w:rFonts w:cstheme="minorHAnsi"/>
-        </w:rPr>
-        <w:lastRenderedPageBreak/>
-        <w:t>-Resets each player turn</w:t>
-      </w:r>
-    </w:p>
-    <w:p>
-      <w:pPr>
-        <w:spacing w:after="0" w:line="240" w:lineRule="auto"/>
-        <w:rPr>
-          <w:rFonts w:cstheme="minorHAnsi"/>
-        </w:rPr>
-      </w:pPr>
-    </w:p>
-    <w:p>
-      <w:pPr>
-        <w:spacing w:after="0" w:line="240" w:lineRule="auto"/>
-        <w:rPr>
-          <w:rFonts w:cstheme="minorHAnsi"/>
-          <w:b/>
-          <w:bCs/>
-        </w:rPr>
-      </w:pPr>
-      <w:r>
-        <w:rPr>
-          <w:rFonts w:cstheme="minorHAnsi"/>
-          <w:b/>
-          <w:bCs/>
-        </w:rPr>
-        <w:t xml:space="preserve">Box </w:t>
-      </w:r>
-      <w:r>
-        <w:rPr>
-          <w:rFonts w:cstheme="minorHAnsi"/>
-          <w:b/>
-          <w:bCs/>
-        </w:rPr>
-        <w:t>Forts:</w:t>
-      </w:r>
-      <w:r>
-        <w:rPr>
-          <w:rFonts w:cstheme="minorHAnsi"/>
-          <w:b/>
-          <w:bCs/>
-        </w:rPr>
-        <w:t xml:space="preserve"> (</w:t>
-      </w:r>
-      <w:r>
-        <w:rPr>
-          <w:rFonts w:cstheme="minorHAnsi"/>
-          <w:b/>
-          <w:bCs/>
-        </w:rPr>
-        <w:t>counts towards max spawns a turn, but not max spawnable units a game</w:t>
-      </w:r>
-      <w:r>
-        <w:rPr>
-          <w:rFonts w:cstheme="minorHAnsi"/>
-          <w:b/>
-          <w:bCs/>
-        </w:rPr>
-        <w:t>)</w:t>
-      </w:r>
-    </w:p>
-    <w:p>
-      <w:pPr>
-        <w:spacing w:after="0" w:line="240" w:lineRule="auto"/>
-        <w:rPr>
-          <w:rFonts w:cstheme="minorHAnsi"/>
-        </w:rPr>
-      </w:pPr>
-      <w:r>
-        <w:rPr>
-          <w:rFonts w:cstheme="minorHAnsi"/>
-        </w:rPr>
-        <w:t xml:space="preserve">-Get them to spawn on to the board </w:t>
-      </w:r>
-    </w:p>
-    <w:p>
-      <w:pPr>
-        <w:spacing w:after="0" w:line="240" w:lineRule="auto"/>
-        <w:rPr>
-          <w:rFonts w:cstheme="minorHAnsi"/>
-        </w:rPr>
-      </w:pPr>
-      <w:r>
-        <w:rPr>
-          <w:rFonts w:cstheme="minorHAnsi"/>
-        </w:rPr>
-        <w:t>-Player gets to select where the fort gets placed</w:t>
-      </w:r>
-    </w:p>
-    <w:p>
-      <w:pPr>
-        <w:spacing w:after="0" w:line="240" w:lineRule="auto"/>
-        <w:rPr>
-          <w:rFonts w:cstheme="minorHAnsi"/>
-        </w:rPr>
-      </w:pPr>
-      <w:r>
-        <w:rPr>
-          <w:rFonts w:cstheme="minorHAnsi"/>
-        </w:rPr>
-        <w:t>-Max of two a game</w:t>
-      </w:r>
-    </w:p>
-    <w:p>
-      <w:pPr>
-        <w:spacing w:after="0" w:line="240" w:lineRule="auto"/>
-        <w:rPr>
-          <w:rFonts w:cstheme="minorHAnsi"/>
-        </w:rPr>
-      </w:pPr>
-      <w:r>
-        <w:rPr>
-          <w:rFonts w:cstheme="minorHAnsi"/>
-        </w:rPr>
-        <w:t xml:space="preserve">-If placed next to the </w:t>
-      </w:r>
-      <w:r>
-        <w:rPr>
-          <w:rFonts w:cstheme="minorHAnsi"/>
-        </w:rPr>
-        <w:t>Player’s Base</w:t>
-      </w:r>
-      <w:r>
-        <w:rPr>
-          <w:rFonts w:cstheme="minorHAnsi"/>
-        </w:rPr>
-        <w:t>, boost</w:t>
-      </w:r>
-      <w:r>
-        <w:rPr>
-          <w:rFonts w:cstheme="minorHAnsi"/>
-        </w:rPr>
-        <w:t xml:space="preserve"> Base</w:t>
-      </w:r>
-      <w:r>
-        <w:rPr>
-          <w:rFonts w:cstheme="minorHAnsi"/>
-        </w:rPr>
-        <w:t xml:space="preserve"> health by </w:t>
-      </w:r>
-      <w:r>
-        <w:rPr>
-          <w:rFonts w:cstheme="minorHAnsi"/>
-        </w:rPr>
-        <w:t xml:space="preserve">25% </w:t>
-      </w:r>
-      <w:r>
-        <w:rPr>
-          <w:rFonts w:cstheme="minorHAnsi"/>
-        </w:rPr>
-        <w:t xml:space="preserve">and reduce </w:t>
-      </w:r>
-      <w:r>
-        <w:rPr>
-          <w:rFonts w:cstheme="minorHAnsi"/>
-        </w:rPr>
-        <w:t>Box Fort’s</w:t>
-      </w:r>
-      <w:r>
-        <w:rPr>
-          <w:rFonts w:cstheme="minorHAnsi"/>
-        </w:rPr>
-        <w:t xml:space="preserve"> health by 25</w:t>
-      </w:r>
-      <w:r>
-        <w:rPr>
-          <w:rFonts w:cstheme="minorHAnsi"/>
-        </w:rPr>
-        <w:t>%.</w:t>
-      </w:r>
-    </w:p>
-    <w:p>
-      <w:pPr>
-        <w:spacing w:after="0" w:line="240" w:lineRule="auto"/>
-        <w:rPr>
-          <w:rFonts w:cstheme="minorHAnsi"/>
-        </w:rPr>
-      </w:pPr>
-      <w:r>
-        <w:rPr>
-          <w:rFonts w:cstheme="minorHAnsi"/>
-        </w:rPr>
-        <w:t xml:space="preserve">-Restrict the spawn area to the </w:t>
-      </w:r>
-      <w:r>
-        <w:rPr>
-          <w:rFonts w:cstheme="minorHAnsi"/>
-        </w:rPr>
-        <w:t>P</w:t>
-      </w:r>
-      <w:r>
-        <w:rPr>
-          <w:rFonts w:cstheme="minorHAnsi"/>
-        </w:rPr>
-        <w:t>layer’s half of the map.</w:t>
-      </w:r>
-    </w:p>
-    <w:p>
-      <w:pPr>
-        <w:spacing w:after="0" w:line="240" w:lineRule="auto"/>
-        <w:rPr>
-          <w:rFonts w:cstheme="minorHAnsi"/>
-        </w:rPr>
-      </w:pPr>
-      <w:r>
-        <w:rPr>
-          <w:rFonts w:cstheme="minorHAnsi"/>
-        </w:rPr>
-        <w:t>-Allow a</w:t>
-      </w:r>
-      <w:r>
-        <w:rPr>
-          <w:rFonts w:cstheme="minorHAnsi"/>
-        </w:rPr>
-        <w:t>n Archer</w:t>
-      </w:r>
-      <w:r>
-        <w:rPr>
-          <w:rFonts w:cstheme="minorHAnsi"/>
-        </w:rPr>
-        <w:t xml:space="preserve"> unit to be placed in the fort: making the fort able to deal damage when winning an attack from an enemy’s u</w:t>
-      </w:r>
-      <w:r>
-        <w:rPr>
-          <w:rFonts w:cstheme="minorHAnsi"/>
-        </w:rPr>
-        <w:t>nit.</w:t>
-      </w:r>
-    </w:p>
-    <w:p>
-      <w:pPr>
-        <w:spacing w:after="0" w:line="240" w:lineRule="auto"/>
-        <w:rPr>
-          <w:rFonts w:cstheme="minorHAnsi"/>
-        </w:rPr>
-      </w:pPr>
-      <w:r>
-        <w:rPr>
-          <w:rFonts w:cstheme="minorHAnsi"/>
-        </w:rPr>
-        <w:t>-When manned by an Archer, the Box Fort should be able to attack any enemy units within its range.</w:t>
-      </w:r>
-    </w:p>
-    <w:p>
-      <w:pPr>
-        <w:spacing w:after="0" w:line="240" w:lineRule="auto"/>
-        <w:rPr>
-          <w:rFonts w:cstheme="minorHAnsi"/>
-        </w:rPr>
-      </w:pPr>
-      <w:r>
-        <w:rPr>
-          <w:rFonts w:cstheme="minorHAnsi"/>
-        </w:rPr>
-        <w:t>-Archer isn’t counted as a unit, once in a Box Fort and cannot be removed.</w:t>
-      </w:r>
-    </w:p>
-    <w:p>
-      <w:pPr>
-        <w:spacing w:after="0" w:line="240" w:lineRule="auto"/>
-        <w:rPr>
-          <w:rFonts w:cstheme="minorHAnsi"/>
-        </w:rPr>
-      </w:pPr>
-    </w:p>
-    <w:p>
-      <w:pPr>
-        <w:spacing w:after="0" w:line="240" w:lineRule="auto"/>
-        <w:rPr>
-          <w:rFonts w:cstheme="minorHAnsi"/>
-          <w:b/>
-          <w:bCs/>
-        </w:rPr>
-      </w:pPr>
-      <w:r>
-        <w:rPr>
-          <w:rFonts w:cstheme="minorHAnsi"/>
-          <w:b/>
-          <w:bCs/>
-        </w:rPr>
-        <w:t>Turn System</w:t>
-      </w:r>
-      <w:r>
-        <w:rPr>
-          <w:rFonts w:cstheme="minorHAnsi"/>
-          <w:b/>
-          <w:bCs/>
-        </w:rPr>
-        <w:t>: (some of this goes hand in hand with UI, just noting)</w:t>
-      </w:r>
-    </w:p>
-    <w:p>
-      <w:pPr>
-        <w:spacing w:after="0" w:line="240" w:lineRule="auto"/>
-        <w:rPr>
-          <w:rFonts w:cstheme="minorHAnsi"/>
-        </w:rPr>
-      </w:pPr>
-      <w:r>
-        <w:rPr>
-          <w:rFonts w:cstheme="minorHAnsi"/>
-        </w:rPr>
-        <w:t>-Player’s taking turns</w:t>
-      </w:r>
-    </w:p>
-    <w:p>
-      <w:pPr>
-        <w:spacing w:after="0" w:line="240" w:lineRule="auto"/>
-        <w:rPr>
-          <w:rFonts w:cstheme="minorHAnsi"/>
-        </w:rPr>
-      </w:pPr>
-      <w:r>
-        <w:rPr>
-          <w:rFonts w:cstheme="minorHAnsi"/>
-        </w:rPr>
-        <w:t>-Turn timer</w:t>
+        <w:t xml:space="preserve">Clear and obvious </w:t>
+      </w:r>
+      <w:r>
+        <w:rPr>
+          <w:rFonts w:cstheme="minorHAnsi"/>
+        </w:rPr>
+        <w:t>UI associated to whose turn it is and when it changes over</w:t>
+      </w:r>
+    </w:p>
+    <w:p>
+      <w:pPr>
+        <w:spacing w:after="0" w:line="240" w:lineRule="auto"/>
+        <w:rPr>
+          <w:rFonts w:cstheme="minorHAnsi"/>
+        </w:rPr>
+      </w:pPr>
+      <w:r>
+        <w:rPr>
+          <w:rFonts w:cstheme="minorHAnsi"/>
+        </w:rPr>
+        <w:t>-Clear turn timer</w:t>
       </w:r>
     </w:p>
     <w:p>
@@ -2854,111 +3109,7 @@
         <w:rPr>
           <w:rFonts w:cstheme="minorHAnsi"/>
         </w:rPr>
-        <w:t>-Activate and deactivate controls on controllers depending on whose turn it is.</w:t>
-      </w:r>
-    </w:p>
-    <w:p>
-      <w:pPr>
-        <w:spacing w:after="0" w:line="240" w:lineRule="auto"/>
-        <w:rPr>
-          <w:rFonts w:cstheme="minorHAnsi"/>
-        </w:rPr>
-      </w:pPr>
-      <w:r>
-        <w:rPr>
-          <w:rFonts w:cstheme="minorHAnsi"/>
-        </w:rPr>
-        <w:t>-Maximum spawnable units a turn</w:t>
-      </w:r>
-    </w:p>
-    <w:p>
-      <w:pPr>
-        <w:spacing w:after="0" w:line="240" w:lineRule="auto"/>
-        <w:rPr>
-          <w:rFonts w:cstheme="minorHAnsi"/>
-        </w:rPr>
-      </w:pPr>
-      <w:r>
-        <w:rPr>
-          <w:rFonts w:cstheme="minorHAnsi"/>
-        </w:rPr>
-        <w:t>-Cap on the number of units the Player can have on the board at once.</w:t>
-      </w:r>
-    </w:p>
-    <w:p>
-      <w:pPr>
-        <w:spacing w:after="0" w:line="240" w:lineRule="auto"/>
-        <w:rPr>
-          <w:rFonts w:cstheme="minorHAnsi"/>
-          <w:b/>
-          <w:bCs/>
-        </w:rPr>
-      </w:pPr>
-      <w:r>
-        <w:rPr>
-          <w:rFonts w:cstheme="minorHAnsi"/>
-          <w:b/>
-          <w:bCs/>
-        </w:rPr>
-        <w:t>Nice to have:</w:t>
-      </w:r>
-    </w:p>
-    <w:p>
-      <w:pPr>
-        <w:spacing w:after="0" w:line="240" w:lineRule="auto"/>
-        <w:rPr>
-          <w:rFonts w:cstheme="minorHAnsi"/>
-          <w:b/>
-          <w:bCs/>
-        </w:rPr>
-      </w:pPr>
-      <w:r>
-        <w:rPr>
-          <w:rFonts w:cstheme="minorHAnsi"/>
-        </w:rPr>
-        <w:t xml:space="preserve">-Minigame for the player whose turn it isn’t – </w:t>
-      </w:r>
-      <w:r>
-        <w:rPr>
-          <w:rFonts w:cstheme="minorHAnsi"/>
-          <w:b/>
-          <w:bCs/>
-        </w:rPr>
-        <w:t>Designers will work on this</w:t>
-      </w:r>
-      <w:r>
-        <w:rPr>
-          <w:rFonts w:cstheme="minorHAnsi"/>
-          <w:b/>
-          <w:bCs/>
-        </w:rPr>
-        <w:t xml:space="preserve"> if it is decided to be added</w:t>
-      </w:r>
-    </w:p>
-    <w:p>
-      <w:pPr>
-        <w:spacing w:after="0" w:line="240" w:lineRule="auto"/>
-        <w:rPr>
-          <w:rFonts w:cstheme="minorHAnsi"/>
-        </w:rPr>
-      </w:pPr>
-    </w:p>
-    <w:p>
-      <w:pPr>
-        <w:spacing w:after="0" w:line="240" w:lineRule="auto"/>
-        <w:rPr>
-          <w:rFonts w:cstheme="minorHAnsi"/>
-          <w:b/>
-          <w:bCs/>
-        </w:rPr>
-      </w:pPr>
-      <w:r>
-        <w:rPr>
-          <w:rFonts w:cstheme="minorHAnsi"/>
-          <w:b/>
-          <w:bCs/>
-        </w:rPr>
-        <w:t>UI:</w:t>
+        <w:t>-Working unit and building health bars, clear but not overpowering would be ideal</w:t>
       </w:r>
     </w:p>
     <w:p>
@@ -2978,75 +3129,27 @@
         <w:rPr>
           <w:rFonts w:cstheme="minorHAnsi"/>
         </w:rPr>
-        <w:t xml:space="preserve">Clear and obvious </w:t>
-      </w:r>
-      <w:r>
-        <w:rPr>
-          <w:rFonts w:cstheme="minorHAnsi"/>
-        </w:rPr>
-        <w:t>UI associated to whose turn it is and when it changes over</w:t>
-      </w:r>
-    </w:p>
-    <w:p>
-      <w:pPr>
-        <w:spacing w:after="0" w:line="240" w:lineRule="auto"/>
-        <w:rPr>
-          <w:rFonts w:cstheme="minorHAnsi"/>
-        </w:rPr>
-      </w:pPr>
-      <w:r>
-        <w:rPr>
-          <w:rFonts w:cstheme="minorHAnsi"/>
-        </w:rPr>
-        <w:t>-Clear turn timer</w:t>
-      </w:r>
-    </w:p>
-    <w:p>
-      <w:pPr>
-        <w:spacing w:after="0" w:line="240" w:lineRule="auto"/>
-        <w:rPr>
-          <w:rFonts w:cstheme="minorHAnsi"/>
-        </w:rPr>
-      </w:pPr>
-      <w:r>
-        <w:rPr>
-          <w:rFonts w:cstheme="minorHAnsi"/>
-        </w:rPr>
-        <w:t>-End turn button</w:t>
-      </w:r>
-    </w:p>
-    <w:p>
-      <w:pPr>
-        <w:spacing w:after="0" w:line="240" w:lineRule="auto"/>
-        <w:rPr>
-          <w:rFonts w:cstheme="minorHAnsi"/>
-        </w:rPr>
-      </w:pPr>
-      <w:r>
-        <w:rPr>
-          <w:rFonts w:cstheme="minorHAnsi"/>
-        </w:rPr>
-        <w:t>-Working unit and building health bars, clear but not overpowering would be ideal</w:t>
-      </w:r>
-    </w:p>
-    <w:p>
-      <w:pPr>
-        <w:spacing w:after="0" w:line="240" w:lineRule="auto"/>
-        <w:rPr>
-          <w:rFonts w:cstheme="minorHAnsi"/>
-        </w:rPr>
-      </w:pPr>
-      <w:r>
-        <w:rPr>
-          <w:rFonts w:cstheme="minorHAnsi"/>
-        </w:rPr>
-        <w:t>-</w:t>
-      </w:r>
-      <w:r>
-        <w:rPr>
-          <w:rFonts w:cstheme="minorHAnsi"/>
-        </w:rPr>
         <w:t>Unit spawn list – preferably with a panel giving the user clear unit data. Such as the health, movement, attack and if it gets added what the unit is vulnerable to. Might be an idea to add an area for couple of sentences describing the unit, I would consult the writer on what to have there.</w:t>
+      </w:r>
+    </w:p>
+    <w:p>
+      <w:pPr>
+        <w:spacing w:after="0" w:line="240" w:lineRule="auto"/>
+        <w:rPr>
+          <w:rFonts w:cstheme="minorHAnsi"/>
+        </w:rPr>
+      </w:pPr>
+      <w:r>
+        <w:rPr>
+          <w:rFonts w:cstheme="minorHAnsi"/>
+        </w:rPr>
+        <w:t xml:space="preserve">-Catopedia </w:t>
+      </w:r>
+      <w:r>
+        <w:rPr>
+          <w:rFonts w:cstheme="minorHAnsi"/>
+        </w:rPr>
+        <w:t>- gives descriptions of the cats and backstory has finished concept art in it</w:t>
       </w:r>
     </w:p>
     <w:p>
@@ -3296,6 +3399,7 @@
           <w:sz w:val="20"/>
           <w:szCs w:val="20"/>
         </w:rPr>
+        <w:lastRenderedPageBreak/>
         <w:t>-UV map</w:t>
       </w:r>
     </w:p>
@@ -3406,7 +3510,6 @@
           <w:sz w:val="20"/>
           <w:szCs w:val="20"/>
         </w:rPr>
-        <w:lastRenderedPageBreak/>
         <w:t>-Texture</w:t>
       </w:r>
     </w:p>
@@ -4009,7 +4112,7 @@
       </w:pPr>
     </w:pPrDefault>
   </w:docDefaults>
-  <w:latentStyles w:defLockedState="0" w:defUIPriority="99" w:defSemiHidden="0" w:defUnhideWhenUsed="0" w:defQFormat="0" w:count="377">
+  <w:latentStyles w:defLockedState="0" w:defUIPriority="99" w:defSemiHidden="0" w:defUnhideWhenUsed="0" w:defQFormat="0" w:count="376">
     <w:lsdException w:name="Normal" w:uiPriority="0" w:qFormat="1"/>
     <w:lsdException w:name="heading 1" w:uiPriority="9" w:qFormat="1"/>
     <w:lsdException w:name="heading 2" w:semiHidden="1" w:uiPriority="9" w:unhideWhenUsed="1" w:qFormat="1"/>
@@ -4115,6 +4218,7 @@
     <w:lsdException w:name="HTML Sample" w:semiHidden="1" w:unhideWhenUsed="1"/>
     <w:lsdException w:name="HTML Typewriter" w:semiHidden="1" w:unhideWhenUsed="1"/>
     <w:lsdException w:name="HTML Variable" w:semiHidden="1" w:unhideWhenUsed="1"/>
+    <w:lsdException w:name="Normal Table" w:semiHidden="1" w:unhideWhenUsed="1"/>
     <w:lsdException w:name="annotation subject" w:semiHidden="1" w:unhideWhenUsed="1"/>
     <w:lsdException w:name="No List" w:semiHidden="1" w:unhideWhenUsed="1"/>
     <w:lsdException w:name="Outline List 1" w:semiHidden="1" w:unhideWhenUsed="1"/>
@@ -4161,8 +4265,10 @@
     <w:lsdException w:name="Table Subtle 2" w:semiHidden="1" w:unhideWhenUsed="1"/>
     <w:lsdException w:name="Table Web 1" w:semiHidden="1" w:unhideWhenUsed="1"/>
     <w:lsdException w:name="Table Web 2" w:semiHidden="1" w:unhideWhenUsed="1"/>
+    <w:lsdException w:name="Table Web 3" w:semiHidden="1" w:unhideWhenUsed="1"/>
     <w:lsdException w:name="Balloon Text" w:semiHidden="1" w:unhideWhenUsed="1"/>
     <w:lsdException w:name="Table Grid" w:uiPriority="39"/>
+    <w:lsdException w:name="Table Theme" w:semiHidden="1" w:unhideWhenUsed="1"/>
     <w:lsdException w:name="Placeholder Text" w:semiHidden="1"/>
     <w:lsdException w:name="No Spacing" w:uiPriority="1" w:qFormat="1"/>
     <w:lsdException w:name="Light Shading" w:uiPriority="60"/>
@@ -4383,7 +4489,6 @@
     <w:lsdException w:name="Hashtag" w:semiHidden="1" w:unhideWhenUsed="1"/>
     <w:lsdException w:name="Unresolved Mention" w:semiHidden="1" w:unhideWhenUsed="1"/>
     <w:lsdException w:name="Smart Link" w:semiHidden="1" w:unhideWhenUsed="1"/>
-    <w:lsdException w:name="Smart Link Error" w:semiHidden="1" w:unhideWhenUsed="1"/>
   </w:latentStyles>
   <w:style w:type="paragraph" w:default="1" w:styleId="Normal">
     <w:name w:val="Normal"/>

</xml_diff>

<commit_message>
-Added Player Experience section to the GDD.
</commit_message>
<xml_diff>
--- a/documents/Design document.docx
+++ b/documents/Design document.docx
@@ -1380,19 +1380,49 @@
         <w:rPr>
           <w:rFonts w:cstheme="minorHAnsi"/>
         </w:rPr>
-        <w:t>This unit can only attack buildings, which means it is the only unit which cannot retaliate when being attacked</w:t>
-      </w:r>
-      <w:r>
-        <w:rPr>
-          <w:rFonts w:cstheme="minorHAnsi"/>
-        </w:rPr>
-        <w:t>, but is still able defend</w:t>
-      </w:r>
-      <w:r>
-        <w:rPr>
-          <w:rFonts w:cstheme="minorHAnsi"/>
-        </w:rPr>
-        <w:t>. Even with these drawbacks, the catapult has the most health and is able to deal the most damage to buildings</w:t>
+        <w:t xml:space="preserve">This unit can only attack buildings, which means it is the only unit which cannot retaliate when being </w:t>
+      </w:r>
+      <w:r>
+        <w:rPr>
+          <w:rFonts w:cstheme="minorHAnsi"/>
+        </w:rPr>
+        <w:t>attacked but</w:t>
+      </w:r>
+      <w:r>
+        <w:rPr>
+          <w:rFonts w:cstheme="minorHAnsi"/>
+        </w:rPr>
+        <w:t xml:space="preserve"> is still able </w:t>
+      </w:r>
+      <w:r>
+        <w:rPr>
+          <w:rFonts w:cstheme="minorHAnsi"/>
+        </w:rPr>
+        <w:t xml:space="preserve">to </w:t>
+      </w:r>
+      <w:r>
+        <w:rPr>
+          <w:rFonts w:cstheme="minorHAnsi"/>
+        </w:rPr>
+        <w:t>defend</w:t>
+      </w:r>
+      <w:r>
+        <w:rPr>
+          <w:rFonts w:cstheme="minorHAnsi"/>
+        </w:rPr>
+        <w:t xml:space="preserve">. Even with these drawbacks, the catapult has the most health and </w:t>
+      </w:r>
+      <w:r>
+        <w:rPr>
+          <w:rFonts w:cstheme="minorHAnsi"/>
+        </w:rPr>
+        <w:t>can</w:t>
+      </w:r>
+      <w:r>
+        <w:rPr>
+          <w:rFonts w:cstheme="minorHAnsi"/>
+        </w:rPr>
+        <w:t xml:space="preserve"> deal the most damage to buildings</w:t>
       </w:r>
       <w:r>
         <w:rPr>
@@ -1896,9 +1926,8 @@
     </w:p>
     <w:p>
       <w:pPr>
-        <w:spacing w:after="0" w:line="240" w:lineRule="auto"/>
-        <w:rPr>
-          <w:rFonts w:asciiTheme="majorHAnsi" w:hAnsiTheme="majorHAnsi" w:cstheme="majorHAnsi"/>
+        <w:rPr>
+          <w:rFonts w:cstheme="minorHAnsi"/>
           <w:b/>
           <w:bCs/>
           <w:sz w:val="24"/>
@@ -1906,39 +1935,840 @@
           <w:u w:val="single"/>
         </w:rPr>
       </w:pPr>
-      <w:bookmarkStart w:id="0" w:name="_GoBack"/>
-      <w:bookmarkEnd w:id="0"/>
-      <w:r>
-        <w:rPr>
-          <w:rFonts w:asciiTheme="majorHAnsi" w:hAnsiTheme="majorHAnsi" w:cstheme="majorHAnsi"/>
+      <w:r>
+        <w:rPr>
+          <w:rFonts w:cstheme="minorHAnsi"/>
           <w:b/>
           <w:bCs/>
           <w:sz w:val="24"/>
           <w:szCs w:val="24"/>
           <w:u w:val="single"/>
         </w:rPr>
-        <w:t>Programmers</w:t>
-      </w:r>
-      <w:r>
-        <w:rPr>
-          <w:rFonts w:asciiTheme="majorHAnsi" w:hAnsiTheme="majorHAnsi" w:cstheme="majorHAnsi"/>
+        <w:br w:type="page"/>
+      </w:r>
+    </w:p>
+    <w:p>
+      <w:pPr>
+        <w:spacing w:after="0" w:line="240" w:lineRule="auto"/>
+        <w:rPr>
+          <w:rFonts w:cstheme="minorHAnsi"/>
           <w:b/>
           <w:bCs/>
           <w:sz w:val="24"/>
           <w:szCs w:val="24"/>
           <w:u w:val="single"/>
         </w:rPr>
-        <w:t xml:space="preserve"> – Prototype stuff:</w:t>
-      </w:r>
-      <w:r>
-        <w:rPr>
-          <w:rFonts w:asciiTheme="majorHAnsi" w:hAnsiTheme="majorHAnsi" w:cstheme="majorHAnsi"/>
+      </w:pPr>
+      <w:bookmarkStart w:id="0" w:name="_GoBack"/>
+      <w:bookmarkEnd w:id="0"/>
+      <w:r>
+        <w:rPr>
+          <w:rFonts w:cstheme="minorHAnsi"/>
           <w:b/>
           <w:bCs/>
           <w:sz w:val="24"/>
           <w:szCs w:val="24"/>
           <w:u w:val="single"/>
         </w:rPr>
+        <w:lastRenderedPageBreak/>
+        <w:t>The Player experience</w:t>
+      </w:r>
+    </w:p>
+    <w:p>
+      <w:pPr>
+        <w:spacing w:after="0" w:line="240" w:lineRule="auto"/>
+        <w:rPr>
+          <w:rFonts w:cstheme="minorHAnsi"/>
+        </w:rPr>
+      </w:pPr>
+      <w:r>
+        <w:rPr>
+          <w:rFonts w:cstheme="minorHAnsi"/>
+        </w:rPr>
+        <w:t>This section outlines what the typical player’s interaction might be like. This allows us to prioritise mechanics depending on what the player is likely to use and interact with.</w:t>
+      </w:r>
+      <w:r>
+        <w:rPr>
+          <w:rFonts w:cstheme="minorHAnsi"/>
+        </w:rPr>
+        <w:t xml:space="preserve"> I will be doing this from a single player point of view, even though this is a local multiplayer game. I will also be including all the “Nice to have” content.</w:t>
+      </w:r>
+    </w:p>
+    <w:p>
+      <w:pPr>
+        <w:spacing w:after="0" w:line="240" w:lineRule="auto"/>
+        <w:rPr>
+          <w:rFonts w:cstheme="minorHAnsi"/>
+        </w:rPr>
+      </w:pPr>
+    </w:p>
+    <w:p>
+      <w:pPr>
+        <w:spacing w:after="0" w:line="240" w:lineRule="auto"/>
+        <w:rPr>
+          <w:rFonts w:cstheme="minorHAnsi"/>
+          <w:b/>
+          <w:bCs/>
+        </w:rPr>
+      </w:pPr>
+      <w:r>
+        <w:rPr>
+          <w:rFonts w:cstheme="minorHAnsi"/>
+          <w:b/>
+          <w:bCs/>
+        </w:rPr>
+        <w:t xml:space="preserve">Menu - </w:t>
+      </w:r>
+    </w:p>
+    <w:p>
+      <w:pPr>
+        <w:spacing w:after="0" w:line="240" w:lineRule="auto"/>
+        <w:rPr>
+          <w:rFonts w:cstheme="minorHAnsi"/>
+        </w:rPr>
+      </w:pPr>
+      <w:r>
+        <w:rPr>
+          <w:rFonts w:cstheme="minorHAnsi"/>
+        </w:rPr>
+        <w:t>-Player might go to settings</w:t>
+      </w:r>
+    </w:p>
+    <w:p>
+      <w:pPr>
+        <w:spacing w:after="0" w:line="240" w:lineRule="auto"/>
+        <w:rPr>
+          <w:rFonts w:cstheme="minorHAnsi"/>
+        </w:rPr>
+      </w:pPr>
+      <w:r>
+        <w:rPr>
+          <w:rFonts w:cstheme="minorHAnsi"/>
+        </w:rPr>
+        <w:t>-Player might quit the game</w:t>
+      </w:r>
+    </w:p>
+    <w:p>
+      <w:pPr>
+        <w:spacing w:after="0" w:line="240" w:lineRule="auto"/>
+        <w:rPr>
+          <w:rFonts w:cstheme="minorHAnsi"/>
+        </w:rPr>
+      </w:pPr>
+      <w:r>
+        <w:rPr>
+          <w:rFonts w:cstheme="minorHAnsi"/>
+        </w:rPr>
+        <w:t>-Player might look at the Catopedia</w:t>
+      </w:r>
+    </w:p>
+    <w:p>
+      <w:pPr>
+        <w:spacing w:after="0" w:line="240" w:lineRule="auto"/>
+        <w:rPr>
+          <w:rFonts w:cstheme="minorHAnsi"/>
+        </w:rPr>
+      </w:pPr>
+      <w:r>
+        <w:rPr>
+          <w:rFonts w:cstheme="minorHAnsi"/>
+        </w:rPr>
+        <w:t>-Player must click play to start the game</w:t>
+      </w:r>
+    </w:p>
+    <w:p>
+      <w:pPr>
+        <w:spacing w:after="0" w:line="240" w:lineRule="auto"/>
+        <w:rPr>
+          <w:rFonts w:cstheme="minorHAnsi"/>
+        </w:rPr>
+      </w:pPr>
+    </w:p>
+    <w:p>
+      <w:pPr>
+        <w:spacing w:after="0" w:line="240" w:lineRule="auto"/>
+        <w:rPr>
+          <w:rFonts w:cstheme="minorHAnsi"/>
+          <w:b/>
+          <w:bCs/>
+        </w:rPr>
+      </w:pPr>
+      <w:r>
+        <w:rPr>
+          <w:rFonts w:cstheme="minorHAnsi"/>
+          <w:b/>
+          <w:bCs/>
+        </w:rPr>
+        <w:t>Menu - Settings</w:t>
+      </w:r>
+    </w:p>
+    <w:p>
+      <w:pPr>
+        <w:spacing w:after="0" w:line="240" w:lineRule="auto"/>
+        <w:rPr>
+          <w:rFonts w:cstheme="minorHAnsi"/>
+        </w:rPr>
+      </w:pPr>
+      <w:r>
+        <w:rPr>
+          <w:rFonts w:cstheme="minorHAnsi"/>
+        </w:rPr>
+        <w:t>-Player might change resolution</w:t>
+      </w:r>
+    </w:p>
+    <w:p>
+      <w:pPr>
+        <w:spacing w:after="0" w:line="240" w:lineRule="auto"/>
+        <w:rPr>
+          <w:rFonts w:cstheme="minorHAnsi"/>
+        </w:rPr>
+      </w:pPr>
+      <w:r>
+        <w:rPr>
+          <w:rFonts w:cstheme="minorHAnsi"/>
+        </w:rPr>
+        <w:t>-Player might change sound</w:t>
+      </w:r>
+    </w:p>
+    <w:p>
+      <w:pPr>
+        <w:spacing w:after="0" w:line="240" w:lineRule="auto"/>
+        <w:rPr>
+          <w:rFonts w:cstheme="minorHAnsi"/>
+        </w:rPr>
+      </w:pPr>
+      <w:r>
+        <w:rPr>
+          <w:rFonts w:cstheme="minorHAnsi"/>
+        </w:rPr>
+        <w:t>-Player might change display settings</w:t>
+      </w:r>
+    </w:p>
+    <w:p>
+      <w:pPr>
+        <w:spacing w:after="0" w:line="240" w:lineRule="auto"/>
+        <w:rPr>
+          <w:rFonts w:cstheme="minorHAnsi"/>
+        </w:rPr>
+      </w:pPr>
+      <w:r>
+        <w:rPr>
+          <w:rFonts w:cstheme="minorHAnsi"/>
+        </w:rPr>
+        <w:t>-Player must exit to menu to exit game or play game</w:t>
+      </w:r>
+    </w:p>
+    <w:p>
+      <w:pPr>
+        <w:spacing w:after="0" w:line="240" w:lineRule="auto"/>
+        <w:rPr>
+          <w:rFonts w:cstheme="minorHAnsi"/>
+        </w:rPr>
+      </w:pPr>
+    </w:p>
+    <w:p>
+      <w:pPr>
+        <w:spacing w:after="0" w:line="240" w:lineRule="auto"/>
+        <w:rPr>
+          <w:rFonts w:cstheme="minorHAnsi"/>
+          <w:b/>
+          <w:bCs/>
+        </w:rPr>
+      </w:pPr>
+      <w:r>
+        <w:rPr>
+          <w:rFonts w:cstheme="minorHAnsi"/>
+          <w:b/>
+          <w:bCs/>
+        </w:rPr>
+        <w:t>Menu - Catopedia</w:t>
+      </w:r>
+    </w:p>
+    <w:p>
+      <w:pPr>
+        <w:spacing w:after="0" w:line="240" w:lineRule="auto"/>
+        <w:rPr>
+          <w:rFonts w:cstheme="minorHAnsi"/>
+        </w:rPr>
+      </w:pPr>
+      <w:r>
+        <w:rPr>
+          <w:rFonts w:cstheme="minorHAnsi"/>
+        </w:rPr>
+        <w:t xml:space="preserve">-Player might look at the Archer </w:t>
+      </w:r>
+      <w:r>
+        <w:rPr>
+          <w:rFonts w:cstheme="minorHAnsi"/>
+        </w:rPr>
+        <w:t>character</w:t>
+      </w:r>
+    </w:p>
+    <w:p>
+      <w:pPr>
+        <w:spacing w:after="0" w:line="240" w:lineRule="auto"/>
+        <w:rPr>
+          <w:rFonts w:cstheme="minorHAnsi"/>
+        </w:rPr>
+      </w:pPr>
+      <w:r>
+        <w:rPr>
+          <w:rFonts w:cstheme="minorHAnsi"/>
+        </w:rPr>
+        <w:t>-Player might look at the Knight</w:t>
+      </w:r>
+      <w:r>
+        <w:rPr>
+          <w:rFonts w:cstheme="minorHAnsi"/>
+        </w:rPr>
+        <w:t xml:space="preserve"> character</w:t>
+      </w:r>
+    </w:p>
+    <w:p>
+      <w:pPr>
+        <w:spacing w:after="0" w:line="240" w:lineRule="auto"/>
+        <w:rPr>
+          <w:rFonts w:cstheme="minorHAnsi"/>
+        </w:rPr>
+      </w:pPr>
+      <w:r>
+        <w:rPr>
+          <w:rFonts w:cstheme="minorHAnsi"/>
+        </w:rPr>
+        <w:t>-Player might look at the Spearman</w:t>
+      </w:r>
+      <w:r>
+        <w:rPr>
+          <w:rFonts w:cstheme="minorHAnsi"/>
+        </w:rPr>
+        <w:t xml:space="preserve"> character</w:t>
+      </w:r>
+    </w:p>
+    <w:p>
+      <w:pPr>
+        <w:spacing w:after="0" w:line="240" w:lineRule="auto"/>
+        <w:rPr>
+          <w:rFonts w:cstheme="minorHAnsi"/>
+        </w:rPr>
+      </w:pPr>
+      <w:r>
+        <w:rPr>
+          <w:rFonts w:cstheme="minorHAnsi"/>
+        </w:rPr>
+        <w:t>-Player might look at the Catap</w:t>
+      </w:r>
+      <w:r>
+        <w:rPr>
+          <w:rFonts w:cstheme="minorHAnsi"/>
+        </w:rPr>
+        <w:t>ult character</w:t>
+      </w:r>
+    </w:p>
+    <w:p>
+      <w:pPr>
+        <w:spacing w:after="0" w:line="240" w:lineRule="auto"/>
+        <w:rPr>
+          <w:rFonts w:cstheme="minorHAnsi"/>
+        </w:rPr>
+      </w:pPr>
+      <w:r>
+        <w:rPr>
+          <w:rFonts w:cstheme="minorHAnsi"/>
+        </w:rPr>
+        <w:t>-Player might look at the</w:t>
+      </w:r>
+      <w:r>
+        <w:rPr>
+          <w:rFonts w:cstheme="minorHAnsi"/>
+        </w:rPr>
+        <w:t xml:space="preserve"> Fat Cat character</w:t>
+      </w:r>
+    </w:p>
+    <w:p>
+      <w:pPr>
+        <w:spacing w:after="0" w:line="240" w:lineRule="auto"/>
+        <w:rPr>
+          <w:rFonts w:cstheme="minorHAnsi"/>
+        </w:rPr>
+      </w:pPr>
+      <w:r>
+        <w:rPr>
+          <w:rFonts w:cstheme="minorHAnsi"/>
+        </w:rPr>
+        <w:t>-Player must exit to menu to exit game or play game</w:t>
+      </w:r>
+    </w:p>
+    <w:p>
+      <w:pPr>
+        <w:spacing w:after="0" w:line="240" w:lineRule="auto"/>
+        <w:rPr>
+          <w:rFonts w:cstheme="minorHAnsi"/>
+        </w:rPr>
+      </w:pPr>
+    </w:p>
+    <w:p>
+      <w:pPr>
+        <w:spacing w:after="0" w:line="240" w:lineRule="auto"/>
+        <w:rPr>
+          <w:rFonts w:cstheme="minorHAnsi"/>
+          <w:b/>
+          <w:bCs/>
+        </w:rPr>
+      </w:pPr>
+      <w:r>
+        <w:rPr>
+          <w:rFonts w:cstheme="minorHAnsi"/>
+          <w:b/>
+          <w:bCs/>
+        </w:rPr>
+        <w:t xml:space="preserve">Game </w:t>
+      </w:r>
+      <w:r>
+        <w:rPr>
+          <w:rFonts w:cstheme="minorHAnsi"/>
+          <w:b/>
+          <w:bCs/>
+        </w:rPr>
+        <w:t>– Tu</w:t>
+      </w:r>
+      <w:r>
+        <w:rPr>
+          <w:rFonts w:cstheme="minorHAnsi"/>
+          <w:b/>
+          <w:bCs/>
+        </w:rPr>
+        <w:t>r</w:t>
+      </w:r>
+      <w:r>
+        <w:rPr>
+          <w:rFonts w:cstheme="minorHAnsi"/>
+          <w:b/>
+          <w:bCs/>
+        </w:rPr>
+        <w:t>n begins</w:t>
+      </w:r>
+    </w:p>
+    <w:p>
+      <w:pPr>
+        <w:spacing w:after="0" w:line="240" w:lineRule="auto"/>
+        <w:rPr>
+          <w:rFonts w:cstheme="minorHAnsi"/>
+        </w:rPr>
+      </w:pPr>
+      <w:r>
+        <w:rPr>
+          <w:rFonts w:cstheme="minorHAnsi"/>
+        </w:rPr>
+        <w:t>*Action points reset*</w:t>
+      </w:r>
+    </w:p>
+    <w:p>
+      <w:pPr>
+        <w:spacing w:after="0" w:line="240" w:lineRule="auto"/>
+        <w:rPr>
+          <w:rFonts w:cstheme="minorHAnsi"/>
+        </w:rPr>
+      </w:pPr>
+      <w:r>
+        <w:rPr>
+          <w:rFonts w:cstheme="minorHAnsi"/>
+        </w:rPr>
+        <w:t>-Player might attack</w:t>
+      </w:r>
+    </w:p>
+    <w:p>
+      <w:pPr>
+        <w:spacing w:after="0" w:line="240" w:lineRule="auto"/>
+        <w:rPr>
+          <w:rFonts w:cstheme="minorHAnsi"/>
+        </w:rPr>
+      </w:pPr>
+      <w:r>
+        <w:rPr>
+          <w:rFonts w:cstheme="minorHAnsi"/>
+        </w:rPr>
+        <w:t>-Player might move</w:t>
+      </w:r>
+    </w:p>
+    <w:p>
+      <w:pPr>
+        <w:spacing w:after="0" w:line="240" w:lineRule="auto"/>
+        <w:rPr>
+          <w:rFonts w:cstheme="minorHAnsi"/>
+        </w:rPr>
+      </w:pPr>
+      <w:r>
+        <w:rPr>
+          <w:rFonts w:cstheme="minorHAnsi"/>
+        </w:rPr>
+        <w:t>-Player might spawn in new units</w:t>
+      </w:r>
+    </w:p>
+    <w:p>
+      <w:pPr>
+        <w:spacing w:after="0" w:line="240" w:lineRule="auto"/>
+        <w:rPr>
+          <w:rFonts w:cstheme="minorHAnsi"/>
+        </w:rPr>
+      </w:pPr>
+      <w:r>
+        <w:rPr>
+          <w:rFonts w:cstheme="minorHAnsi"/>
+        </w:rPr>
+        <w:t>-Player must use Action points to spawn, attack or move units.</w:t>
+      </w:r>
+    </w:p>
+    <w:p>
+      <w:pPr>
+        <w:spacing w:after="0" w:line="240" w:lineRule="auto"/>
+        <w:rPr>
+          <w:rFonts w:cstheme="minorHAnsi"/>
+        </w:rPr>
+      </w:pPr>
+      <w:r>
+        <w:rPr>
+          <w:rFonts w:cstheme="minorHAnsi"/>
+        </w:rPr>
+        <w:t>-Player might press end turn to end their turn, but it is on a timer and will change automatically</w:t>
+      </w:r>
+    </w:p>
+    <w:p>
+      <w:pPr>
+        <w:spacing w:after="0" w:line="240" w:lineRule="auto"/>
+        <w:rPr>
+          <w:rFonts w:cstheme="minorHAnsi"/>
+        </w:rPr>
+      </w:pPr>
+    </w:p>
+    <w:p>
+      <w:pPr>
+        <w:spacing w:after="0" w:line="240" w:lineRule="auto"/>
+        <w:rPr>
+          <w:rFonts w:cstheme="minorHAnsi"/>
+          <w:b/>
+          <w:bCs/>
+        </w:rPr>
+      </w:pPr>
+      <w:r>
+        <w:rPr>
+          <w:rFonts w:cstheme="minorHAnsi"/>
+          <w:b/>
+          <w:bCs/>
+        </w:rPr>
+        <w:t xml:space="preserve">Game </w:t>
+      </w:r>
+      <w:r>
+        <w:rPr>
+          <w:rFonts w:cstheme="minorHAnsi"/>
+          <w:b/>
+          <w:bCs/>
+        </w:rPr>
+        <w:t>– Turn extras</w:t>
+      </w:r>
+    </w:p>
+    <w:p>
+      <w:pPr>
+        <w:spacing w:after="0" w:line="240" w:lineRule="auto"/>
+        <w:rPr>
+          <w:rFonts w:cstheme="minorHAnsi"/>
+        </w:rPr>
+      </w:pPr>
+      <w:r>
+        <w:rPr>
+          <w:rFonts w:cstheme="minorHAnsi"/>
+        </w:rPr>
+        <w:t>-Player unlikely will summon a box fort.</w:t>
+      </w:r>
+    </w:p>
+    <w:p>
+      <w:pPr>
+        <w:spacing w:after="0" w:line="240" w:lineRule="auto"/>
+        <w:rPr>
+          <w:rFonts w:cstheme="minorHAnsi"/>
+        </w:rPr>
+      </w:pPr>
+      <w:r>
+        <w:rPr>
+          <w:rFonts w:cstheme="minorHAnsi"/>
+        </w:rPr>
+        <w:t>-Player unlikely will put an Archer unit into a box fort.</w:t>
+      </w:r>
+    </w:p>
+    <w:p>
+      <w:pPr>
+        <w:spacing w:after="0" w:line="240" w:lineRule="auto"/>
+        <w:rPr>
+          <w:rFonts w:cstheme="minorHAnsi"/>
+        </w:rPr>
+      </w:pPr>
+      <w:r>
+        <w:rPr>
+          <w:rFonts w:cstheme="minorHAnsi"/>
+        </w:rPr>
+        <w:t>-Player unlikely will summon the fat cat.</w:t>
+      </w:r>
+    </w:p>
+    <w:p>
+      <w:pPr>
+        <w:spacing w:after="0" w:line="240" w:lineRule="auto"/>
+        <w:rPr>
+          <w:rFonts w:cstheme="minorHAnsi"/>
+        </w:rPr>
+      </w:pPr>
+    </w:p>
+    <w:p>
+      <w:pPr>
+        <w:spacing w:after="0" w:line="240" w:lineRule="auto"/>
+        <w:rPr>
+          <w:rFonts w:cstheme="minorHAnsi"/>
+          <w:b/>
+          <w:bCs/>
+        </w:rPr>
+      </w:pPr>
+      <w:r>
+        <w:rPr>
+          <w:rFonts w:cstheme="minorHAnsi"/>
+          <w:b/>
+          <w:bCs/>
+        </w:rPr>
+        <w:t xml:space="preserve">Game </w:t>
+      </w:r>
+      <w:r>
+        <w:rPr>
+          <w:rFonts w:cstheme="minorHAnsi"/>
+          <w:b/>
+          <w:bCs/>
+        </w:rPr>
+        <w:t>– During the enemy’s turn</w:t>
+      </w:r>
+    </w:p>
+    <w:p>
+      <w:pPr>
+        <w:spacing w:after="0" w:line="240" w:lineRule="auto"/>
+        <w:rPr>
+          <w:rFonts w:cstheme="minorHAnsi"/>
+        </w:rPr>
+      </w:pPr>
+      <w:r>
+        <w:rPr>
+          <w:rFonts w:cstheme="minorHAnsi"/>
+        </w:rPr>
+        <w:t>-</w:t>
+      </w:r>
+      <w:r>
+        <w:rPr>
+          <w:rFonts w:cstheme="minorHAnsi"/>
+        </w:rPr>
+        <w:t>Player might play minigame to charge fat cat charge bar</w:t>
+      </w:r>
+    </w:p>
+    <w:p>
+      <w:pPr>
+        <w:spacing w:after="0" w:line="240" w:lineRule="auto"/>
+        <w:rPr>
+          <w:rFonts w:cstheme="minorHAnsi"/>
+        </w:rPr>
+      </w:pPr>
+    </w:p>
+    <w:p>
+      <w:pPr>
+        <w:spacing w:after="0" w:line="240" w:lineRule="auto"/>
+        <w:rPr>
+          <w:rFonts w:cstheme="minorHAnsi"/>
+        </w:rPr>
+      </w:pPr>
+      <w:r>
+        <w:rPr>
+          <w:rFonts w:cstheme="minorHAnsi"/>
+        </w:rPr>
+        <w:t xml:space="preserve">*loop back to </w:t>
+      </w:r>
+      <w:r>
+        <w:rPr>
+          <w:rFonts w:cstheme="minorHAnsi"/>
+          <w:b/>
+          <w:bCs/>
+        </w:rPr>
+        <w:t xml:space="preserve">Game </w:t>
+      </w:r>
+      <w:r>
+        <w:rPr>
+          <w:rFonts w:cstheme="minorHAnsi"/>
+          <w:b/>
+          <w:bCs/>
+        </w:rPr>
+        <w:t>– Turn begins</w:t>
+      </w:r>
+      <w:r>
+        <w:rPr>
+          <w:rFonts w:cstheme="minorHAnsi"/>
+        </w:rPr>
+        <w:t xml:space="preserve"> *</w:t>
+      </w:r>
+    </w:p>
+    <w:p>
+      <w:pPr>
+        <w:spacing w:after="0" w:line="240" w:lineRule="auto"/>
+        <w:rPr>
+          <w:rFonts w:cstheme="minorHAnsi"/>
+        </w:rPr>
+      </w:pPr>
+    </w:p>
+    <w:p>
+      <w:pPr>
+        <w:spacing w:after="0" w:line="240" w:lineRule="auto"/>
+        <w:rPr>
+          <w:rFonts w:cstheme="minorHAnsi"/>
+          <w:b/>
+          <w:bCs/>
+        </w:rPr>
+      </w:pPr>
+      <w:r>
+        <w:rPr>
+          <w:rFonts w:cstheme="minorHAnsi"/>
+          <w:b/>
+          <w:bCs/>
+        </w:rPr>
+        <w:t xml:space="preserve">Game </w:t>
+      </w:r>
+      <w:r>
+        <w:rPr>
+          <w:rFonts w:cstheme="minorHAnsi"/>
+          <w:b/>
+          <w:bCs/>
+        </w:rPr>
+        <w:t>– Game ends</w:t>
+      </w:r>
+    </w:p>
+    <w:p>
+      <w:pPr>
+        <w:spacing w:after="0" w:line="240" w:lineRule="auto"/>
+        <w:rPr>
+          <w:rFonts w:cstheme="minorHAnsi"/>
+        </w:rPr>
+      </w:pPr>
+      <w:r>
+        <w:rPr>
+          <w:rFonts w:cstheme="minorHAnsi"/>
+        </w:rPr>
+        <w:t>-</w:t>
+      </w:r>
+      <w:r>
+        <w:rPr>
+          <w:rFonts w:cstheme="minorHAnsi"/>
+        </w:rPr>
+        <w:t>Player might replay game</w:t>
+      </w:r>
+    </w:p>
+    <w:p>
+      <w:pPr>
+        <w:spacing w:after="0" w:line="240" w:lineRule="auto"/>
+        <w:rPr>
+          <w:rFonts w:cstheme="minorHAnsi"/>
+        </w:rPr>
+      </w:pPr>
+      <w:r>
+        <w:rPr>
+          <w:rFonts w:cstheme="minorHAnsi"/>
+        </w:rPr>
+        <w:t>-Player might exit to menu</w:t>
+      </w:r>
+    </w:p>
+    <w:p>
+      <w:pPr>
+        <w:spacing w:after="0" w:line="240" w:lineRule="auto"/>
+        <w:rPr>
+          <w:rFonts w:cstheme="minorHAnsi"/>
+        </w:rPr>
+      </w:pPr>
+      <w:r>
+        <w:rPr>
+          <w:rFonts w:cstheme="minorHAnsi"/>
+        </w:rPr>
+        <w:t>-Player might exit game</w:t>
+      </w:r>
+    </w:p>
+    <w:p>
+      <w:pPr>
+        <w:spacing w:after="0" w:line="240" w:lineRule="auto"/>
+        <w:rPr>
+          <w:rFonts w:cstheme="minorHAnsi"/>
+        </w:rPr>
+      </w:pPr>
+      <w:r>
+        <w:rPr>
+          <w:rFonts w:cstheme="minorHAnsi"/>
+        </w:rPr>
+        <w:t>-Player must exit game or exit menu to leave game session</w:t>
+      </w:r>
+    </w:p>
+    <w:p>
+      <w:pPr>
+        <w:rPr>
+          <w:rFonts w:asciiTheme="majorHAnsi" w:hAnsiTheme="majorHAnsi" w:cstheme="majorHAnsi"/>
+          <w:b/>
+          <w:bCs/>
+          <w:sz w:val="24"/>
+          <w:szCs w:val="24"/>
+          <w:u w:val="single"/>
+        </w:rPr>
+      </w:pPr>
+      <w:r>
+        <w:rPr>
+          <w:rFonts w:asciiTheme="majorHAnsi" w:hAnsiTheme="majorHAnsi" w:cstheme="majorHAnsi"/>
+          <w:b/>
+          <w:bCs/>
+          <w:sz w:val="24"/>
+          <w:szCs w:val="24"/>
+          <w:u w:val="single"/>
+        </w:rPr>
+        <w:br w:type="page"/>
+      </w:r>
+    </w:p>
+    <w:p>
+      <w:pPr>
+        <w:spacing w:after="0" w:line="240" w:lineRule="auto"/>
+        <w:rPr>
+          <w:rFonts w:asciiTheme="majorHAnsi" w:hAnsiTheme="majorHAnsi" w:cstheme="majorHAnsi"/>
+          <w:b/>
+          <w:bCs/>
+          <w:sz w:val="24"/>
+          <w:szCs w:val="24"/>
+          <w:u w:val="single"/>
+        </w:rPr>
+      </w:pPr>
+      <w:r>
+        <w:rPr>
+          <w:rFonts w:asciiTheme="majorHAnsi" w:hAnsiTheme="majorHAnsi" w:cstheme="majorHAnsi"/>
+          <w:b/>
+          <w:bCs/>
+          <w:sz w:val="24"/>
+          <w:szCs w:val="24"/>
+          <w:u w:val="single"/>
+        </w:rPr>
+        <w:lastRenderedPageBreak/>
+        <w:t>Programmers</w:t>
+      </w:r>
+      <w:r>
+        <w:rPr>
+          <w:rFonts w:asciiTheme="majorHAnsi" w:hAnsiTheme="majorHAnsi" w:cstheme="majorHAnsi"/>
+          <w:b/>
+          <w:bCs/>
+          <w:sz w:val="24"/>
+          <w:szCs w:val="24"/>
+          <w:u w:val="single"/>
+        </w:rPr>
+        <w:t xml:space="preserve"> – Prototype stuff:</w:t>
+      </w:r>
+      <w:r>
+        <w:rPr>
+          <w:rFonts w:asciiTheme="majorHAnsi" w:hAnsiTheme="majorHAnsi" w:cstheme="majorHAnsi"/>
+          <w:b/>
+          <w:bCs/>
+          <w:sz w:val="24"/>
+          <w:szCs w:val="24"/>
+          <w:u w:val="single"/>
+        </w:rPr>
         <w:t xml:space="preserve"> </w:t>
       </w:r>
     </w:p>
@@ -2923,6 +3753,7 @@
         <w:rPr>
           <w:rFonts w:cstheme="minorHAnsi"/>
         </w:rPr>
+        <w:lastRenderedPageBreak/>
         <w:t>-End turn button</w:t>
       </w:r>
     </w:p>
@@ -3399,7 +4230,6 @@
           <w:sz w:val="20"/>
           <w:szCs w:val="20"/>
         </w:rPr>
-        <w:lastRenderedPageBreak/>
         <w:t>-UV map</w:t>
       </w:r>
     </w:p>
@@ -3824,6 +4654,7 @@
           <w:sz w:val="20"/>
           <w:szCs w:val="20"/>
         </w:rPr>
+        <w:lastRenderedPageBreak/>
         <w:t>-Texture</w:t>
       </w:r>
     </w:p>
@@ -4112,7 +4943,7 @@
       </w:pPr>
     </w:pPrDefault>
   </w:docDefaults>
-  <w:latentStyles w:defLockedState="0" w:defUIPriority="99" w:defSemiHidden="0" w:defUnhideWhenUsed="0" w:defQFormat="0" w:count="376">
+  <w:latentStyles w:defLockedState="0" w:defUIPriority="99" w:defSemiHidden="0" w:defUnhideWhenUsed="0" w:defQFormat="0" w:count="377">
     <w:lsdException w:name="Normal" w:uiPriority="0" w:qFormat="1"/>
     <w:lsdException w:name="heading 1" w:uiPriority="9" w:qFormat="1"/>
     <w:lsdException w:name="heading 2" w:semiHidden="1" w:uiPriority="9" w:unhideWhenUsed="1" w:qFormat="1"/>
@@ -4489,6 +5320,7 @@
     <w:lsdException w:name="Hashtag" w:semiHidden="1" w:unhideWhenUsed="1"/>
     <w:lsdException w:name="Unresolved Mention" w:semiHidden="1" w:unhideWhenUsed="1"/>
     <w:lsdException w:name="Smart Link" w:semiHidden="1" w:unhideWhenUsed="1"/>
+    <w:lsdException w:name="Smart Link Error" w:semiHidden="1" w:unhideWhenUsed="1"/>
   </w:latentStyles>
   <w:style w:type="paragraph" w:default="1" w:styleId="Normal">
     <w:name w:val="Normal"/>

</xml_diff>